<commit_message>
Ändrade hitboxar för enemies, senaste LD i GDD
(senaste level design i GDD och lite annat där i)
</commit_message>
<xml_diff>
--- a/GDD/GameDesignDocument.docx
+++ b/GDD/GameDesignDocument.docx
@@ -374,6 +374,8 @@
           <w:lang w:val="en-GB"/>
         </w:rPr>
       </w:pPr>
+      <w:bookmarkStart w:id="0" w:name="_GoBack"/>
+      <w:bookmarkEnd w:id="0"/>
     </w:p>
     <w:sdt>
       <w:sdtPr>
@@ -422,7 +424,6 @@
             <w:rPr>
               <w:rFonts w:asciiTheme="minorHAnsi" w:hAnsiTheme="minorHAnsi"/>
               <w:noProof/>
-              <w:lang w:val="en-GB"/>
             </w:rPr>
           </w:pPr>
           <w:r>
@@ -443,7 +444,7 @@
             </w:rPr>
             <w:fldChar w:fldCharType="separate"/>
           </w:r>
-          <w:hyperlink w:anchor="_Toc382252411" w:history="1">
+          <w:hyperlink w:anchor="_Toc382433904" w:history="1">
             <w:r>
               <w:rPr>
                 <w:rStyle w:val="Hyperlink"/>
@@ -456,31 +457,28 @@
               <w:rPr>
                 <w:rFonts w:asciiTheme="minorHAnsi" w:hAnsiTheme="minorHAnsi"/>
                 <w:noProof/>
+              </w:rPr>
+              <w:tab/>
+            </w:r>
+            <w:r>
+              <w:rPr>
+                <w:rStyle w:val="Hyperlink"/>
+                <w:noProof/>
                 <w:lang w:val="en-GB"/>
               </w:rPr>
+              <w:t>General Game Overview</w:t>
+            </w:r>
+            <w:r>
+              <w:rPr>
+                <w:noProof/>
+                <w:webHidden/>
+              </w:rPr>
               <w:tab/>
             </w:r>
             <w:r>
               <w:rPr>
-                <w:rStyle w:val="Hyperlink"/>
-                <w:noProof/>
-                <w:lang w:val="en-GB"/>
-              </w:rPr>
-              <w:t>General Game Overview</w:t>
-            </w:r>
-            <w:r>
-              <w:rPr>
-                <w:noProof/>
-                <w:webHidden/>
-                <w:lang w:val="en-GB"/>
-              </w:rPr>
-              <w:tab/>
-            </w:r>
-            <w:r>
-              <w:rPr>
-                <w:noProof/>
-                <w:webHidden/>
-                <w:lang w:val="en-GB"/>
+                <w:noProof/>
+                <w:webHidden/>
               </w:rPr>
               <w:fldChar w:fldCharType="begin"/>
             </w:r>
@@ -488,22 +486,19 @@
               <w:rPr>
                 <w:noProof/>
                 <w:webHidden/>
-                <w:lang w:val="en-GB"/>
-              </w:rPr>
-              <w:instrText xml:space="preserve"> PAGEREF _Toc382252411 \h </w:instrText>
-            </w:r>
-            <w:r>
-              <w:rPr>
-                <w:noProof/>
-                <w:webHidden/>
-                <w:lang w:val="en-GB"/>
-              </w:rPr>
-            </w:r>
-            <w:r>
-              <w:rPr>
-                <w:noProof/>
-                <w:webHidden/>
-                <w:lang w:val="en-GB"/>
+              </w:rPr>
+              <w:instrText xml:space="preserve"> PAGEREF _Toc382433904 \h </w:instrText>
+            </w:r>
+            <w:r>
+              <w:rPr>
+                <w:noProof/>
+                <w:webHidden/>
+              </w:rPr>
+            </w:r>
+            <w:r>
+              <w:rPr>
+                <w:noProof/>
+                <w:webHidden/>
               </w:rPr>
               <w:fldChar w:fldCharType="separate"/>
             </w:r>
@@ -511,7 +506,6 @@
               <w:rPr>
                 <w:noProof/>
                 <w:webHidden/>
-                <w:lang w:val="en-GB"/>
               </w:rPr>
               <w:t>3</w:t>
             </w:r>
@@ -519,7 +513,6 @@
               <w:rPr>
                 <w:noProof/>
                 <w:webHidden/>
-                <w:lang w:val="en-GB"/>
               </w:rPr>
               <w:fldChar w:fldCharType="end"/>
             </w:r>
@@ -535,10 +528,9 @@
             <w:rPr>
               <w:rFonts w:asciiTheme="minorHAnsi" w:hAnsiTheme="minorHAnsi"/>
               <w:noProof/>
-              <w:lang w:val="en-GB"/>
             </w:rPr>
           </w:pPr>
-          <w:hyperlink w:anchor="_Toc382252412" w:history="1">
+          <w:hyperlink w:anchor="_Toc382433905" w:history="1">
             <w:r>
               <w:rPr>
                 <w:rStyle w:val="Hyperlink"/>
@@ -551,31 +543,28 @@
               <w:rPr>
                 <w:rFonts w:asciiTheme="minorHAnsi" w:hAnsiTheme="minorHAnsi"/>
                 <w:noProof/>
+              </w:rPr>
+              <w:tab/>
+            </w:r>
+            <w:r>
+              <w:rPr>
+                <w:rStyle w:val="Hyperlink"/>
+                <w:noProof/>
                 <w:lang w:val="en-GB"/>
               </w:rPr>
+              <w:t>States &amp; Modes</w:t>
+            </w:r>
+            <w:r>
+              <w:rPr>
+                <w:noProof/>
+                <w:webHidden/>
+              </w:rPr>
               <w:tab/>
             </w:r>
             <w:r>
               <w:rPr>
-                <w:rStyle w:val="Hyperlink"/>
-                <w:noProof/>
-                <w:lang w:val="en-GB"/>
-              </w:rPr>
-              <w:t>States &amp; Modes</w:t>
-            </w:r>
-            <w:r>
-              <w:rPr>
-                <w:noProof/>
-                <w:webHidden/>
-                <w:lang w:val="en-GB"/>
-              </w:rPr>
-              <w:tab/>
-            </w:r>
-            <w:r>
-              <w:rPr>
-                <w:noProof/>
-                <w:webHidden/>
-                <w:lang w:val="en-GB"/>
+                <w:noProof/>
+                <w:webHidden/>
               </w:rPr>
               <w:fldChar w:fldCharType="begin"/>
             </w:r>
@@ -583,22 +572,19 @@
               <w:rPr>
                 <w:noProof/>
                 <w:webHidden/>
-                <w:lang w:val="en-GB"/>
-              </w:rPr>
-              <w:instrText xml:space="preserve"> PAGEREF _Toc382252412 \h </w:instrText>
-            </w:r>
-            <w:r>
-              <w:rPr>
-                <w:noProof/>
-                <w:webHidden/>
-                <w:lang w:val="en-GB"/>
-              </w:rPr>
-            </w:r>
-            <w:r>
-              <w:rPr>
-                <w:noProof/>
-                <w:webHidden/>
-                <w:lang w:val="en-GB"/>
+              </w:rPr>
+              <w:instrText xml:space="preserve"> PAGEREF _Toc382433905 \h </w:instrText>
+            </w:r>
+            <w:r>
+              <w:rPr>
+                <w:noProof/>
+                <w:webHidden/>
+              </w:rPr>
+            </w:r>
+            <w:r>
+              <w:rPr>
+                <w:noProof/>
+                <w:webHidden/>
               </w:rPr>
               <w:fldChar w:fldCharType="separate"/>
             </w:r>
@@ -606,7 +592,6 @@
               <w:rPr>
                 <w:noProof/>
                 <w:webHidden/>
-                <w:lang w:val="en-GB"/>
               </w:rPr>
               <w:t>3</w:t>
             </w:r>
@@ -614,7 +599,6 @@
               <w:rPr>
                 <w:noProof/>
                 <w:webHidden/>
-                <w:lang w:val="en-GB"/>
               </w:rPr>
               <w:fldChar w:fldCharType="end"/>
             </w:r>
@@ -630,10 +614,9 @@
             <w:rPr>
               <w:rFonts w:asciiTheme="minorHAnsi" w:hAnsiTheme="minorHAnsi"/>
               <w:noProof/>
-              <w:lang w:val="en-GB"/>
             </w:rPr>
           </w:pPr>
-          <w:hyperlink w:anchor="_Toc382252413" w:history="1">
+          <w:hyperlink w:anchor="_Toc382433906" w:history="1">
             <w:r>
               <w:rPr>
                 <w:rStyle w:val="Hyperlink"/>
@@ -646,31 +629,28 @@
               <w:rPr>
                 <w:rFonts w:asciiTheme="minorHAnsi" w:hAnsiTheme="minorHAnsi"/>
                 <w:noProof/>
+              </w:rPr>
+              <w:tab/>
+            </w:r>
+            <w:r>
+              <w:rPr>
+                <w:rStyle w:val="Hyperlink"/>
+                <w:noProof/>
                 <w:lang w:val="en-GB"/>
               </w:rPr>
+              <w:t>Graphical User Interface</w:t>
+            </w:r>
+            <w:r>
+              <w:rPr>
+                <w:noProof/>
+                <w:webHidden/>
+              </w:rPr>
               <w:tab/>
             </w:r>
             <w:r>
               <w:rPr>
-                <w:rStyle w:val="Hyperlink"/>
-                <w:noProof/>
-                <w:lang w:val="en-GB"/>
-              </w:rPr>
-              <w:t>Graphical User Interface</w:t>
-            </w:r>
-            <w:r>
-              <w:rPr>
-                <w:noProof/>
-                <w:webHidden/>
-                <w:lang w:val="en-GB"/>
-              </w:rPr>
-              <w:tab/>
-            </w:r>
-            <w:r>
-              <w:rPr>
-                <w:noProof/>
-                <w:webHidden/>
-                <w:lang w:val="en-GB"/>
+                <w:noProof/>
+                <w:webHidden/>
               </w:rPr>
               <w:fldChar w:fldCharType="begin"/>
             </w:r>
@@ -678,22 +658,19 @@
               <w:rPr>
                 <w:noProof/>
                 <w:webHidden/>
-                <w:lang w:val="en-GB"/>
-              </w:rPr>
-              <w:instrText xml:space="preserve"> PAGEREF _Toc382252413 \h </w:instrText>
-            </w:r>
-            <w:r>
-              <w:rPr>
-                <w:noProof/>
-                <w:webHidden/>
-                <w:lang w:val="en-GB"/>
-              </w:rPr>
-            </w:r>
-            <w:r>
-              <w:rPr>
-                <w:noProof/>
-                <w:webHidden/>
-                <w:lang w:val="en-GB"/>
+              </w:rPr>
+              <w:instrText xml:space="preserve"> PAGEREF _Toc382433906 \h </w:instrText>
+            </w:r>
+            <w:r>
+              <w:rPr>
+                <w:noProof/>
+                <w:webHidden/>
+              </w:rPr>
+            </w:r>
+            <w:r>
+              <w:rPr>
+                <w:noProof/>
+                <w:webHidden/>
               </w:rPr>
               <w:fldChar w:fldCharType="separate"/>
             </w:r>
@@ -701,7 +678,6 @@
               <w:rPr>
                 <w:noProof/>
                 <w:webHidden/>
-                <w:lang w:val="en-GB"/>
               </w:rPr>
               <w:t>4</w:t>
             </w:r>
@@ -709,7 +685,6 @@
               <w:rPr>
                 <w:noProof/>
                 <w:webHidden/>
-                <w:lang w:val="en-GB"/>
               </w:rPr>
               <w:fldChar w:fldCharType="end"/>
             </w:r>
@@ -725,10 +700,9 @@
             <w:rPr>
               <w:rFonts w:asciiTheme="minorHAnsi" w:hAnsiTheme="minorHAnsi"/>
               <w:noProof/>
-              <w:lang w:val="en-GB"/>
             </w:rPr>
           </w:pPr>
-          <w:hyperlink w:anchor="_Toc382252414" w:history="1">
+          <w:hyperlink w:anchor="_Toc382433907" w:history="1">
             <w:r>
               <w:rPr>
                 <w:rStyle w:val="Hyperlink"/>
@@ -742,31 +716,28 @@
               <w:rPr>
                 <w:rFonts w:asciiTheme="minorHAnsi" w:hAnsiTheme="minorHAnsi"/>
                 <w:noProof/>
+              </w:rPr>
+              <w:tab/>
+            </w:r>
+            <w:r>
+              <w:rPr>
+                <w:rStyle w:val="Hyperlink"/>
+                <w:noProof/>
                 <w:lang w:val="en-GB"/>
               </w:rPr>
+              <w:t>Avatar</w:t>
+            </w:r>
+            <w:r>
+              <w:rPr>
+                <w:noProof/>
+                <w:webHidden/>
+              </w:rPr>
               <w:tab/>
             </w:r>
             <w:r>
               <w:rPr>
-                <w:rStyle w:val="Hyperlink"/>
-                <w:noProof/>
-                <w:lang w:val="en-GB"/>
-              </w:rPr>
-              <w:t>Avatar</w:t>
-            </w:r>
-            <w:r>
-              <w:rPr>
-                <w:noProof/>
-                <w:webHidden/>
-                <w:lang w:val="en-GB"/>
-              </w:rPr>
-              <w:tab/>
-            </w:r>
-            <w:r>
-              <w:rPr>
-                <w:noProof/>
-                <w:webHidden/>
-                <w:lang w:val="en-GB"/>
+                <w:noProof/>
+                <w:webHidden/>
               </w:rPr>
               <w:fldChar w:fldCharType="begin"/>
             </w:r>
@@ -774,22 +745,19 @@
               <w:rPr>
                 <w:noProof/>
                 <w:webHidden/>
-                <w:lang w:val="en-GB"/>
-              </w:rPr>
-              <w:instrText xml:space="preserve"> PAGEREF _Toc382252414 \h </w:instrText>
-            </w:r>
-            <w:r>
-              <w:rPr>
-                <w:noProof/>
-                <w:webHidden/>
-                <w:lang w:val="en-GB"/>
-              </w:rPr>
-            </w:r>
-            <w:r>
-              <w:rPr>
-                <w:noProof/>
-                <w:webHidden/>
-                <w:lang w:val="en-GB"/>
+              </w:rPr>
+              <w:instrText xml:space="preserve"> PAGEREF _Toc382433907 \h </w:instrText>
+            </w:r>
+            <w:r>
+              <w:rPr>
+                <w:noProof/>
+                <w:webHidden/>
+              </w:rPr>
+            </w:r>
+            <w:r>
+              <w:rPr>
+                <w:noProof/>
+                <w:webHidden/>
               </w:rPr>
               <w:fldChar w:fldCharType="separate"/>
             </w:r>
@@ -797,7 +765,6 @@
               <w:rPr>
                 <w:noProof/>
                 <w:webHidden/>
-                <w:lang w:val="en-GB"/>
               </w:rPr>
               <w:t>5</w:t>
             </w:r>
@@ -805,7 +772,6 @@
               <w:rPr>
                 <w:noProof/>
                 <w:webHidden/>
-                <w:lang w:val="en-GB"/>
               </w:rPr>
               <w:fldChar w:fldCharType="end"/>
             </w:r>
@@ -821,10 +787,9 @@
             <w:rPr>
               <w:rFonts w:asciiTheme="minorHAnsi" w:hAnsiTheme="minorHAnsi"/>
               <w:noProof/>
-              <w:lang w:val="en-GB"/>
             </w:rPr>
           </w:pPr>
-          <w:hyperlink w:anchor="_Toc382252415" w:history="1">
+          <w:hyperlink w:anchor="_Toc382433908" w:history="1">
             <w:r>
               <w:rPr>
                 <w:rStyle w:val="Hyperlink"/>
@@ -838,31 +803,28 @@
               <w:rPr>
                 <w:rFonts w:asciiTheme="minorHAnsi" w:hAnsiTheme="minorHAnsi"/>
                 <w:noProof/>
+              </w:rPr>
+              <w:tab/>
+            </w:r>
+            <w:r>
+              <w:rPr>
+                <w:rStyle w:val="Hyperlink"/>
+                <w:noProof/>
                 <w:lang w:val="en-GB"/>
               </w:rPr>
+              <w:t>Controls</w:t>
+            </w:r>
+            <w:r>
+              <w:rPr>
+                <w:noProof/>
+                <w:webHidden/>
+              </w:rPr>
               <w:tab/>
             </w:r>
             <w:r>
               <w:rPr>
-                <w:rStyle w:val="Hyperlink"/>
-                <w:noProof/>
-                <w:lang w:val="en-GB"/>
-              </w:rPr>
-              <w:t>Controls</w:t>
-            </w:r>
-            <w:r>
-              <w:rPr>
-                <w:noProof/>
-                <w:webHidden/>
-                <w:lang w:val="en-GB"/>
-              </w:rPr>
-              <w:tab/>
-            </w:r>
-            <w:r>
-              <w:rPr>
-                <w:noProof/>
-                <w:webHidden/>
-                <w:lang w:val="en-GB"/>
+                <w:noProof/>
+                <w:webHidden/>
               </w:rPr>
               <w:fldChar w:fldCharType="begin"/>
             </w:r>
@@ -870,22 +832,19 @@
               <w:rPr>
                 <w:noProof/>
                 <w:webHidden/>
-                <w:lang w:val="en-GB"/>
-              </w:rPr>
-              <w:instrText xml:space="preserve"> PAGEREF _Toc382252415 \h </w:instrText>
-            </w:r>
-            <w:r>
-              <w:rPr>
-                <w:noProof/>
-                <w:webHidden/>
-                <w:lang w:val="en-GB"/>
-              </w:rPr>
-            </w:r>
-            <w:r>
-              <w:rPr>
-                <w:noProof/>
-                <w:webHidden/>
-                <w:lang w:val="en-GB"/>
+              </w:rPr>
+              <w:instrText xml:space="preserve"> PAGEREF _Toc382433908 \h </w:instrText>
+            </w:r>
+            <w:r>
+              <w:rPr>
+                <w:noProof/>
+                <w:webHidden/>
+              </w:rPr>
+            </w:r>
+            <w:r>
+              <w:rPr>
+                <w:noProof/>
+                <w:webHidden/>
               </w:rPr>
               <w:fldChar w:fldCharType="separate"/>
             </w:r>
@@ -893,7 +852,6 @@
               <w:rPr>
                 <w:noProof/>
                 <w:webHidden/>
-                <w:lang w:val="en-GB"/>
               </w:rPr>
               <w:t>7</w:t>
             </w:r>
@@ -901,7 +859,6 @@
               <w:rPr>
                 <w:noProof/>
                 <w:webHidden/>
-                <w:lang w:val="en-GB"/>
               </w:rPr>
               <w:fldChar w:fldCharType="end"/>
             </w:r>
@@ -917,47 +874,43 @@
             <w:rPr>
               <w:rFonts w:asciiTheme="minorHAnsi" w:hAnsiTheme="minorHAnsi"/>
               <w:noProof/>
-              <w:lang w:val="en-GB"/>
             </w:rPr>
           </w:pPr>
-          <w:hyperlink w:anchor="_Toc382252416" w:history="1">
+          <w:hyperlink w:anchor="_Toc382433909" w:history="1">
             <w:r>
               <w:rPr>
                 <w:rStyle w:val="Hyperlink"/>
                 <w:noProof/>
                 <w:lang w:val="en-GB"/>
               </w:rPr>
-              <w:t>7.</w:t>
+              <w:t>6.</w:t>
             </w:r>
             <w:r>
               <w:rPr>
                 <w:rFonts w:asciiTheme="minorHAnsi" w:hAnsiTheme="minorHAnsi"/>
                 <w:noProof/>
+              </w:rPr>
+              <w:tab/>
+            </w:r>
+            <w:r>
+              <w:rPr>
+                <w:rStyle w:val="Hyperlink"/>
+                <w:noProof/>
                 <w:lang w:val="en-GB"/>
               </w:rPr>
+              <w:t>Non-player Characters/Enemies</w:t>
+            </w:r>
+            <w:r>
+              <w:rPr>
+                <w:noProof/>
+                <w:webHidden/>
+              </w:rPr>
               <w:tab/>
             </w:r>
             <w:r>
               <w:rPr>
-                <w:rStyle w:val="Hyperlink"/>
-                <w:noProof/>
-                <w:lang w:val="en-GB"/>
-              </w:rPr>
-              <w:t>Non-player Characters/Enemies</w:t>
-            </w:r>
-            <w:r>
-              <w:rPr>
-                <w:noProof/>
-                <w:webHidden/>
-                <w:lang w:val="en-GB"/>
-              </w:rPr>
-              <w:tab/>
-            </w:r>
-            <w:r>
-              <w:rPr>
-                <w:noProof/>
-                <w:webHidden/>
-                <w:lang w:val="en-GB"/>
+                <w:noProof/>
+                <w:webHidden/>
               </w:rPr>
               <w:fldChar w:fldCharType="begin"/>
             </w:r>
@@ -965,22 +918,19 @@
               <w:rPr>
                 <w:noProof/>
                 <w:webHidden/>
-                <w:lang w:val="en-GB"/>
-              </w:rPr>
-              <w:instrText xml:space="preserve"> PAGEREF _Toc382252416 \h </w:instrText>
-            </w:r>
-            <w:r>
-              <w:rPr>
-                <w:noProof/>
-                <w:webHidden/>
-                <w:lang w:val="en-GB"/>
-              </w:rPr>
-            </w:r>
-            <w:r>
-              <w:rPr>
-                <w:noProof/>
-                <w:webHidden/>
-                <w:lang w:val="en-GB"/>
+              </w:rPr>
+              <w:instrText xml:space="preserve"> PAGEREF _Toc382433909 \h </w:instrText>
+            </w:r>
+            <w:r>
+              <w:rPr>
+                <w:noProof/>
+                <w:webHidden/>
+              </w:rPr>
+            </w:r>
+            <w:r>
+              <w:rPr>
+                <w:noProof/>
+                <w:webHidden/>
               </w:rPr>
               <w:fldChar w:fldCharType="separate"/>
             </w:r>
@@ -988,7 +938,6 @@
               <w:rPr>
                 <w:noProof/>
                 <w:webHidden/>
-                <w:lang w:val="en-GB"/>
               </w:rPr>
               <w:t>8</w:t>
             </w:r>
@@ -996,7 +945,6 @@
               <w:rPr>
                 <w:noProof/>
                 <w:webHidden/>
-                <w:lang w:val="en-GB"/>
               </w:rPr>
               <w:fldChar w:fldCharType="end"/>
             </w:r>
@@ -1008,13 +956,101 @@
             <w:rPr>
               <w:rFonts w:asciiTheme="minorHAnsi" w:hAnsiTheme="minorHAnsi"/>
               <w:sz w:val="22"/>
+              <w:lang w:val="sv-SE"/>
             </w:rPr>
           </w:pPr>
-          <w:hyperlink w:anchor="_Toc382252417" w:history="1">
+          <w:hyperlink w:anchor="_Toc382433910" w:history="1">
             <w:r>
               <w:rPr>
                 <w:rStyle w:val="Hyperlink"/>
               </w:rPr>
+              <w:t>6.1</w:t>
+            </w:r>
+            <w:r>
+              <w:rPr>
+                <w:rFonts w:asciiTheme="minorHAnsi" w:hAnsiTheme="minorHAnsi"/>
+                <w:sz w:val="22"/>
+                <w:lang w:val="sv-SE"/>
+              </w:rPr>
+              <w:tab/>
+            </w:r>
+            <w:r>
+              <w:rPr>
+                <w:rStyle w:val="Hyperlink"/>
+              </w:rPr>
+              <w:t>The Elemental Enemies</w:t>
+            </w:r>
+            <w:r>
+              <w:rPr>
+                <w:webHidden/>
+              </w:rPr>
+              <w:tab/>
+            </w:r>
+            <w:r>
+              <w:rPr>
+                <w:webHidden/>
+              </w:rPr>
+              <w:fldChar w:fldCharType="begin"/>
+            </w:r>
+            <w:r>
+              <w:rPr>
+                <w:webHidden/>
+              </w:rPr>
+              <w:instrText xml:space="preserve"> PAGEREF _Toc382433910 \h </w:instrText>
+            </w:r>
+            <w:r>
+              <w:rPr>
+                <w:webHidden/>
+              </w:rPr>
+            </w:r>
+            <w:r>
+              <w:rPr>
+                <w:webHidden/>
+              </w:rPr>
+              <w:fldChar w:fldCharType="separate"/>
+            </w:r>
+            <w:r>
+              <w:rPr>
+                <w:webHidden/>
+              </w:rPr>
+              <w:t>8</w:t>
+            </w:r>
+            <w:r>
+              <w:rPr>
+                <w:webHidden/>
+              </w:rPr>
+              <w:fldChar w:fldCharType="end"/>
+            </w:r>
+          </w:hyperlink>
+        </w:p>
+        <w:p>
+          <w:pPr>
+            <w:pStyle w:val="TOC3"/>
+            <w:rPr>
+              <w:rFonts w:asciiTheme="minorHAnsi" w:hAnsiTheme="minorHAnsi"/>
+              <w:sz w:val="22"/>
+              <w:lang w:val="sv-SE"/>
+            </w:rPr>
+          </w:pPr>
+          <w:hyperlink w:anchor="_Toc382433911" w:history="1">
+            <w:r>
+              <w:rPr>
+                <w:rStyle w:val="Hyperlink"/>
+              </w:rPr>
+              <w:t>6.2</w:t>
+            </w:r>
+            <w:r>
+              <w:rPr>
+                <w:rFonts w:asciiTheme="minorHAnsi" w:hAnsiTheme="minorHAnsi"/>
+                <w:sz w:val="22"/>
+                <w:lang w:val="sv-SE"/>
+              </w:rPr>
+              <w:tab/>
+            </w:r>
+            <w:r>
+              <w:rPr>
+                <w:rStyle w:val="Hyperlink"/>
+              </w:rPr>
               <w:t>The End Game Boss</w:t>
             </w:r>
             <w:r>
@@ -1033,7 +1069,7 @@
               <w:rPr>
                 <w:webHidden/>
               </w:rPr>
-              <w:instrText xml:space="preserve"> PAGEREF _Toc382252417 \h </w:instrText>
+              <w:instrText xml:space="preserve"> PAGEREF _Toc382433911 \h </w:instrText>
             </w:r>
             <w:r>
               <w:rPr>
@@ -1070,47 +1106,43 @@
             <w:rPr>
               <w:rFonts w:asciiTheme="minorHAnsi" w:hAnsiTheme="minorHAnsi"/>
               <w:noProof/>
-              <w:lang w:val="en-GB"/>
             </w:rPr>
           </w:pPr>
-          <w:hyperlink w:anchor="_Toc382252418" w:history="1">
+          <w:hyperlink w:anchor="_Toc382433912" w:history="1">
             <w:r>
               <w:rPr>
                 <w:rStyle w:val="Hyperlink"/>
                 <w:noProof/>
                 <w:lang w:val="en-GB"/>
               </w:rPr>
-              <w:t>8.</w:t>
+              <w:t>7.</w:t>
             </w:r>
             <w:r>
               <w:rPr>
                 <w:rFonts w:asciiTheme="minorHAnsi" w:hAnsiTheme="minorHAnsi"/>
                 <w:noProof/>
+              </w:rPr>
+              <w:tab/>
+            </w:r>
+            <w:r>
+              <w:rPr>
+                <w:rStyle w:val="Hyperlink"/>
+                <w:noProof/>
                 <w:lang w:val="en-GB"/>
               </w:rPr>
+              <w:t>Resources</w:t>
+            </w:r>
+            <w:r>
+              <w:rPr>
+                <w:noProof/>
+                <w:webHidden/>
+              </w:rPr>
               <w:tab/>
             </w:r>
             <w:r>
               <w:rPr>
-                <w:rStyle w:val="Hyperlink"/>
-                <w:noProof/>
-                <w:lang w:val="en-GB"/>
-              </w:rPr>
-              <w:t>Resources</w:t>
-            </w:r>
-            <w:r>
-              <w:rPr>
-                <w:noProof/>
-                <w:webHidden/>
-                <w:lang w:val="en-GB"/>
-              </w:rPr>
-              <w:tab/>
-            </w:r>
-            <w:r>
-              <w:rPr>
-                <w:noProof/>
-                <w:webHidden/>
-                <w:lang w:val="en-GB"/>
+                <w:noProof/>
+                <w:webHidden/>
               </w:rPr>
               <w:fldChar w:fldCharType="begin"/>
             </w:r>
@@ -1118,22 +1150,19 @@
               <w:rPr>
                 <w:noProof/>
                 <w:webHidden/>
-                <w:lang w:val="en-GB"/>
-              </w:rPr>
-              <w:instrText xml:space="preserve"> PAGEREF _Toc382252418 \h </w:instrText>
-            </w:r>
-            <w:r>
-              <w:rPr>
-                <w:noProof/>
-                <w:webHidden/>
-                <w:lang w:val="en-GB"/>
-              </w:rPr>
-            </w:r>
-            <w:r>
-              <w:rPr>
-                <w:noProof/>
-                <w:webHidden/>
-                <w:lang w:val="en-GB"/>
+              </w:rPr>
+              <w:instrText xml:space="preserve"> PAGEREF _Toc382433912 \h </w:instrText>
+            </w:r>
+            <w:r>
+              <w:rPr>
+                <w:noProof/>
+                <w:webHidden/>
+              </w:rPr>
+            </w:r>
+            <w:r>
+              <w:rPr>
+                <w:noProof/>
+                <w:webHidden/>
               </w:rPr>
               <w:fldChar w:fldCharType="separate"/>
             </w:r>
@@ -1141,15 +1170,13 @@
               <w:rPr>
                 <w:noProof/>
                 <w:webHidden/>
-                <w:lang w:val="en-GB"/>
-              </w:rPr>
-              <w:t>10</w:t>
-            </w:r>
-            <w:r>
-              <w:rPr>
-                <w:noProof/>
-                <w:webHidden/>
-                <w:lang w:val="en-GB"/>
+              </w:rPr>
+              <w:t>12</w:t>
+            </w:r>
+            <w:r>
+              <w:rPr>
+                <w:noProof/>
+                <w:webHidden/>
               </w:rPr>
               <w:fldChar w:fldCharType="end"/>
             </w:r>
@@ -1161,13 +1188,28 @@
             <w:rPr>
               <w:rFonts w:asciiTheme="minorHAnsi" w:hAnsiTheme="minorHAnsi"/>
               <w:sz w:val="22"/>
+              <w:lang w:val="sv-SE"/>
             </w:rPr>
           </w:pPr>
-          <w:hyperlink w:anchor="_Toc382252419" w:history="1">
+          <w:hyperlink w:anchor="_Toc382433913" w:history="1">
             <w:r>
               <w:rPr>
                 <w:rStyle w:val="Hyperlink"/>
               </w:rPr>
+              <w:t>7.1</w:t>
+            </w:r>
+            <w:r>
+              <w:rPr>
+                <w:rFonts w:asciiTheme="minorHAnsi" w:hAnsiTheme="minorHAnsi"/>
+                <w:sz w:val="22"/>
+                <w:lang w:val="sv-SE"/>
+              </w:rPr>
+              <w:tab/>
+            </w:r>
+            <w:r>
+              <w:rPr>
+                <w:rStyle w:val="Hyperlink"/>
+              </w:rPr>
               <w:t>Elemental Points</w:t>
             </w:r>
             <w:r>
@@ -1186,7 +1228,7 @@
               <w:rPr>
                 <w:webHidden/>
               </w:rPr>
-              <w:instrText xml:space="preserve"> PAGEREF _Toc382252419 \h </w:instrText>
+              <w:instrText xml:space="preserve"> PAGEREF _Toc382433913 \h </w:instrText>
             </w:r>
             <w:r>
               <w:rPr>
@@ -1203,7 +1245,7 @@
               <w:rPr>
                 <w:webHidden/>
               </w:rPr>
-              <w:t>10</w:t>
+              <w:t>12</w:t>
             </w:r>
             <w:r>
               <w:rPr>
@@ -1219,13 +1261,28 @@
             <w:rPr>
               <w:rFonts w:asciiTheme="minorHAnsi" w:hAnsiTheme="minorHAnsi"/>
               <w:sz w:val="22"/>
+              <w:lang w:val="sv-SE"/>
             </w:rPr>
           </w:pPr>
-          <w:hyperlink w:anchor="_Toc382252420" w:history="1">
+          <w:hyperlink w:anchor="_Toc382433914" w:history="1">
             <w:r>
               <w:rPr>
                 <w:rStyle w:val="Hyperlink"/>
               </w:rPr>
+              <w:t>7.2</w:t>
+            </w:r>
+            <w:r>
+              <w:rPr>
+                <w:rFonts w:asciiTheme="minorHAnsi" w:hAnsiTheme="minorHAnsi"/>
+                <w:sz w:val="22"/>
+                <w:lang w:val="sv-SE"/>
+              </w:rPr>
+              <w:tab/>
+            </w:r>
+            <w:r>
+              <w:rPr>
+                <w:rStyle w:val="Hyperlink"/>
+              </w:rPr>
               <w:t>Lost souls</w:t>
             </w:r>
             <w:r>
@@ -1244,7 +1301,7 @@
               <w:rPr>
                 <w:webHidden/>
               </w:rPr>
-              <w:instrText xml:space="preserve"> PAGEREF _Toc382252420 \h </w:instrText>
+              <w:instrText xml:space="preserve"> PAGEREF _Toc382433914 \h </w:instrText>
             </w:r>
             <w:r>
               <w:rPr>
@@ -1261,7 +1318,7 @@
               <w:rPr>
                 <w:webHidden/>
               </w:rPr>
-              <w:t>10</w:t>
+              <w:t>13</w:t>
             </w:r>
             <w:r>
               <w:rPr>
@@ -1277,13 +1334,28 @@
             <w:rPr>
               <w:rFonts w:asciiTheme="minorHAnsi" w:hAnsiTheme="minorHAnsi"/>
               <w:sz w:val="22"/>
+              <w:lang w:val="sv-SE"/>
             </w:rPr>
           </w:pPr>
-          <w:hyperlink w:anchor="_Toc382252421" w:history="1">
+          <w:hyperlink w:anchor="_Toc382433915" w:history="1">
             <w:r>
               <w:rPr>
                 <w:rStyle w:val="Hyperlink"/>
               </w:rPr>
+              <w:t>7.3</w:t>
+            </w:r>
+            <w:r>
+              <w:rPr>
+                <w:rFonts w:asciiTheme="minorHAnsi" w:hAnsiTheme="minorHAnsi"/>
+                <w:sz w:val="22"/>
+                <w:lang w:val="sv-SE"/>
+              </w:rPr>
+              <w:tab/>
+            </w:r>
+            <w:r>
+              <w:rPr>
+                <w:rStyle w:val="Hyperlink"/>
+              </w:rPr>
               <w:t>Karma</w:t>
             </w:r>
             <w:r>
@@ -1302,7 +1374,7 @@
               <w:rPr>
                 <w:webHidden/>
               </w:rPr>
-              <w:instrText xml:space="preserve"> PAGEREF _Toc382252421 \h </w:instrText>
+              <w:instrText xml:space="preserve"> PAGEREF _Toc382433915 \h </w:instrText>
             </w:r>
             <w:r>
               <w:rPr>
@@ -1319,7 +1391,7 @@
               <w:rPr>
                 <w:webHidden/>
               </w:rPr>
-              <w:t>11</w:t>
+              <w:t>14</w:t>
             </w:r>
             <w:r>
               <w:rPr>
@@ -1339,86 +1411,455 @@
             <w:rPr>
               <w:rFonts w:asciiTheme="minorHAnsi" w:hAnsiTheme="minorHAnsi"/>
               <w:noProof/>
-              <w:lang w:val="en-GB"/>
             </w:rPr>
           </w:pPr>
-          <w:hyperlink w:anchor="_Toc382252422" w:history="1">
+          <w:hyperlink w:anchor="_Toc382433916" w:history="1">
             <w:r>
               <w:rPr>
                 <w:rStyle w:val="Hyperlink"/>
                 <w:noProof/>
                 <w:lang w:val="en-GB"/>
               </w:rPr>
+              <w:t>8.</w:t>
+            </w:r>
+            <w:r>
+              <w:rPr>
+                <w:rFonts w:asciiTheme="minorHAnsi" w:hAnsiTheme="minorHAnsi"/>
+                <w:noProof/>
+              </w:rPr>
+              <w:tab/>
+            </w:r>
+            <w:r>
+              <w:rPr>
+                <w:rStyle w:val="Hyperlink"/>
+                <w:noProof/>
+                <w:lang w:val="en-GB"/>
+              </w:rPr>
+              <w:t>Level Design</w:t>
+            </w:r>
+            <w:r>
+              <w:rPr>
+                <w:noProof/>
+                <w:webHidden/>
+              </w:rPr>
+              <w:tab/>
+            </w:r>
+            <w:r>
+              <w:rPr>
+                <w:noProof/>
+                <w:webHidden/>
+              </w:rPr>
+              <w:fldChar w:fldCharType="begin"/>
+            </w:r>
+            <w:r>
+              <w:rPr>
+                <w:noProof/>
+                <w:webHidden/>
+              </w:rPr>
+              <w:instrText xml:space="preserve"> PAGEREF _Toc382433916 \h </w:instrText>
+            </w:r>
+            <w:r>
+              <w:rPr>
+                <w:noProof/>
+                <w:webHidden/>
+              </w:rPr>
+            </w:r>
+            <w:r>
+              <w:rPr>
+                <w:noProof/>
+                <w:webHidden/>
+              </w:rPr>
+              <w:fldChar w:fldCharType="separate"/>
+            </w:r>
+            <w:r>
+              <w:rPr>
+                <w:noProof/>
+                <w:webHidden/>
+              </w:rPr>
+              <w:t>15</w:t>
+            </w:r>
+            <w:r>
+              <w:rPr>
+                <w:noProof/>
+                <w:webHidden/>
+              </w:rPr>
+              <w:fldChar w:fldCharType="end"/>
+            </w:r>
+          </w:hyperlink>
+        </w:p>
+        <w:p>
+          <w:pPr>
+            <w:pStyle w:val="TOC3"/>
+            <w:rPr>
+              <w:rFonts w:asciiTheme="minorHAnsi" w:hAnsiTheme="minorHAnsi"/>
+              <w:sz w:val="22"/>
+              <w:lang w:val="sv-SE"/>
+            </w:rPr>
+          </w:pPr>
+          <w:hyperlink w:anchor="_Toc382433917" w:history="1">
+            <w:r>
+              <w:rPr>
+                <w:rStyle w:val="Hyperlink"/>
+              </w:rPr>
+              <w:t>8.1</w:t>
+            </w:r>
+            <w:r>
+              <w:rPr>
+                <w:rFonts w:asciiTheme="minorHAnsi" w:hAnsiTheme="minorHAnsi"/>
+                <w:sz w:val="22"/>
+                <w:lang w:val="sv-SE"/>
+              </w:rPr>
+              <w:tab/>
+            </w:r>
+            <w:r>
+              <w:rPr>
+                <w:rStyle w:val="Hyperlink"/>
+              </w:rPr>
+              <w:t>Altars</w:t>
+            </w:r>
+            <w:r>
+              <w:rPr>
+                <w:webHidden/>
+              </w:rPr>
+              <w:tab/>
+            </w:r>
+            <w:r>
+              <w:rPr>
+                <w:webHidden/>
+              </w:rPr>
+              <w:fldChar w:fldCharType="begin"/>
+            </w:r>
+            <w:r>
+              <w:rPr>
+                <w:webHidden/>
+              </w:rPr>
+              <w:instrText xml:space="preserve"> PAGEREF _Toc382433917 \h </w:instrText>
+            </w:r>
+            <w:r>
+              <w:rPr>
+                <w:webHidden/>
+              </w:rPr>
+            </w:r>
+            <w:r>
+              <w:rPr>
+                <w:webHidden/>
+              </w:rPr>
+              <w:fldChar w:fldCharType="separate"/>
+            </w:r>
+            <w:r>
+              <w:rPr>
+                <w:webHidden/>
+              </w:rPr>
+              <w:t>15</w:t>
+            </w:r>
+            <w:r>
+              <w:rPr>
+                <w:webHidden/>
+              </w:rPr>
+              <w:fldChar w:fldCharType="end"/>
+            </w:r>
+          </w:hyperlink>
+        </w:p>
+        <w:p>
+          <w:pPr>
+            <w:pStyle w:val="TOC3"/>
+            <w:rPr>
+              <w:rFonts w:asciiTheme="minorHAnsi" w:hAnsiTheme="minorHAnsi"/>
+              <w:sz w:val="22"/>
+              <w:lang w:val="sv-SE"/>
+            </w:rPr>
+          </w:pPr>
+          <w:hyperlink w:anchor="_Toc382433918" w:history="1">
+            <w:r>
+              <w:rPr>
+                <w:rStyle w:val="Hyperlink"/>
+              </w:rPr>
+              <w:t>8.2</w:t>
+            </w:r>
+            <w:r>
+              <w:rPr>
+                <w:rFonts w:asciiTheme="minorHAnsi" w:hAnsiTheme="minorHAnsi"/>
+                <w:sz w:val="22"/>
+                <w:lang w:val="sv-SE"/>
+              </w:rPr>
+              <w:tab/>
+            </w:r>
+            <w:r>
+              <w:rPr>
+                <w:rStyle w:val="Hyperlink"/>
+              </w:rPr>
+              <w:t>Intro</w:t>
+            </w:r>
+            <w:r>
+              <w:rPr>
+                <w:webHidden/>
+              </w:rPr>
+              <w:tab/>
+            </w:r>
+            <w:r>
+              <w:rPr>
+                <w:webHidden/>
+              </w:rPr>
+              <w:fldChar w:fldCharType="begin"/>
+            </w:r>
+            <w:r>
+              <w:rPr>
+                <w:webHidden/>
+              </w:rPr>
+              <w:instrText xml:space="preserve"> PAGEREF _Toc382433918 \h </w:instrText>
+            </w:r>
+            <w:r>
+              <w:rPr>
+                <w:webHidden/>
+              </w:rPr>
+            </w:r>
+            <w:r>
+              <w:rPr>
+                <w:webHidden/>
+              </w:rPr>
+              <w:fldChar w:fldCharType="separate"/>
+            </w:r>
+            <w:r>
+              <w:rPr>
+                <w:webHidden/>
+              </w:rPr>
+              <w:t>15</w:t>
+            </w:r>
+            <w:r>
+              <w:rPr>
+                <w:webHidden/>
+              </w:rPr>
+              <w:fldChar w:fldCharType="end"/>
+            </w:r>
+          </w:hyperlink>
+        </w:p>
+        <w:p>
+          <w:pPr>
+            <w:pStyle w:val="TOC3"/>
+            <w:rPr>
+              <w:rFonts w:asciiTheme="minorHAnsi" w:hAnsiTheme="minorHAnsi"/>
+              <w:sz w:val="22"/>
+              <w:lang w:val="sv-SE"/>
+            </w:rPr>
+          </w:pPr>
+          <w:hyperlink w:anchor="_Toc382433919" w:history="1">
+            <w:r>
+              <w:rPr>
+                <w:rStyle w:val="Hyperlink"/>
+              </w:rPr>
+              <w:t>8.3</w:t>
+            </w:r>
+            <w:r>
+              <w:rPr>
+                <w:rFonts w:asciiTheme="minorHAnsi" w:hAnsiTheme="minorHAnsi"/>
+                <w:sz w:val="22"/>
+                <w:lang w:val="sv-SE"/>
+              </w:rPr>
+              <w:tab/>
+            </w:r>
+            <w:r>
+              <w:rPr>
+                <w:rStyle w:val="Hyperlink"/>
+              </w:rPr>
+              <w:t>Battles</w:t>
+            </w:r>
+            <w:r>
+              <w:rPr>
+                <w:webHidden/>
+              </w:rPr>
+              <w:tab/>
+            </w:r>
+            <w:r>
+              <w:rPr>
+                <w:webHidden/>
+              </w:rPr>
+              <w:fldChar w:fldCharType="begin"/>
+            </w:r>
+            <w:r>
+              <w:rPr>
+                <w:webHidden/>
+              </w:rPr>
+              <w:instrText xml:space="preserve"> PAGEREF _Toc382433919 \h </w:instrText>
+            </w:r>
+            <w:r>
+              <w:rPr>
+                <w:webHidden/>
+              </w:rPr>
+            </w:r>
+            <w:r>
+              <w:rPr>
+                <w:webHidden/>
+              </w:rPr>
+              <w:fldChar w:fldCharType="separate"/>
+            </w:r>
+            <w:r>
+              <w:rPr>
+                <w:webHidden/>
+              </w:rPr>
+              <w:t>16</w:t>
+            </w:r>
+            <w:r>
+              <w:rPr>
+                <w:webHidden/>
+              </w:rPr>
+              <w:fldChar w:fldCharType="end"/>
+            </w:r>
+          </w:hyperlink>
+        </w:p>
+        <w:p>
+          <w:pPr>
+            <w:pStyle w:val="TOC2"/>
+            <w:tabs>
+              <w:tab w:val="left" w:pos="660"/>
+              <w:tab w:val="right" w:leader="dot" w:pos="9062"/>
+            </w:tabs>
+            <w:rPr>
+              <w:rFonts w:asciiTheme="minorHAnsi" w:hAnsiTheme="minorHAnsi"/>
+              <w:noProof/>
+            </w:rPr>
+          </w:pPr>
+          <w:hyperlink w:anchor="_Toc382433920" w:history="1">
+            <w:r>
+              <w:rPr>
+                <w:rStyle w:val="Hyperlink"/>
+                <w:noProof/>
+                <w:lang w:val="en-GB"/>
+              </w:rPr>
               <w:t>9.</w:t>
             </w:r>
             <w:r>
               <w:rPr>
                 <w:rFonts w:asciiTheme="minorHAnsi" w:hAnsiTheme="minorHAnsi"/>
                 <w:noProof/>
+              </w:rPr>
+              <w:tab/>
+            </w:r>
+            <w:r>
+              <w:rPr>
+                <w:rStyle w:val="Hyperlink"/>
+                <w:noProof/>
                 <w:lang w:val="en-GB"/>
               </w:rPr>
+              <w:t>Rules</w:t>
+            </w:r>
+            <w:r>
+              <w:rPr>
+                <w:noProof/>
+                <w:webHidden/>
+              </w:rPr>
               <w:tab/>
             </w:r>
             <w:r>
               <w:rPr>
+                <w:noProof/>
+                <w:webHidden/>
+              </w:rPr>
+              <w:fldChar w:fldCharType="begin"/>
+            </w:r>
+            <w:r>
+              <w:rPr>
+                <w:noProof/>
+                <w:webHidden/>
+              </w:rPr>
+              <w:instrText xml:space="preserve"> PAGEREF _Toc382433920 \h </w:instrText>
+            </w:r>
+            <w:r>
+              <w:rPr>
+                <w:noProof/>
+                <w:webHidden/>
+              </w:rPr>
+            </w:r>
+            <w:r>
+              <w:rPr>
+                <w:noProof/>
+                <w:webHidden/>
+              </w:rPr>
+              <w:fldChar w:fldCharType="separate"/>
+            </w:r>
+            <w:r>
+              <w:rPr>
+                <w:noProof/>
+                <w:webHidden/>
+              </w:rPr>
+              <w:t>17</w:t>
+            </w:r>
+            <w:r>
+              <w:rPr>
+                <w:noProof/>
+                <w:webHidden/>
+              </w:rPr>
+              <w:fldChar w:fldCharType="end"/>
+            </w:r>
+          </w:hyperlink>
+        </w:p>
+        <w:p>
+          <w:pPr>
+            <w:pStyle w:val="TOC3"/>
+            <w:rPr>
+              <w:rFonts w:asciiTheme="minorHAnsi" w:hAnsiTheme="minorHAnsi"/>
+              <w:sz w:val="22"/>
+              <w:lang w:val="sv-SE"/>
+            </w:rPr>
+          </w:pPr>
+          <w:hyperlink w:anchor="_Toc382433921" w:history="1">
+            <w:r>
+              <w:rPr>
                 <w:rStyle w:val="Hyperlink"/>
-                <w:noProof/>
-                <w:lang w:val="en-GB"/>
-              </w:rPr>
-              <w:t>Game Environment</w:t>
-            </w:r>
-            <w:r>
-              <w:rPr>
-                <w:noProof/>
-                <w:webHidden/>
-                <w:lang w:val="en-GB"/>
+              </w:rPr>
+              <w:t>9.1</w:t>
+            </w:r>
+            <w:r>
+              <w:rPr>
+                <w:rFonts w:asciiTheme="minorHAnsi" w:hAnsiTheme="minorHAnsi"/>
+                <w:sz w:val="22"/>
+                <w:lang w:val="sv-SE"/>
               </w:rPr>
               <w:tab/>
             </w:r>
             <w:r>
               <w:rPr>
-                <w:noProof/>
-                <w:webHidden/>
-                <w:lang w:val="en-GB"/>
+                <w:rStyle w:val="Hyperlink"/>
+              </w:rPr>
+              <w:t>Elements</w:t>
+            </w:r>
+            <w:r>
+              <w:rPr>
+                <w:webHidden/>
+              </w:rPr>
+              <w:tab/>
+            </w:r>
+            <w:r>
+              <w:rPr>
+                <w:webHidden/>
               </w:rPr>
               <w:fldChar w:fldCharType="begin"/>
             </w:r>
             <w:r>
               <w:rPr>
-                <w:noProof/>
-                <w:webHidden/>
-                <w:lang w:val="en-GB"/>
-              </w:rPr>
-              <w:instrText xml:space="preserve"> PAGEREF _Toc382252422 \h </w:instrText>
-            </w:r>
-            <w:r>
-              <w:rPr>
-                <w:noProof/>
-                <w:webHidden/>
-                <w:lang w:val="en-GB"/>
-              </w:rPr>
-            </w:r>
-            <w:r>
-              <w:rPr>
-                <w:noProof/>
-                <w:webHidden/>
-                <w:lang w:val="en-GB"/>
+                <w:webHidden/>
+              </w:rPr>
+              <w:instrText xml:space="preserve"> PAGEREF _Toc382433921 \h </w:instrText>
+            </w:r>
+            <w:r>
+              <w:rPr>
+                <w:webHidden/>
+              </w:rPr>
+            </w:r>
+            <w:r>
+              <w:rPr>
+                <w:webHidden/>
               </w:rPr>
               <w:fldChar w:fldCharType="separate"/>
             </w:r>
             <w:r>
               <w:rPr>
-                <w:noProof/>
-                <w:webHidden/>
-                <w:lang w:val="en-GB"/>
-              </w:rPr>
-              <w:t>11</w:t>
-            </w:r>
-            <w:r>
-              <w:rPr>
-                <w:noProof/>
-                <w:webHidden/>
-                <w:lang w:val="en-GB"/>
+                <w:webHidden/>
+              </w:rPr>
+              <w:t>17</w:t>
+            </w:r>
+            <w:r>
+              <w:rPr>
+                <w:webHidden/>
               </w:rPr>
               <w:fldChar w:fldCharType="end"/>
             </w:r>
@@ -1434,10 +1875,9 @@
             <w:rPr>
               <w:rFonts w:asciiTheme="minorHAnsi" w:hAnsiTheme="minorHAnsi"/>
               <w:noProof/>
-              <w:lang w:val="en-GB"/>
             </w:rPr>
           </w:pPr>
-          <w:hyperlink w:anchor="_Toc382252423" w:history="1">
+          <w:hyperlink w:anchor="_Toc382433922" w:history="1">
             <w:r>
               <w:rPr>
                 <w:rStyle w:val="Hyperlink"/>
@@ -1450,31 +1890,28 @@
               <w:rPr>
                 <w:rFonts w:asciiTheme="minorHAnsi" w:hAnsiTheme="minorHAnsi"/>
                 <w:noProof/>
+              </w:rPr>
+              <w:tab/>
+            </w:r>
+            <w:r>
+              <w:rPr>
+                <w:rStyle w:val="Hyperlink"/>
+                <w:noProof/>
                 <w:lang w:val="en-GB"/>
               </w:rPr>
+              <w:t>Story</w:t>
+            </w:r>
+            <w:r>
+              <w:rPr>
+                <w:noProof/>
+                <w:webHidden/>
+              </w:rPr>
               <w:tab/>
             </w:r>
             <w:r>
               <w:rPr>
-                <w:rStyle w:val="Hyperlink"/>
-                <w:noProof/>
-                <w:lang w:val="en-GB"/>
-              </w:rPr>
-              <w:t>Critical Points</w:t>
-            </w:r>
-            <w:r>
-              <w:rPr>
-                <w:noProof/>
-                <w:webHidden/>
-                <w:lang w:val="en-GB"/>
-              </w:rPr>
-              <w:tab/>
-            </w:r>
-            <w:r>
-              <w:rPr>
-                <w:noProof/>
-                <w:webHidden/>
-                <w:lang w:val="en-GB"/>
+                <w:noProof/>
+                <w:webHidden/>
               </w:rPr>
               <w:fldChar w:fldCharType="begin"/>
             </w:r>
@@ -1482,22 +1919,19 @@
               <w:rPr>
                 <w:noProof/>
                 <w:webHidden/>
-                <w:lang w:val="en-GB"/>
-              </w:rPr>
-              <w:instrText xml:space="preserve"> PAGEREF _Toc382252423 \h </w:instrText>
-            </w:r>
-            <w:r>
-              <w:rPr>
-                <w:noProof/>
-                <w:webHidden/>
-                <w:lang w:val="en-GB"/>
-              </w:rPr>
-            </w:r>
-            <w:r>
-              <w:rPr>
-                <w:noProof/>
-                <w:webHidden/>
-                <w:lang w:val="en-GB"/>
+              </w:rPr>
+              <w:instrText xml:space="preserve"> PAGEREF _Toc382433922 \h </w:instrText>
+            </w:r>
+            <w:r>
+              <w:rPr>
+                <w:noProof/>
+                <w:webHidden/>
+              </w:rPr>
+            </w:r>
+            <w:r>
+              <w:rPr>
+                <w:noProof/>
+                <w:webHidden/>
               </w:rPr>
               <w:fldChar w:fldCharType="separate"/>
             </w:r>
@@ -1505,15 +1939,13 @@
               <w:rPr>
                 <w:noProof/>
                 <w:webHidden/>
-                <w:lang w:val="en-GB"/>
-              </w:rPr>
-              <w:t>11</w:t>
-            </w:r>
-            <w:r>
-              <w:rPr>
-                <w:noProof/>
-                <w:webHidden/>
-                <w:lang w:val="en-GB"/>
+              </w:rPr>
+              <w:t>17</w:t>
+            </w:r>
+            <w:r>
+              <w:rPr>
+                <w:noProof/>
+                <w:webHidden/>
               </w:rPr>
               <w:fldChar w:fldCharType="end"/>
             </w:r>
@@ -1529,10 +1961,9 @@
             <w:rPr>
               <w:rFonts w:asciiTheme="minorHAnsi" w:hAnsiTheme="minorHAnsi"/>
               <w:noProof/>
-              <w:lang w:val="en-GB"/>
             </w:rPr>
           </w:pPr>
-          <w:hyperlink w:anchor="_Toc382252424" w:history="1">
+          <w:hyperlink w:anchor="_Toc382433923" w:history="1">
             <w:r>
               <w:rPr>
                 <w:rStyle w:val="Hyperlink"/>
@@ -1545,31 +1976,28 @@
               <w:rPr>
                 <w:rFonts w:asciiTheme="minorHAnsi" w:hAnsiTheme="minorHAnsi"/>
                 <w:noProof/>
+              </w:rPr>
+              <w:tab/>
+            </w:r>
+            <w:r>
+              <w:rPr>
+                <w:rStyle w:val="Hyperlink"/>
+                <w:noProof/>
                 <w:lang w:val="en-GB"/>
               </w:rPr>
+              <w:t>MDA</w:t>
+            </w:r>
+            <w:r>
+              <w:rPr>
+                <w:noProof/>
+                <w:webHidden/>
+              </w:rPr>
               <w:tab/>
             </w:r>
             <w:r>
               <w:rPr>
-                <w:rStyle w:val="Hyperlink"/>
-                <w:noProof/>
-                <w:lang w:val="en-GB"/>
-              </w:rPr>
-              <w:t>Story</w:t>
-            </w:r>
-            <w:r>
-              <w:rPr>
-                <w:noProof/>
-                <w:webHidden/>
-                <w:lang w:val="en-GB"/>
-              </w:rPr>
-              <w:tab/>
-            </w:r>
-            <w:r>
-              <w:rPr>
-                <w:noProof/>
-                <w:webHidden/>
-                <w:lang w:val="en-GB"/>
+                <w:noProof/>
+                <w:webHidden/>
               </w:rPr>
               <w:fldChar w:fldCharType="begin"/>
             </w:r>
@@ -1577,22 +2005,19 @@
               <w:rPr>
                 <w:noProof/>
                 <w:webHidden/>
-                <w:lang w:val="en-GB"/>
-              </w:rPr>
-              <w:instrText xml:space="preserve"> PAGEREF _Toc382252424 \h </w:instrText>
-            </w:r>
-            <w:r>
-              <w:rPr>
-                <w:noProof/>
-                <w:webHidden/>
-                <w:lang w:val="en-GB"/>
-              </w:rPr>
-            </w:r>
-            <w:r>
-              <w:rPr>
-                <w:noProof/>
-                <w:webHidden/>
-                <w:lang w:val="en-GB"/>
+              </w:rPr>
+              <w:instrText xml:space="preserve"> PAGEREF _Toc382433923 \h </w:instrText>
+            </w:r>
+            <w:r>
+              <w:rPr>
+                <w:noProof/>
+                <w:webHidden/>
+              </w:rPr>
+            </w:r>
+            <w:r>
+              <w:rPr>
+                <w:noProof/>
+                <w:webHidden/>
               </w:rPr>
               <w:fldChar w:fldCharType="separate"/>
             </w:r>
@@ -1600,276 +2025,13 @@
               <w:rPr>
                 <w:noProof/>
                 <w:webHidden/>
-                <w:lang w:val="en-GB"/>
-              </w:rPr>
-              <w:t>11</w:t>
-            </w:r>
-            <w:r>
-              <w:rPr>
-                <w:noProof/>
-                <w:webHidden/>
-                <w:lang w:val="en-GB"/>
-              </w:rPr>
-              <w:fldChar w:fldCharType="end"/>
-            </w:r>
-          </w:hyperlink>
-        </w:p>
-        <w:p>
-          <w:pPr>
-            <w:pStyle w:val="TOC2"/>
-            <w:tabs>
-              <w:tab w:val="left" w:pos="880"/>
-              <w:tab w:val="right" w:leader="dot" w:pos="9062"/>
-            </w:tabs>
-            <w:rPr>
-              <w:rFonts w:asciiTheme="minorHAnsi" w:hAnsiTheme="minorHAnsi"/>
-              <w:noProof/>
-              <w:lang w:val="en-GB"/>
-            </w:rPr>
-          </w:pPr>
-          <w:hyperlink w:anchor="_Toc382252425" w:history="1">
-            <w:r>
-              <w:rPr>
-                <w:rStyle w:val="Hyperlink"/>
-                <w:noProof/>
-                <w:lang w:val="en-GB"/>
-              </w:rPr>
-              <w:t>12.</w:t>
-            </w:r>
-            <w:r>
-              <w:rPr>
-                <w:rFonts w:asciiTheme="minorHAnsi" w:hAnsiTheme="minorHAnsi"/>
-                <w:noProof/>
-                <w:lang w:val="en-GB"/>
-              </w:rPr>
-              <w:tab/>
-            </w:r>
-            <w:r>
-              <w:rPr>
-                <w:rStyle w:val="Hyperlink"/>
-                <w:noProof/>
-                <w:lang w:val="en-GB"/>
-              </w:rPr>
-              <w:t>Level Design – Intro</w:t>
-            </w:r>
-            <w:r>
-              <w:rPr>
-                <w:noProof/>
-                <w:webHidden/>
-                <w:lang w:val="en-GB"/>
-              </w:rPr>
-              <w:tab/>
-            </w:r>
-            <w:r>
-              <w:rPr>
-                <w:noProof/>
-                <w:webHidden/>
-                <w:lang w:val="en-GB"/>
-              </w:rPr>
-              <w:fldChar w:fldCharType="begin"/>
-            </w:r>
-            <w:r>
-              <w:rPr>
-                <w:noProof/>
-                <w:webHidden/>
-                <w:lang w:val="en-GB"/>
-              </w:rPr>
-              <w:instrText xml:space="preserve"> PAGEREF _Toc382252425 \h </w:instrText>
-            </w:r>
-            <w:r>
-              <w:rPr>
-                <w:noProof/>
-                <w:webHidden/>
-                <w:lang w:val="en-GB"/>
-              </w:rPr>
-            </w:r>
-            <w:r>
-              <w:rPr>
-                <w:noProof/>
-                <w:webHidden/>
-                <w:lang w:val="en-GB"/>
-              </w:rPr>
-              <w:fldChar w:fldCharType="separate"/>
-            </w:r>
-            <w:r>
-              <w:rPr>
-                <w:noProof/>
-                <w:webHidden/>
-                <w:lang w:val="en-GB"/>
-              </w:rPr>
-              <w:t>12</w:t>
-            </w:r>
-            <w:r>
-              <w:rPr>
-                <w:noProof/>
-                <w:webHidden/>
-                <w:lang w:val="en-GB"/>
-              </w:rPr>
-              <w:fldChar w:fldCharType="end"/>
-            </w:r>
-          </w:hyperlink>
-        </w:p>
-        <w:p>
-          <w:pPr>
-            <w:pStyle w:val="TOC3"/>
-            <w:rPr>
-              <w:rFonts w:asciiTheme="minorHAnsi" w:hAnsiTheme="minorHAnsi"/>
-              <w:sz w:val="22"/>
-            </w:rPr>
-          </w:pPr>
-          <w:hyperlink w:anchor="_Toc382252426" w:history="1">
-            <w:r>
-              <w:rPr>
-                <w:rStyle w:val="Hyperlink"/>
-              </w:rPr>
-              <w:t>12.1</w:t>
-            </w:r>
-            <w:r>
-              <w:rPr>
-                <w:rFonts w:asciiTheme="minorHAnsi" w:hAnsiTheme="minorHAnsi"/>
-                <w:sz w:val="22"/>
-              </w:rPr>
-              <w:tab/>
-            </w:r>
-            <w:r>
-              <w:rPr>
-                <w:rStyle w:val="Hyperlink"/>
-              </w:rPr>
-              <w:t>Battles</w:t>
-            </w:r>
-            <w:r>
-              <w:rPr>
-                <w:webHidden/>
-              </w:rPr>
-              <w:tab/>
-            </w:r>
-            <w:r>
-              <w:rPr>
-                <w:webHidden/>
-              </w:rPr>
-              <w:fldChar w:fldCharType="begin"/>
-            </w:r>
-            <w:r>
-              <w:rPr>
-                <w:webHidden/>
-              </w:rPr>
-              <w:instrText xml:space="preserve"> PAGEREF _Toc382252426 \h </w:instrText>
-            </w:r>
-            <w:r>
-              <w:rPr>
-                <w:webHidden/>
-              </w:rPr>
-            </w:r>
-            <w:r>
-              <w:rPr>
-                <w:webHidden/>
-              </w:rPr>
-              <w:fldChar w:fldCharType="separate"/>
-            </w:r>
-            <w:r>
-              <w:rPr>
-                <w:webHidden/>
-              </w:rPr>
-              <w:t>13</w:t>
-            </w:r>
-            <w:r>
-              <w:rPr>
-                <w:webHidden/>
-              </w:rPr>
-              <w:fldChar w:fldCharType="end"/>
-            </w:r>
-          </w:hyperlink>
-        </w:p>
-        <w:p>
-          <w:pPr>
-            <w:pStyle w:val="TOC2"/>
-            <w:tabs>
-              <w:tab w:val="left" w:pos="880"/>
-              <w:tab w:val="right" w:leader="dot" w:pos="9062"/>
-            </w:tabs>
-            <w:rPr>
-              <w:rFonts w:asciiTheme="minorHAnsi" w:hAnsiTheme="minorHAnsi"/>
-              <w:noProof/>
-              <w:lang w:val="en-GB"/>
-            </w:rPr>
-          </w:pPr>
-          <w:hyperlink w:anchor="_Toc382252427" w:history="1">
-            <w:r>
-              <w:rPr>
-                <w:rStyle w:val="Hyperlink"/>
-                <w:noProof/>
-                <w:lang w:val="en-GB"/>
-              </w:rPr>
-              <w:t>13.</w:t>
-            </w:r>
-            <w:r>
-              <w:rPr>
-                <w:rFonts w:asciiTheme="minorHAnsi" w:hAnsiTheme="minorHAnsi"/>
-                <w:noProof/>
-                <w:lang w:val="en-GB"/>
-              </w:rPr>
-              <w:tab/>
-            </w:r>
-            <w:r>
-              <w:rPr>
-                <w:rStyle w:val="Hyperlink"/>
-                <w:noProof/>
-                <w:lang w:val="en-GB"/>
-              </w:rPr>
-              <w:t>MDA</w:t>
-            </w:r>
-            <w:r>
-              <w:rPr>
-                <w:noProof/>
-                <w:webHidden/>
-                <w:lang w:val="en-GB"/>
-              </w:rPr>
-              <w:tab/>
-            </w:r>
-            <w:r>
-              <w:rPr>
-                <w:noProof/>
-                <w:webHidden/>
-                <w:lang w:val="en-GB"/>
-              </w:rPr>
-              <w:fldChar w:fldCharType="begin"/>
-            </w:r>
-            <w:r>
-              <w:rPr>
-                <w:noProof/>
-                <w:webHidden/>
-                <w:lang w:val="en-GB"/>
-              </w:rPr>
-              <w:instrText xml:space="preserve"> PAGEREF _Toc382252427 \h </w:instrText>
-            </w:r>
-            <w:r>
-              <w:rPr>
-                <w:noProof/>
-                <w:webHidden/>
-                <w:lang w:val="en-GB"/>
-              </w:rPr>
-            </w:r>
-            <w:r>
-              <w:rPr>
-                <w:noProof/>
-                <w:webHidden/>
-                <w:lang w:val="en-GB"/>
-              </w:rPr>
-              <w:fldChar w:fldCharType="separate"/>
-            </w:r>
-            <w:r>
-              <w:rPr>
-                <w:noProof/>
-                <w:webHidden/>
-                <w:lang w:val="en-GB"/>
-              </w:rPr>
-              <w:t>13</w:t>
-            </w:r>
-            <w:r>
-              <w:rPr>
-                <w:noProof/>
-                <w:webHidden/>
-                <w:lang w:val="en-GB"/>
+              </w:rPr>
+              <w:t>17</w:t>
+            </w:r>
+            <w:r>
+              <w:rPr>
+                <w:noProof/>
+                <w:webHidden/>
               </w:rPr>
               <w:fldChar w:fldCharType="end"/>
             </w:r>
@@ -1929,7 +2091,7 @@
           <w:lang w:val="en-GB"/>
         </w:rPr>
       </w:pPr>
-      <w:bookmarkStart w:id="0" w:name="_Toc382252411"/>
+      <w:bookmarkStart w:id="1" w:name="_Toc382433904"/>
       <w:r>
         <w:rPr>
           <w:lang w:val="en-GB"/>
@@ -1937,7 +2099,7 @@
         <w:lastRenderedPageBreak/>
         <w:t>General Game Overview</w:t>
       </w:r>
-      <w:bookmarkEnd w:id="0"/>
+      <w:bookmarkEnd w:id="1"/>
     </w:p>
     <w:p>
       <w:pPr>
@@ -1963,14 +2125,14 @@
           <w:lang w:val="en-GB"/>
         </w:rPr>
       </w:pPr>
-      <w:bookmarkStart w:id="1" w:name="_Toc382252412"/>
+      <w:bookmarkStart w:id="2" w:name="_Toc382433905"/>
       <w:r>
         <w:rPr>
           <w:lang w:val="en-GB"/>
         </w:rPr>
         <w:t>States &amp; Modes</w:t>
       </w:r>
-      <w:bookmarkEnd w:id="1"/>
+      <w:bookmarkEnd w:id="2"/>
     </w:p>
     <w:p>
       <w:pPr>
@@ -2121,7 +2283,7 @@
           <w:lang w:val="en-GB"/>
         </w:rPr>
       </w:pPr>
-      <w:bookmarkStart w:id="2" w:name="_Toc382252413"/>
+      <w:bookmarkStart w:id="3" w:name="_Toc382433906"/>
       <w:r>
         <w:rPr>
           <w:lang w:val="en-GB"/>
@@ -2129,7 +2291,7 @@
         <w:lastRenderedPageBreak/>
         <w:t>Graphical User Interface</w:t>
       </w:r>
-      <w:bookmarkEnd w:id="2"/>
+      <w:bookmarkEnd w:id="3"/>
     </w:p>
     <w:p>
       <w:pPr>
@@ -2566,15 +2728,7 @@
         <w:rPr>
           <w:lang w:val="en-GB"/>
         </w:rPr>
-        <w:t xml:space="preserve">The non-diegetic type of GUI is used in the game, </w:t>
-      </w:r>
-      <w:bookmarkStart w:id="3" w:name="_GoBack"/>
-      <w:bookmarkEnd w:id="3"/>
-      <w:r>
-        <w:rPr>
-          <w:lang w:val="en-GB"/>
-        </w:rPr>
-        <w:t>because of the vital information that has to be visible for the player at all times. To know what element you are using or what element to switch into is important when fighting enemies, so that the player effectively can use the element that does more damage on the enemy and avoid using the element that will give the enemy advantage, doing more damage on the player when she is hit by the enemy or it</w:t>
+        <w:t>The non-diegetic type of GUI is used in the game, because of the vital information that has to be visible for the player at all times. To know what element you are using or what element to switch into is important when fighting enemies, so that the player effectively can use the element that does more damage on the enemy and avoid using the element that will give the enemy advantage, doing more damage on the player when she is hit by the enemy or it</w:t>
       </w:r>
       <w:r>
         <w:rPr>
@@ -2650,7 +2804,7 @@
           <w:lang w:val="en-GB" w:eastAsia="en-US"/>
         </w:rPr>
       </w:pPr>
-      <w:bookmarkStart w:id="4" w:name="_Toc382252414"/>
+      <w:bookmarkStart w:id="4" w:name="_Toc382433907"/>
       <w:r>
         <w:rPr>
           <w:lang w:val="en-GB"/>
@@ -2995,7 +3149,7 @@
           <w:lang w:val="en-GB" w:eastAsia="en-US"/>
         </w:rPr>
       </w:pPr>
-      <w:bookmarkStart w:id="5" w:name="_Toc382252415"/>
+      <w:bookmarkStart w:id="5" w:name="_Toc382433908"/>
       <w:r>
         <w:rPr>
           <w:lang w:val="en-GB"/>
@@ -3152,7 +3306,7 @@
           <w:lang w:val="en-GB"/>
         </w:rPr>
       </w:pPr>
-      <w:bookmarkStart w:id="6" w:name="_Toc382252416"/>
+      <w:bookmarkStart w:id="6" w:name="_Toc382433909"/>
       <w:r>
         <w:rPr>
           <w:lang w:val="en-GB"/>
@@ -3181,6 +3335,7 @@
           <w:lang w:val="en-GB"/>
         </w:rPr>
       </w:pPr>
+      <w:bookmarkStart w:id="7" w:name="_Toc382433910"/>
       <w:r>
         <w:rPr>
           <w:lang w:val="en-GB"/>
@@ -3193,6 +3348,7 @@
         </w:rPr>
         <w:t>Elemental Enemies</w:t>
       </w:r>
+      <w:bookmarkEnd w:id="7"/>
     </w:p>
     <w:p>
       <w:pPr>
@@ -3819,6 +3975,13 @@
     </w:p>
     <w:p>
       <w:pPr>
+        <w:rPr>
+          <w:lang w:val="en-GB"/>
+        </w:rPr>
+      </w:pPr>
+    </w:p>
+    <w:p>
+      <w:pPr>
         <w:pStyle w:val="Heading3"/>
         <w:numPr>
           <w:ilvl w:val="1"/>
@@ -3830,14 +3993,14 @@
           <w:lang w:val="en-GB"/>
         </w:rPr>
       </w:pPr>
-      <w:bookmarkStart w:id="7" w:name="_Toc382252417"/>
+      <w:bookmarkStart w:id="8" w:name="_Toc382433911"/>
       <w:r>
         <w:rPr>
           <w:lang w:val="en-GB"/>
         </w:rPr>
         <w:t>The End Game Boss</w:t>
       </w:r>
-      <w:bookmarkEnd w:id="7"/>
+      <w:bookmarkEnd w:id="8"/>
     </w:p>
     <w:p>
       <w:pPr>
@@ -4295,14 +4458,14 @@
           <w:lang w:val="en-GB"/>
         </w:rPr>
       </w:pPr>
-      <w:bookmarkStart w:id="8" w:name="_Toc382252418"/>
+      <w:bookmarkStart w:id="9" w:name="_Toc382433912"/>
       <w:r>
         <w:rPr>
           <w:lang w:val="en-GB"/>
         </w:rPr>
         <w:t>Resources</w:t>
       </w:r>
-      <w:bookmarkEnd w:id="8"/>
+      <w:bookmarkEnd w:id="9"/>
       <w:r>
         <w:rPr>
           <w:lang w:val="en-GB"/>
@@ -4411,14 +4574,14 @@
           <w:lang w:val="en-GB"/>
         </w:rPr>
       </w:pPr>
-      <w:bookmarkStart w:id="9" w:name="_Toc382252419"/>
+      <w:bookmarkStart w:id="10" w:name="_Toc382433913"/>
       <w:r>
         <w:rPr>
           <w:lang w:val="en-GB"/>
         </w:rPr>
         <w:t>Elemental Points</w:t>
       </w:r>
-      <w:bookmarkEnd w:id="9"/>
+      <w:bookmarkEnd w:id="10"/>
     </w:p>
     <w:p>
       <w:pPr>
@@ -4446,6 +4609,24 @@
         </w:rPr>
         <w:t>. When enough points are collected the player will gain power-ups that are described in the Avatar section.</w:t>
       </w:r>
+      <w:r>
+        <w:rPr>
+          <w:lang w:val="en-GB"/>
+        </w:rPr>
+        <w:t xml:space="preserve"> </w:t>
+      </w:r>
+      <w:r>
+        <w:rPr>
+          <w:lang w:val="en-GB"/>
+        </w:rPr>
+        <w:t>If you’re out of points in an element you can go to altars placed across the map and be given one point of the empty element.</w:t>
+      </w:r>
+      <w:r>
+        <w:rPr>
+          <w:lang w:val="en-GB"/>
+        </w:rPr>
+        <w:t xml:space="preserve"> You can read more about the altars in the Level Design section.</w:t>
+      </w:r>
     </w:p>
     <w:p>
       <w:pPr>
@@ -4458,19 +4639,6 @@
           <w:lang w:val="en-GB"/>
         </w:rPr>
         <w:t>You lose elemental points when hit by either an enemy or an enemy projectile. When you run out of points in an element you can no longer use that element, and if you lose all points in all elements you lose the game and you are returned to the start menu.</w:t>
-      </w:r>
-    </w:p>
-    <w:p>
-      <w:pPr>
-        <w:rPr>
-          <w:lang w:val="en-GB"/>
-        </w:rPr>
-      </w:pPr>
-      <w:r>
-        <w:rPr>
-          <w:lang w:val="en-GB"/>
-        </w:rPr>
-        <w:t>If you’re out of points in an element you can go to altars placed across the map and be given one point of the empty element. If two elements are empty when you encounter the altar you will get one point in each of those elements. When an altar has been used you have to wait 10 seconds before being able to use it again. The altars’ purpose is to give the player the possibility to use the elements that they have lost and they do not have any lost souls to use.</w:t>
       </w:r>
     </w:p>
     <w:p>
@@ -4506,14 +4674,14 @@
           <w:lang w:val="en-GB"/>
         </w:rPr>
       </w:pPr>
-      <w:bookmarkStart w:id="10" w:name="_Toc382252420"/>
+      <w:bookmarkStart w:id="11" w:name="_Toc382433914"/>
       <w:r>
         <w:rPr>
           <w:lang w:val="en-GB"/>
         </w:rPr>
         <w:t>Lost souls</w:t>
       </w:r>
-      <w:bookmarkEnd w:id="10"/>
+      <w:bookmarkEnd w:id="11"/>
     </w:p>
     <w:p>
       <w:pPr>
@@ -5002,14 +5170,14 @@
           <w:lang w:val="en-GB"/>
         </w:rPr>
       </w:pPr>
-      <w:bookmarkStart w:id="11" w:name="_Toc382252421"/>
+      <w:bookmarkStart w:id="12" w:name="_Toc382433915"/>
       <w:r>
         <w:rPr>
           <w:lang w:val="en-GB"/>
         </w:rPr>
         <w:t>Karma</w:t>
       </w:r>
-      <w:bookmarkEnd w:id="11"/>
+      <w:bookmarkEnd w:id="12"/>
     </w:p>
     <w:p>
       <w:pPr>
@@ -5099,6 +5267,19 @@
           <w:lang w:val="en-GB"/>
         </w:rPr>
         <w:t>To prevent the karma from being neutral, the choice of sacrificing a lost soul will give more bad karma than what the choice of releasing a lost soul gives you good karma.</w:t>
+      </w:r>
+    </w:p>
+    <w:p>
+      <w:pPr>
+        <w:rPr>
+          <w:lang w:val="en-GB"/>
+        </w:rPr>
+      </w:pPr>
+      <w:r>
+        <w:rPr>
+          <w:lang w:val="en-GB"/>
+        </w:rPr>
+        <w:br w:type="page"/>
       </w:r>
     </w:p>
     <w:p>
@@ -5106,39 +5287,29 @@
         <w:pStyle w:val="Heading2"/>
         <w:numPr>
           <w:ilvl w:val="0"/>
-          <w:numId w:val="12"/>
+          <w:numId w:val="10"/>
         </w:numPr>
         <w:rPr>
           <w:lang w:val="en-GB"/>
         </w:rPr>
       </w:pPr>
-      <w:r>
-        <w:rPr>
-          <w:lang w:val="en-GB"/>
-        </w:rPr>
+      <w:bookmarkStart w:id="13" w:name="_Toc379986262"/>
+      <w:bookmarkStart w:id="14" w:name="_Toc382433916"/>
+      <w:r>
+        <w:rPr>
+          <w:lang w:val="en-GB"/>
+        </w:rPr>
+        <w:lastRenderedPageBreak/>
         <w:t>Level Design</w:t>
       </w:r>
-    </w:p>
-    <w:p>
-      <w:pPr>
-        <w:spacing w:after="0"/>
-        <w:rPr>
-          <w:lang w:val="en-GB"/>
-        </w:rPr>
-      </w:pPr>
-      <w:r>
-        <w:rPr>
-          <w:lang w:val="en-GB"/>
-        </w:rPr>
-        <w:t xml:space="preserve">The environment of the game is mystical, dark and melancholic. The level has a middle-age Asian theme, with a background with buildings of Asian architecture. Together with the dark and grey-toned colours, the Asian theme creates the mystical and dark feeling for the player. The village is in ruins and the player is alone with the enemies. There is depressing music at a low volume playing in the background and there are also sounds of the waling wind and the player’s footsteps. </w:t>
-      </w:r>
+      <w:bookmarkEnd w:id="14"/>
     </w:p>
     <w:p>
       <w:pPr>
         <w:pStyle w:val="Heading3"/>
         <w:numPr>
           <w:ilvl w:val="1"/>
-          <w:numId w:val="12"/>
+          <w:numId w:val="10"/>
         </w:numPr>
         <w:spacing w:before="240"/>
         <w:ind w:left="839" w:hanging="482"/>
@@ -5146,172 +5317,34 @@
           <w:lang w:val="en-GB"/>
         </w:rPr>
       </w:pPr>
-      <w:r>
-        <w:rPr>
-          <w:lang w:val="en-GB"/>
-        </w:rPr>
-        <w:lastRenderedPageBreak/>
-        <w:t>Intro</w:t>
-      </w:r>
-    </w:p>
-    <w:p>
-      <w:pPr>
-        <w:rPr>
-          <w:lang w:val="en-GB"/>
-        </w:rPr>
-      </w:pPr>
-      <w:r>
-        <w:rPr>
-          <w:lang w:val="en-GB"/>
-        </w:rPr>
-        <w:t>This is the intro of our game’s level.</w:t>
-      </w:r>
-      <w:r>
-        <w:rPr>
-          <w:lang w:val="en-GB"/>
-        </w:rPr>
-        <w:br/>
-        <w:t xml:space="preserve">The player spawns with 0 elemental points and sees a lost soul. It is the only thing on the map and it is shown with a pulsating glow and float in the middle of the map. If the player ignores it and try to walk past it she will be stopped by a wall of fire that you can see if you walk past the lost soul. When the player pick up the lost soul a bubble appears and shows what you can do with it </w:t>
-      </w:r>
-      <w:proofErr w:type="spellStart"/>
-      <w:r>
-        <w:rPr>
-          <w:lang w:val="en-GB"/>
-        </w:rPr>
-        <w:t>it</w:t>
-      </w:r>
-      <w:proofErr w:type="spellEnd"/>
-      <w:r>
-        <w:rPr>
-          <w:lang w:val="en-GB"/>
-        </w:rPr>
-        <w:t xml:space="preserve">. If you sacrifice it you get three elemental points in the element that you currently are possessing (water by default) and one elemental point each in the other two. Or if she free the lost soul and let it go to the next life the player get one point in each element. </w:t>
-      </w:r>
-    </w:p>
-    <w:p>
-      <w:pPr>
-        <w:rPr>
-          <w:lang w:val="en-GB"/>
-        </w:rPr>
-      </w:pPr>
-      <w:r>
-        <w:rPr>
-          <w:lang w:val="en-GB"/>
-        </w:rPr>
-        <w:t>It will be made clear what an evil action is and what is a good action. The evil choice button will be surrounded by red colour, have an evil picture on it and you see the text “Sacrifice the soul to gain three elemental points in the element you are possessing and one in the other two”. The good choice button will be surrounded by a yellow or green colour and have a “good” picture on it and have the text “Help the soul go to the next life and you gain one point in each element”.</w:t>
-      </w:r>
-    </w:p>
-    <w:p>
-      <w:pPr>
-        <w:rPr>
-          <w:lang w:val="en-GB"/>
-        </w:rPr>
-      </w:pPr>
-      <w:r>
-        <w:rPr>
-          <w:lang w:val="en-GB"/>
-        </w:rPr>
-        <w:t>After the player have chosen she gains the elemental points and the part of the HUD where elemental point tree show change. The player learns were she can see how many elemental points she has.</w:t>
-      </w:r>
-    </w:p>
-    <w:p>
-      <w:pPr>
-        <w:rPr>
-          <w:lang w:val="en-GB"/>
-        </w:rPr>
-      </w:pPr>
-      <w:r>
-        <w:rPr>
-          <w:lang w:val="en-GB"/>
-        </w:rPr>
-        <w:t>The element you are currently possessing is shown with that part of the elemental point tree is lit up a little. For example if the player has water the water elemental point tree is lit up. The player sees that that you can probably change that and discover it by testing the other buttons. During that process the player also learns how to shoot. She tries to shoot the fire wall and change what element she is possessing until she hit the wall with water and it disappears. The player learns water is good against fire.</w:t>
-      </w:r>
-    </w:p>
-    <w:p>
-      <w:pPr>
-        <w:rPr>
-          <w:lang w:val="en-GB"/>
-        </w:rPr>
-      </w:pPr>
-      <w:r>
-        <w:rPr>
-          <w:lang w:val="en-GB"/>
-        </w:rPr>
-        <w:t>The player continues to walk and a fire enemy appears and starts attacking the player. The player knows that she should shoot water on fire so she shoots it and kill it in one shot. The enemy has three points of health and a super effective attack do three points of damage. If she shoots it with wood it will do one point of damage as fire is strong against wood. If she shoots the enemy with fire it will do two points of damage. If the player get hit she loses an elemental point in the element she is currently possessing.</w:t>
-      </w:r>
-    </w:p>
-    <w:p>
-      <w:pPr>
-        <w:rPr>
-          <w:lang w:val="en-GB"/>
-        </w:rPr>
-      </w:pPr>
-      <w:r>
-        <w:rPr>
-          <w:lang w:val="en-GB"/>
-        </w:rPr>
-        <w:t>The player continues and a wood enemy appears. The same thing as with the fire enemy happens but fire does three points of damage, wood do two points of damage and water does one point of damage.</w:t>
-      </w:r>
-    </w:p>
-    <w:p>
-      <w:pPr>
-        <w:rPr>
-          <w:lang w:val="en-GB"/>
-        </w:rPr>
-      </w:pPr>
-      <w:r>
-        <w:rPr>
-          <w:lang w:val="en-GB"/>
-        </w:rPr>
-        <w:t>The same thing happens again but it is a water enemy this time. Wood does three points of damage, water do two points of damage and wood does one point of damage.</w:t>
-      </w:r>
-    </w:p>
-    <w:p>
-      <w:pPr>
-        <w:rPr>
-          <w:lang w:val="en-GB"/>
-        </w:rPr>
-      </w:pPr>
-      <w:r>
-        <w:rPr>
-          <w:lang w:val="en-GB"/>
-        </w:rPr>
-        <w:t>Then the player continues and this time she gets confronted by three enemies, one of each element. So she has to change between what element she is possessing to do the most effective damage to each of the enemies. One of the enemies drops a lost soul. The player walk up to the soul but this time there is no bubble, the player simple pick it up when she touch it and it get put in a jar that is shown in the HUD. If the players try to use one of the buttons she have learned does sacrificing or freeing the lost soul the same thing happens as before and the lost souls disappear from the HUD, it is consumed. If there is more than one lost soul in the jar only one disappears per button press.</w:t>
-      </w:r>
-    </w:p>
-    <w:p>
-      <w:pPr>
-        <w:rPr>
-          <w:lang w:val="en-GB"/>
-        </w:rPr>
-      </w:pPr>
-      <w:r>
-        <w:rPr>
-          <w:lang w:val="en-GB"/>
-        </w:rPr>
-        <w:t xml:space="preserve">The player continue and see an altar, the first one is shown with a pulsating glow around it. The altar has the same picture on it as the evil choice button. If the player goes up to it a bubble appears and </w:t>
-      </w:r>
-      <w:r>
-        <w:rPr>
-          <w:lang w:val="en-GB"/>
-        </w:rPr>
-        <w:lastRenderedPageBreak/>
-        <w:t>shows that if you sacrifice a lost soul close to an altar you make a minion that helps you attack the enemies. If the player has a lost soul she can test it.</w:t>
-      </w:r>
-    </w:p>
-    <w:p>
-      <w:pPr>
-        <w:rPr>
-          <w:lang w:val="en-GB"/>
-        </w:rPr>
-      </w:pPr>
+      <w:bookmarkStart w:id="15" w:name="_Toc382433917"/>
+      <w:r>
+        <w:rPr>
+          <w:lang w:val="en-GB"/>
+        </w:rPr>
+        <w:t>Altars</w:t>
+      </w:r>
+      <w:bookmarkEnd w:id="15"/>
+    </w:p>
+    <w:p>
+      <w:pPr>
+        <w:rPr>
+          <w:lang w:val="en-GB"/>
+        </w:rPr>
+      </w:pPr>
+      <w:r>
+        <w:rPr>
+          <w:lang w:val="en-GB"/>
+        </w:rPr>
+        <w:t>If you’re out of points in an element you can go to altars placed across the map and be given one point of the empty element. If two elements are empty when you encounter the altar you will get one point in each of those elements. When an altar has been used you have to wait 10 seconds before being able to use it again. The altars’ purpose is to give the player the possibility to use the elements that they have lost and they do not have any lost souls to use.</w:t>
+      </w:r>
     </w:p>
     <w:p>
       <w:pPr>
         <w:pStyle w:val="Heading3"/>
         <w:numPr>
           <w:ilvl w:val="1"/>
-          <w:numId w:val="12"/>
+          <w:numId w:val="10"/>
         </w:numPr>
         <w:spacing w:before="240"/>
         <w:ind w:left="839" w:hanging="482"/>
@@ -5319,20 +5352,531 @@
           <w:lang w:val="en-GB"/>
         </w:rPr>
       </w:pPr>
-      <w:bookmarkStart w:id="12" w:name="_Toc382252426"/>
-      <w:r>
-        <w:rPr>
-          <w:lang w:val="en-GB"/>
-        </w:rPr>
-        <w:t>Battles</w:t>
-      </w:r>
-      <w:bookmarkEnd w:id="12"/>
+      <w:bookmarkStart w:id="16" w:name="_Toc382433918"/>
+      <w:bookmarkEnd w:id="13"/>
+      <w:r>
+        <w:rPr>
+          <w:lang w:val="en-GB"/>
+        </w:rPr>
+        <w:t>Intro</w:t>
+      </w:r>
+      <w:bookmarkEnd w:id="16"/>
+    </w:p>
+    <w:p>
+      <w:pPr>
+        <w:rPr>
+          <w:lang w:val="en-GB"/>
+        </w:rPr>
+      </w:pPr>
+      <w:r>
+        <w:rPr>
+          <w:lang w:val="en-GB"/>
+        </w:rPr>
+        <w:t>This is the intro of our game’s level.</w:t>
+      </w:r>
+      <w:r>
+        <w:rPr>
+          <w:lang w:val="en-GB"/>
+        </w:rPr>
+        <w:br/>
+        <w:t xml:space="preserve">The player spawns with 1 elemental point in water and sees an element altar </w:t>
+      </w:r>
+      <w:r>
+        <w:rPr>
+          <w:lang w:val="en-GB"/>
+        </w:rPr>
+        <w:t>is the only thing on the map and</w:t>
+      </w:r>
+      <w:r>
+        <w:rPr>
+          <w:lang w:val="en-GB"/>
+        </w:rPr>
+        <w:t xml:space="preserve"> is placed in the middle of it. </w:t>
+      </w:r>
+      <w:r>
+        <w:rPr>
+          <w:lang w:val="en-GB"/>
+        </w:rPr>
+        <w:t xml:space="preserve">If the player ignores it and try to walk past it she will be stopped by </w:t>
+      </w:r>
+      <w:r>
+        <w:rPr>
+          <w:lang w:val="en-GB"/>
+        </w:rPr>
+        <w:t>that the camera stops and she can’t walk outside the cameras range. The player goes to the altar and it give the player one point in each of the empty elemental point trees.</w:t>
+      </w:r>
+      <w:r>
+        <w:rPr>
+          <w:lang w:val="en-GB"/>
+        </w:rPr>
+        <w:br/>
+        <w:t>The player learns the altar will give her elemental points if she has 0 in something.</w:t>
+      </w:r>
+    </w:p>
+    <w:p>
+      <w:pPr>
+        <w:rPr>
+          <w:lang w:val="en-GB"/>
+        </w:rPr>
+      </w:pPr>
+      <w:r>
+        <w:rPr>
+          <w:lang w:val="en-GB"/>
+        </w:rPr>
+        <w:t>The player continues</w:t>
+      </w:r>
+      <w:r>
+        <w:rPr>
+          <w:lang w:val="en-GB"/>
+        </w:rPr>
+        <w:t xml:space="preserve"> and sees a lost soul. It is the only thing on the map and it is shown with a pulsating glow and float in the middle of the map. If the player ignores it and try to walk past it she will be stopped by </w:t>
+      </w:r>
+      <w:r>
+        <w:rPr>
+          <w:lang w:val="en-GB"/>
+        </w:rPr>
+        <w:t>that the camera stops and she can’t walk outside the cameras range.</w:t>
+      </w:r>
+      <w:r>
+        <w:rPr>
+          <w:lang w:val="en-GB"/>
+        </w:rPr>
+        <w:t xml:space="preserve"> When the player pick up the lost soul a </w:t>
+      </w:r>
+      <w:r>
+        <w:rPr>
+          <w:lang w:val="en-GB"/>
+        </w:rPr>
+        <w:t>box</w:t>
+      </w:r>
+      <w:r>
+        <w:rPr>
+          <w:lang w:val="en-GB"/>
+        </w:rPr>
+        <w:t xml:space="preserve"> appears and </w:t>
+      </w:r>
+      <w:r>
+        <w:rPr>
+          <w:lang w:val="en-GB"/>
+        </w:rPr>
+        <w:t>shows what you can do with it</w:t>
+      </w:r>
+      <w:r>
+        <w:rPr>
+          <w:lang w:val="en-GB"/>
+        </w:rPr>
+        <w:t xml:space="preserve">. If you sacrifice it you get three elemental points in the element that you currently are possessing (water by default) and one elemental point each in the other two. Or if she free the lost soul and let it go to the next life the player get one point in each element. </w:t>
+      </w:r>
+    </w:p>
+    <w:p>
+      <w:pPr>
+        <w:rPr>
+          <w:lang w:val="en-GB"/>
+        </w:rPr>
+      </w:pPr>
+      <w:r>
+        <w:rPr>
+          <w:lang w:val="en-GB"/>
+        </w:rPr>
+        <w:t xml:space="preserve">It will be made clear what an evil action is and what is a good action. The evil choice </w:t>
+      </w:r>
+      <w:r>
+        <w:rPr>
+          <w:lang w:val="en-GB"/>
+        </w:rPr>
+        <w:t>will have a picture that is evil looking</w:t>
+      </w:r>
+      <w:r>
+        <w:rPr>
+          <w:lang w:val="en-GB"/>
+        </w:rPr>
+        <w:t>,</w:t>
+      </w:r>
+      <w:r>
+        <w:rPr>
+          <w:lang w:val="en-GB"/>
+        </w:rPr>
+        <w:t xml:space="preserve"> and you see </w:t>
+      </w:r>
+      <w:r>
+        <w:rPr>
+          <w:lang w:val="en-GB"/>
+        </w:rPr>
+        <w:t>the text “Sacrifice the soul to gain three elemental points in the element you are possessing and one in the other two</w:t>
+      </w:r>
+      <w:r>
+        <w:rPr>
+          <w:lang w:val="en-GB"/>
+        </w:rPr>
+        <w:t xml:space="preserve">, but you will </w:t>
+      </w:r>
+      <w:r>
+        <w:rPr>
+          <w:lang w:val="en-GB"/>
+        </w:rPr>
+        <w:t xml:space="preserve">have </w:t>
+      </w:r>
+      <w:r>
+        <w:rPr>
+          <w:lang w:val="en-GB"/>
+        </w:rPr>
+        <w:t>to fight more enemies</w:t>
+      </w:r>
+      <w:r>
+        <w:rPr>
+          <w:lang w:val="en-GB"/>
+        </w:rPr>
+        <w:t xml:space="preserve">”. The good choice button will be surrounded by a </w:t>
+      </w:r>
+      <w:r>
+        <w:rPr>
+          <w:lang w:val="en-GB"/>
+        </w:rPr>
+        <w:t>light blue</w:t>
+      </w:r>
+      <w:r>
+        <w:rPr>
+          <w:lang w:val="en-GB"/>
+        </w:rPr>
+        <w:t xml:space="preserve"> colour and have a “good” picture on it and have the text “Help the soul go to the next life and you gain one point in each element”.</w:t>
+      </w:r>
+    </w:p>
+    <w:p>
+      <w:pPr>
+        <w:rPr>
+          <w:lang w:val="en-GB"/>
+        </w:rPr>
+      </w:pPr>
+      <w:r>
+        <w:rPr>
+          <w:lang w:val="en-GB"/>
+        </w:rPr>
+        <w:t>After the player have chosen she gains the elemental points and the part of the HUD where elemental point tree show change. The player learns were she can see how many elemental points she has.</w:t>
+      </w:r>
+    </w:p>
+    <w:p>
+      <w:pPr>
+        <w:rPr>
+          <w:lang w:val="en-GB"/>
+        </w:rPr>
+      </w:pPr>
+      <w:r>
+        <w:rPr>
+          <w:lang w:val="en-GB"/>
+        </w:rPr>
+        <w:t>If the player chose to sacrifice the lost soul a fire enemy will spawn at the edge of the cameras range. The player then learns that there is a risk to sacrificing lost souls. The player might panic here as she might not know how to shoot, but it is the same button as she used to start the game and will probably try that button and then learn it.</w:t>
+      </w:r>
+    </w:p>
+    <w:p>
+      <w:pPr>
+        <w:rPr>
+          <w:lang w:val="en-GB"/>
+        </w:rPr>
+      </w:pPr>
+      <w:r>
+        <w:rPr>
+          <w:lang w:val="en-GB"/>
+        </w:rPr>
+        <w:t xml:space="preserve">The element you are currently possessing is shown with that part of the elemental </w:t>
+      </w:r>
+      <w:r>
+        <w:rPr>
+          <w:lang w:val="en-GB"/>
+        </w:rPr>
+        <w:t>point tree is lit up a little. For example i</w:t>
+      </w:r>
+      <w:r>
+        <w:rPr>
+          <w:lang w:val="en-GB"/>
+        </w:rPr>
+        <w:t xml:space="preserve">f the player has water the water elemental point tree is lit up. The player sees that that you can probably change that and discover it by testing the other buttons. During that process the player also learns how to shoot. </w:t>
+      </w:r>
+    </w:p>
+    <w:p>
+      <w:pPr>
+        <w:rPr>
+          <w:lang w:val="en-GB"/>
+        </w:rPr>
+      </w:pPr>
+      <w:r>
+        <w:rPr>
+          <w:lang w:val="en-GB"/>
+        </w:rPr>
+        <w:t xml:space="preserve">The player continues to walk and a fire enemy appears </w:t>
+      </w:r>
+      <w:r>
+        <w:rPr>
+          <w:lang w:val="en-GB"/>
+        </w:rPr>
+        <w:t>and starts attacking the player</w:t>
+      </w:r>
+      <w:r>
+        <w:rPr>
+          <w:lang w:val="en-GB"/>
+        </w:rPr>
+        <w:t>.</w:t>
+      </w:r>
+      <w:r>
+        <w:rPr>
+          <w:lang w:val="en-GB"/>
+        </w:rPr>
+        <w:t xml:space="preserve"> She </w:t>
+      </w:r>
+      <w:proofErr w:type="gramStart"/>
+      <w:r>
+        <w:rPr>
+          <w:lang w:val="en-GB"/>
+        </w:rPr>
+        <w:t>shoot</w:t>
+      </w:r>
+      <w:proofErr w:type="gramEnd"/>
+      <w:r>
+        <w:rPr>
+          <w:lang w:val="en-GB"/>
+        </w:rPr>
+        <w:t xml:space="preserve"> it, if she hits it with water it will be a bigger hit effect to show it does more damage. Player learns super effective moves do more damage and have bigger hit effects.</w:t>
+      </w:r>
+      <w:r>
+        <w:rPr>
+          <w:lang w:val="en-GB"/>
+        </w:rPr>
+        <w:br/>
+      </w:r>
+      <w:r>
+        <w:rPr>
+          <w:lang w:val="en-GB"/>
+        </w:rPr>
+        <w:t xml:space="preserve"> The enemy has </w:t>
+      </w:r>
+      <w:r>
+        <w:rPr>
+          <w:lang w:val="en-GB"/>
+        </w:rPr>
+        <w:t>five</w:t>
+      </w:r>
+      <w:r>
+        <w:rPr>
+          <w:lang w:val="en-GB"/>
+        </w:rPr>
+        <w:t xml:space="preserve"> points of health and a super effective attack do three points of damage. If she shoots it with wood it will do one point of damage as fire is strong against wood. If she shoots the </w:t>
+      </w:r>
+      <w:r>
+        <w:rPr>
+          <w:lang w:val="en-GB"/>
+        </w:rPr>
+        <w:lastRenderedPageBreak/>
+        <w:t xml:space="preserve">enemy with fire it will do two points of damage. </w:t>
+      </w:r>
+      <w:r>
+        <w:rPr>
+          <w:lang w:val="en-GB"/>
+        </w:rPr>
+        <w:br/>
+      </w:r>
+      <w:r>
+        <w:rPr>
+          <w:lang w:val="en-GB"/>
+        </w:rPr>
+        <w:t>If the player get hit she loses an elemental point in the element she is currently possessing.</w:t>
+      </w:r>
+      <w:r>
+        <w:rPr>
+          <w:lang w:val="en-GB"/>
+        </w:rPr>
+        <w:t xml:space="preserve"> If she is possessing wood and gets hit by fire she loses 3 points of wood. She learns super effective moves hurt her more.</w:t>
+      </w:r>
+      <w:r>
+        <w:rPr>
+          <w:lang w:val="en-GB"/>
+        </w:rPr>
+        <w:br/>
+        <w:t>During the fight she also learns how the fire enemy attacks.</w:t>
+      </w:r>
+    </w:p>
+    <w:p>
+      <w:pPr>
+        <w:rPr>
+          <w:lang w:val="en-GB"/>
+        </w:rPr>
+      </w:pPr>
+      <w:r>
+        <w:rPr>
+          <w:lang w:val="en-GB"/>
+        </w:rPr>
+        <w:t>The player continues and a wood enemy appears. The same thing as with the fire enemy happens but fire does three points of damage, wood do two points of damage and water does one point of damage.</w:t>
+      </w:r>
+      <w:r>
+        <w:rPr>
+          <w:lang w:val="en-GB"/>
+        </w:rPr>
+        <w:br/>
+      </w:r>
+      <w:r>
+        <w:rPr>
+          <w:lang w:val="en-GB"/>
+        </w:rPr>
+        <w:t>During the fight she learns how wood enemies attack.</w:t>
+      </w:r>
+    </w:p>
+    <w:p>
+      <w:pPr>
+        <w:rPr>
+          <w:lang w:val="en-GB"/>
+        </w:rPr>
+      </w:pPr>
+      <w:r>
+        <w:rPr>
+          <w:lang w:val="en-GB"/>
+        </w:rPr>
+        <w:t>The same thing happens again but it is a water enemy this time. Wood does three points of damage, water do two points of damage and wood does one point of damage.</w:t>
+      </w:r>
+      <w:r>
+        <w:rPr>
+          <w:lang w:val="en-GB"/>
+        </w:rPr>
+        <w:br/>
+        <w:t>At the end of the fight the player is rewarded with another lost soul. But this time she only picks it up and no box appears explaining the sacrifice/free system, she will see that the lost soul counter down in the left corner will go up. If she tries the sacrifice/free buttons she will notice she do the action.</w:t>
+      </w:r>
+      <w:r>
+        <w:rPr>
+          <w:lang w:val="en-GB"/>
+        </w:rPr>
+        <w:br/>
+        <w:t>The player learns that you can save the lost souls for later.</w:t>
+      </w:r>
+    </w:p>
+    <w:p>
+      <w:pPr>
+        <w:rPr>
+          <w:lang w:val="en-GB"/>
+        </w:rPr>
+      </w:pPr>
+      <w:r>
+        <w:rPr>
+          <w:lang w:val="en-GB"/>
+        </w:rPr>
+        <w:t>Then the player continues and gets confronted by 2 wood enemies.</w:t>
+      </w:r>
+      <w:r>
+        <w:rPr>
+          <w:lang w:val="en-GB"/>
+        </w:rPr>
+        <w:br/>
+        <w:t>The player learns how to fight when there is more of one sort.</w:t>
+      </w:r>
+      <w:r>
+        <w:rPr>
+          <w:lang w:val="en-GB"/>
+        </w:rPr>
+        <w:br/>
+        <w:t>The same thing then happens with water and then fire.</w:t>
+      </w:r>
+      <w:r>
+        <w:rPr>
+          <w:lang w:val="en-GB"/>
+        </w:rPr>
+        <w:br/>
+        <w:t xml:space="preserve">The last fight rewards the player with </w:t>
+      </w:r>
+      <w:r>
+        <w:rPr>
+          <w:lang w:val="en-GB"/>
+        </w:rPr>
+        <w:t>a</w:t>
+      </w:r>
+      <w:r>
+        <w:rPr>
+          <w:lang w:val="en-GB"/>
+        </w:rPr>
+        <w:t xml:space="preserve"> lost soul.</w:t>
+      </w:r>
+    </w:p>
+    <w:p>
+      <w:pPr>
+        <w:rPr>
+          <w:lang w:val="en-GB"/>
+        </w:rPr>
+      </w:pPr>
+      <w:r>
+        <w:rPr>
+          <w:lang w:val="en-GB"/>
+        </w:rPr>
+        <w:t xml:space="preserve">The </w:t>
+      </w:r>
+      <w:r>
+        <w:rPr>
+          <w:lang w:val="en-GB"/>
+        </w:rPr>
+        <w:t>player then gets</w:t>
+      </w:r>
+      <w:r>
+        <w:rPr>
+          <w:lang w:val="en-GB"/>
+        </w:rPr>
+        <w:t xml:space="preserve"> confronted by </w:t>
+      </w:r>
+      <w:proofErr w:type="gramStart"/>
+      <w:r>
+        <w:rPr>
+          <w:lang w:val="en-GB"/>
+        </w:rPr>
+        <w:t>a water</w:t>
+      </w:r>
+      <w:proofErr w:type="gramEnd"/>
+      <w:r>
+        <w:rPr>
+          <w:lang w:val="en-GB"/>
+        </w:rPr>
+        <w:t xml:space="preserve"> and a wood enemy, and see how the fights work when they are mixing. Then the player fights against a water enemy and a fire enemy.</w:t>
+      </w:r>
+    </w:p>
+    <w:p>
+      <w:pPr>
+        <w:rPr>
+          <w:lang w:val="en-GB"/>
+        </w:rPr>
+      </w:pPr>
+      <w:r>
+        <w:rPr>
+          <w:lang w:val="en-GB"/>
+        </w:rPr>
+        <w:t xml:space="preserve">Then the player continues and this time she gets confronted by three enemies, one of each element. So she has to change between what element she is possessing to do the most effective damage to each of the enemies. One of the enemies drops a lost soul. </w:t>
+      </w:r>
+    </w:p>
+    <w:p>
+      <w:pPr>
+        <w:pStyle w:val="Heading3"/>
+        <w:numPr>
+          <w:ilvl w:val="1"/>
+          <w:numId w:val="10"/>
+        </w:numPr>
+        <w:spacing w:before="240"/>
+        <w:rPr>
+          <w:lang w:val="en-GB"/>
+        </w:rPr>
+      </w:pPr>
+      <w:bookmarkStart w:id="17" w:name="_Toc379986263"/>
+      <w:bookmarkStart w:id="18" w:name="_Toc382433919"/>
+      <w:r>
+        <w:rPr>
+          <w:lang w:val="en-GB"/>
+        </w:rPr>
+        <w:t>Battle</w:t>
+      </w:r>
+      <w:bookmarkEnd w:id="17"/>
+      <w:r>
+        <w:rPr>
+          <w:lang w:val="en-GB"/>
+        </w:rPr>
+        <w:t>s</w:t>
+      </w:r>
+      <w:bookmarkEnd w:id="18"/>
     </w:p>
     <w:p>
       <w:pPr>
         <w:rPr>
           <w:u w:val="single"/>
-          <w:lang w:val="en-GB"/>
+          <w:lang w:val="en-US"/>
         </w:rPr>
         <w:sectPr>
           <w:footerReference w:type="default" r:id="rId24"/>
@@ -5350,13 +5894,13 @@
     <w:p>
       <w:pPr>
         <w:rPr>
-          <w:lang w:val="en-GB"/>
+          <w:lang w:val="en-US"/>
         </w:rPr>
       </w:pPr>
       <w:r>
         <w:rPr>
           <w:u w:val="single"/>
-          <w:lang w:val="en-GB"/>
+          <w:lang w:val="en-US"/>
         </w:rPr>
         <w:lastRenderedPageBreak/>
         <w:t>Battle #1</w:t>
@@ -5364,137 +5908,170 @@
       <w:r>
         <w:rPr>
           <w:b/>
-          <w:lang w:val="en-GB"/>
+          <w:lang w:val="en-US"/>
         </w:rPr>
         <w:br/>
       </w:r>
       <w:r>
         <w:rPr>
-          <w:lang w:val="en-GB"/>
-        </w:rPr>
-        <w:t xml:space="preserve">3 fire </w:t>
+          <w:lang w:val="en-US"/>
+        </w:rPr>
+        <w:t>3 fire types</w:t>
+      </w:r>
+    </w:p>
+    <w:p>
+      <w:pPr>
+        <w:rPr>
+          <w:lang w:val="en-US"/>
+        </w:rPr>
+      </w:pPr>
+      <w:r>
+        <w:rPr>
+          <w:u w:val="single"/>
+          <w:lang w:val="en-US"/>
+        </w:rPr>
+        <w:t>Battle #2</w:t>
+      </w:r>
+      <w:r>
+        <w:rPr>
+          <w:u w:val="single"/>
+          <w:lang w:val="en-US"/>
+        </w:rPr>
+        <w:br/>
+      </w:r>
+      <w:r>
+        <w:rPr>
+          <w:lang w:val="en-US"/>
+        </w:rPr>
+        <w:t>2 wood types</w:t>
+      </w:r>
+      <w:r>
+        <w:rPr>
+          <w:lang w:val="en-US"/>
+        </w:rPr>
+        <w:br/>
+        <w:t>1 water type</w:t>
+      </w:r>
+    </w:p>
+    <w:p>
+      <w:pPr>
+        <w:rPr>
+          <w:lang w:val="en-US"/>
+        </w:rPr>
+      </w:pPr>
+      <w:r>
+        <w:rPr>
+          <w:u w:val="single"/>
+          <w:lang w:val="en-US"/>
+        </w:rPr>
+        <w:t>Resting area #1</w:t>
+      </w:r>
+      <w:r>
+        <w:rPr>
+          <w:u w:val="single"/>
+          <w:lang w:val="en-US"/>
+        </w:rPr>
+        <w:br/>
       </w:r>
       <w:proofErr w:type="gramStart"/>
       <w:r>
         <w:rPr>
-          <w:lang w:val="en-GB"/>
-        </w:rPr>
-        <w:t>types</w:t>
+          <w:lang w:val="en-US"/>
+        </w:rPr>
+        <w:t>One</w:t>
       </w:r>
       <w:proofErr w:type="gramEnd"/>
       <w:r>
         <w:rPr>
-          <w:lang w:val="en-GB"/>
+          <w:lang w:val="en-US"/>
+        </w:rPr>
+        <w:t xml:space="preserve"> altar</w:t>
+      </w:r>
+    </w:p>
+    <w:p>
+      <w:pPr>
+        <w:rPr>
+          <w:lang w:val="en-US"/>
+        </w:rPr>
+      </w:pPr>
+      <w:r>
+        <w:rPr>
+          <w:u w:val="single"/>
+          <w:lang w:val="en-US"/>
+        </w:rPr>
+        <w:t>Battle #3</w:t>
+      </w:r>
+      <w:r>
+        <w:rPr>
+          <w:b/>
+          <w:lang w:val="en-US"/>
         </w:rPr>
         <w:br/>
-        <w:t>One wood wall behind them</w:t>
-      </w:r>
-    </w:p>
-    <w:p>
-      <w:pPr>
-        <w:rPr>
-          <w:lang w:val="en-GB"/>
+      </w:r>
+      <w:r>
+        <w:rPr>
+          <w:lang w:val="en-US"/>
+        </w:rPr>
+        <w:t>2 water types</w:t>
+      </w:r>
+      <w:r>
+        <w:rPr>
+          <w:lang w:val="en-US"/>
+        </w:rPr>
+        <w:br/>
+        <w:t>2 fire types</w:t>
+      </w:r>
+      <w:r>
+        <w:rPr>
+          <w:lang w:val="en-US"/>
+        </w:rPr>
+        <w:br/>
+      </w:r>
+      <w:proofErr w:type="gramStart"/>
+      <w:r>
+        <w:rPr>
+          <w:lang w:val="en-US"/>
+        </w:rPr>
+        <w:t>One</w:t>
+      </w:r>
+      <w:proofErr w:type="gramEnd"/>
+      <w:r>
+        <w:rPr>
+          <w:lang w:val="en-US"/>
+        </w:rPr>
+        <w:t xml:space="preserve"> lost soul</w:t>
+      </w:r>
+    </w:p>
+    <w:p>
+      <w:pPr>
+        <w:rPr>
+          <w:lang w:val="en-US"/>
         </w:rPr>
       </w:pPr>
       <w:r>
         <w:rPr>
           <w:u w:val="single"/>
-          <w:lang w:val="en-GB"/>
-        </w:rPr>
-        <w:t>Battle #2</w:t>
+          <w:lang w:val="en-US"/>
+        </w:rPr>
+        <w:lastRenderedPageBreak/>
+        <w:t>Battle #4</w:t>
       </w:r>
       <w:r>
         <w:rPr>
           <w:u w:val="single"/>
-          <w:lang w:val="en-GB"/>
+          <w:lang w:val="en-US"/>
         </w:rPr>
         <w:br/>
       </w:r>
       <w:r>
         <w:rPr>
-          <w:lang w:val="en-GB"/>
-        </w:rPr>
-        <w:t xml:space="preserve">3 wood </w:t>
-      </w:r>
-      <w:proofErr w:type="gramStart"/>
-      <w:r>
-        <w:rPr>
-          <w:lang w:val="en-GB"/>
-        </w:rPr>
-        <w:t>types</w:t>
-      </w:r>
-      <w:proofErr w:type="gramEnd"/>
-      <w:r>
-        <w:rPr>
-          <w:lang w:val="en-GB"/>
-        </w:rPr>
-        <w:br/>
-        <w:t>One water wall behind them</w:t>
-      </w:r>
-    </w:p>
-    <w:p>
-      <w:pPr>
-        <w:rPr>
-          <w:lang w:val="en-GB"/>
-        </w:rPr>
-      </w:pPr>
-      <w:r>
-        <w:rPr>
-          <w:u w:val="single"/>
-          <w:lang w:val="en-GB"/>
-        </w:rPr>
-        <w:t>Battle #3</w:t>
-      </w:r>
-      <w:r>
-        <w:rPr>
-          <w:b/>
-          <w:lang w:val="en-GB"/>
-        </w:rPr>
-        <w:br/>
-      </w:r>
-      <w:r>
-        <w:rPr>
-          <w:lang w:val="en-GB"/>
-        </w:rPr>
-        <w:t>3 water types</w:t>
-      </w:r>
-    </w:p>
-    <w:p>
-      <w:pPr>
-        <w:rPr>
-          <w:lang w:val="en-GB"/>
-        </w:rPr>
-      </w:pPr>
-      <w:r>
-        <w:rPr>
-          <w:u w:val="single"/>
-          <w:lang w:val="en-GB"/>
-        </w:rPr>
-        <w:t>Battle #4</w:t>
-      </w:r>
-      <w:r>
-        <w:rPr>
-          <w:u w:val="single"/>
-          <w:lang w:val="en-GB"/>
-        </w:rPr>
-        <w:br/>
-      </w:r>
-      <w:r>
-        <w:rPr>
-          <w:lang w:val="en-GB"/>
+          <w:lang w:val="en-US"/>
         </w:rPr>
         <w:t>4 wood</w:t>
       </w:r>
       <w:r>
         <w:rPr>
-          <w:lang w:val="en-GB"/>
-        </w:rPr>
-        <w:br/>
-        <w:t>2 fire</w:t>
-      </w:r>
-      <w:r>
-        <w:rPr>
-          <w:lang w:val="en-GB"/>
+          <w:lang w:val="en-US"/>
         </w:rPr>
         <w:br/>
         <w:t>2 water</w:t>
@@ -5503,76 +6080,68 @@
     <w:p>
       <w:pPr>
         <w:rPr>
-          <w:lang w:val="en-GB"/>
+          <w:lang w:val="en-US"/>
         </w:rPr>
       </w:pPr>
       <w:r>
         <w:rPr>
           <w:u w:val="single"/>
-          <w:lang w:val="en-GB"/>
-        </w:rPr>
-        <w:lastRenderedPageBreak/>
+          <w:lang w:val="en-US"/>
+        </w:rPr>
         <w:t>Battle #5</w:t>
       </w:r>
       <w:r>
         <w:rPr>
-          <w:lang w:val="en-GB"/>
+          <w:lang w:val="en-US"/>
         </w:rPr>
         <w:br/>
-        <w:t>4 water</w:t>
-      </w:r>
-      <w:r>
-        <w:rPr>
-          <w:lang w:val="en-GB"/>
+        <w:t>3 water</w:t>
+      </w:r>
+      <w:r>
+        <w:rPr>
+          <w:lang w:val="en-US"/>
+        </w:rPr>
+        <w:br/>
+        <w:t>3 fire</w:t>
+      </w:r>
+      <w:r>
+        <w:rPr>
+          <w:lang w:val="en-US"/>
+        </w:rPr>
+        <w:br/>
+        <w:t>1 wood</w:t>
+      </w:r>
+    </w:p>
+    <w:p>
+      <w:pPr>
+        <w:rPr>
+          <w:lang w:val="en-US"/>
+        </w:rPr>
+      </w:pPr>
+      <w:r>
+        <w:rPr>
+          <w:u w:val="single"/>
+          <w:lang w:val="en-US"/>
+        </w:rPr>
+        <w:t>Battle #6</w:t>
+      </w:r>
+      <w:r>
+        <w:rPr>
+          <w:lang w:val="en-US"/>
         </w:rPr>
         <w:br/>
         <w:t>4 fire</w:t>
       </w:r>
       <w:r>
         <w:rPr>
-          <w:lang w:val="en-GB"/>
-        </w:rPr>
-        <w:br/>
-        <w:t>One water wall behind them</w:t>
-      </w:r>
-      <w:r>
-        <w:rPr>
-          <w:lang w:val="en-GB"/>
-        </w:rPr>
-        <w:br/>
-        <w:t>One altar</w:t>
-      </w:r>
-    </w:p>
-    <w:p>
-      <w:pPr>
-        <w:rPr>
-          <w:lang w:val="en-GB"/>
-        </w:rPr>
-      </w:pPr>
-      <w:r>
-        <w:rPr>
-          <w:u w:val="single"/>
-          <w:lang w:val="en-GB"/>
-        </w:rPr>
-        <w:t>Battle #6</w:t>
-      </w:r>
-      <w:r>
-        <w:rPr>
-          <w:lang w:val="en-GB"/>
-        </w:rPr>
-        <w:br/>
-        <w:t>4 fire</w:t>
-      </w:r>
-      <w:r>
-        <w:rPr>
-          <w:lang w:val="en-GB"/>
+          <w:lang w:val="en-US"/>
         </w:rPr>
         <w:br/>
         <w:t>3 wood</w:t>
       </w:r>
       <w:r>
         <w:rPr>
-          <w:lang w:val="en-GB"/>
+          <w:lang w:val="en-US"/>
         </w:rPr>
         <w:br/>
         <w:t>1 water</w:t>
@@ -5581,32 +6150,75 @@
     <w:p>
       <w:pPr>
         <w:rPr>
-          <w:lang w:val="en-GB"/>
+          <w:lang w:val="en-US"/>
         </w:rPr>
       </w:pPr>
       <w:r>
         <w:rPr>
           <w:u w:val="single"/>
-          <w:lang w:val="en-GB"/>
-        </w:rPr>
+          <w:lang w:val="en-US"/>
+        </w:rPr>
+        <w:t xml:space="preserve">Resting area </w:t>
+      </w:r>
+      <w:r>
+        <w:rPr>
+          <w:u w:val="single"/>
+          <w:lang w:val="en-US"/>
+        </w:rPr>
+        <w:t>#2</w:t>
+      </w:r>
+      <w:r>
+        <w:rPr>
+          <w:u w:val="single"/>
+          <w:lang w:val="en-US"/>
+        </w:rPr>
+        <w:br/>
+      </w:r>
+      <w:proofErr w:type="gramStart"/>
+      <w:r>
+        <w:rPr>
+          <w:lang w:val="en-US"/>
+        </w:rPr>
+        <w:t>One</w:t>
+      </w:r>
+      <w:proofErr w:type="gramEnd"/>
+      <w:r>
+        <w:rPr>
+          <w:lang w:val="en-US"/>
+        </w:rPr>
+        <w:t xml:space="preserve"> altar</w:t>
+      </w:r>
+    </w:p>
+    <w:p>
+      <w:pPr>
+        <w:rPr>
+          <w:lang w:val="en-US"/>
+        </w:rPr>
+      </w:pPr>
+      <w:r>
+        <w:rPr>
+          <w:u w:val="single"/>
+          <w:lang w:val="en-US"/>
+        </w:rPr>
+        <w:lastRenderedPageBreak/>
         <w:t>Battle #7</w:t>
       </w:r>
       <w:r>
         <w:rPr>
           <w:u w:val="single"/>
-          <w:lang w:val="en-GB"/>
+          <w:lang w:val="en-US"/>
         </w:rPr>
         <w:br/>
       </w:r>
       <w:r>
         <w:rPr>
-          <w:lang w:val="en-GB"/>
+          <w:lang w:val="en-US"/>
         </w:rPr>
         <w:t>5 water</w:t>
       </w:r>
       <w:r>
         <w:rPr>
-          <w:lang w:val="en-GB"/>
+          <w:lang w:val="en-US"/>
         </w:rPr>
         <w:br/>
         <w:t>2 wood</w:t>
@@ -5615,75 +6227,60 @@
     <w:p>
       <w:pPr>
         <w:rPr>
-          <w:lang w:val="en-GB"/>
+          <w:lang w:val="en-US"/>
         </w:rPr>
       </w:pPr>
       <w:r>
         <w:rPr>
           <w:u w:val="single"/>
-          <w:lang w:val="en-GB"/>
-        </w:rPr>
-        <w:lastRenderedPageBreak/>
+          <w:lang w:val="en-US"/>
+        </w:rPr>
         <w:t>Battle #8</w:t>
       </w:r>
       <w:r>
         <w:rPr>
           <w:u w:val="single"/>
-          <w:lang w:val="en-GB"/>
+          <w:lang w:val="en-US"/>
         </w:rPr>
         <w:br/>
       </w:r>
       <w:r>
         <w:rPr>
-          <w:lang w:val="en-GB"/>
+          <w:lang w:val="en-US"/>
         </w:rPr>
         <w:t>4 fire</w:t>
       </w:r>
       <w:r>
         <w:rPr>
-          <w:lang w:val="en-GB"/>
+          <w:lang w:val="en-US"/>
         </w:rPr>
         <w:br/>
         <w:t>5 wood</w:t>
       </w:r>
-      <w:r>
-        <w:rPr>
-          <w:lang w:val="en-GB"/>
-        </w:rPr>
-        <w:br/>
-        <w:t>One fire wall behind them</w:t>
-      </w:r>
-      <w:r>
-        <w:rPr>
-          <w:lang w:val="en-GB"/>
-        </w:rPr>
-        <w:br/>
-        <w:t>One altar</w:t>
-      </w:r>
-    </w:p>
-    <w:p>
-      <w:pPr>
-        <w:rPr>
-          <w:lang w:val="en-GB"/>
+    </w:p>
+    <w:p>
+      <w:pPr>
+        <w:rPr>
+          <w:lang w:val="en-US"/>
         </w:rPr>
       </w:pPr>
       <w:r>
         <w:rPr>
           <w:u w:val="single"/>
-          <w:lang w:val="en-GB"/>
+          <w:lang w:val="en-US"/>
         </w:rPr>
         <w:t>Battle #9</w:t>
       </w:r>
       <w:r>
         <w:rPr>
-          <w:lang w:val="en-GB"/>
+          <w:lang w:val="en-US"/>
         </w:rPr>
         <w:br/>
         <w:t>6 fire</w:t>
       </w:r>
       <w:r>
         <w:rPr>
-          <w:lang w:val="en-GB"/>
+          <w:lang w:val="en-US"/>
         </w:rPr>
         <w:br/>
         <w:t>3 water</w:t>
@@ -5692,8 +6289,50 @@
     <w:p>
       <w:pPr>
         <w:rPr>
+          <w:lang w:val="en-US"/>
+        </w:rPr>
+      </w:pPr>
+      <w:r>
+        <w:rPr>
           <w:u w:val="single"/>
-          <w:lang w:val="en-GB"/>
+          <w:lang w:val="en-US"/>
+        </w:rPr>
+        <w:t xml:space="preserve">Resting area </w:t>
+      </w:r>
+      <w:r>
+        <w:rPr>
+          <w:u w:val="single"/>
+          <w:lang w:val="en-US"/>
+        </w:rPr>
+        <w:t>#3</w:t>
+      </w:r>
+      <w:r>
+        <w:rPr>
+          <w:u w:val="single"/>
+          <w:lang w:val="en-US"/>
+        </w:rPr>
+        <w:br/>
+      </w:r>
+      <w:proofErr w:type="gramStart"/>
+      <w:r>
+        <w:rPr>
+          <w:lang w:val="en-US"/>
+        </w:rPr>
+        <w:t>One</w:t>
+      </w:r>
+      <w:proofErr w:type="gramEnd"/>
+      <w:r>
+        <w:rPr>
+          <w:lang w:val="en-US"/>
+        </w:rPr>
+        <w:t xml:space="preserve"> altar</w:t>
+      </w:r>
+    </w:p>
+    <w:p>
+      <w:pPr>
+        <w:rPr>
+          <w:u w:val="single"/>
+          <w:lang w:val="en-US"/>
         </w:rPr>
         <w:sectPr>
           <w:type w:val="continuous"/>
@@ -5707,7 +6346,7 @@
       <w:r>
         <w:rPr>
           <w:u w:val="single"/>
-          <w:lang w:val="en-GB"/>
+          <w:lang w:val="en-US"/>
         </w:rPr>
         <w:t>BOSS BATTLE!</w:t>
       </w:r>
@@ -5736,12 +6375,13 @@
         <w:pStyle w:val="Heading2"/>
         <w:numPr>
           <w:ilvl w:val="0"/>
-          <w:numId w:val="12"/>
+          <w:numId w:val="10"/>
         </w:numPr>
         <w:rPr>
           <w:lang w:val="en-GB"/>
         </w:rPr>
       </w:pPr>
+      <w:bookmarkStart w:id="19" w:name="_Toc382433920"/>
       <w:r>
         <w:rPr>
           <w:lang w:val="en-GB"/>
@@ -5749,6 +6389,7 @@
         <w:lastRenderedPageBreak/>
         <w:t>Rules</w:t>
       </w:r>
+      <w:bookmarkEnd w:id="19"/>
     </w:p>
     <w:p>
       <w:pPr>
@@ -5800,46 +6441,27 @@
         </w:rPr>
         <w:t>When the boss is defeated and the game is won, the end screen shown to the player will depend on what karma she has. If the karma is positive, the end screen will show the player's avatar rebuilding the village with the help of happy looking lost souls. If the karma is negative however, the end screen will show the player's avatar standing in a triumphant pose on top of a pile of elemental enemies and in the background you can see the village in an even worse state than before.</w:t>
       </w:r>
-    </w:p>
-    <w:p>
-      <w:pPr>
-        <w:rPr>
-          <w:lang w:val="en-GB"/>
-        </w:rPr>
-      </w:pPr>
-      <w:r>
-        <w:rPr>
-          <w:lang w:val="en-GB"/>
-        </w:rPr>
-        <w:br w:type="page"/>
-      </w:r>
-    </w:p>
-    <w:p>
-      <w:pPr>
-        <w:rPr>
-          <w:lang w:val="en-GB"/>
-        </w:rPr>
-      </w:pPr>
     </w:p>
     <w:p>
       <w:pPr>
         <w:pStyle w:val="Heading3"/>
         <w:numPr>
           <w:ilvl w:val="1"/>
-          <w:numId w:val="12"/>
+          <w:numId w:val="10"/>
         </w:numPr>
         <w:spacing w:before="240"/>
-        <w:ind w:left="839" w:hanging="482"/>
-        <w:rPr>
-          <w:lang w:val="en-GB"/>
-        </w:rPr>
-      </w:pPr>
+        <w:rPr>
+          <w:lang w:val="en-GB"/>
+        </w:rPr>
+      </w:pPr>
+      <w:bookmarkStart w:id="20" w:name="_Toc382433921"/>
       <w:r>
         <w:rPr>
           <w:lang w:val="en-GB"/>
         </w:rPr>
         <w:t>Elements</w:t>
       </w:r>
+      <w:bookmarkEnd w:id="20"/>
     </w:p>
     <w:p>
       <w:pPr>
@@ -6290,20 +6912,20 @@
         <w:pStyle w:val="Heading2"/>
         <w:numPr>
           <w:ilvl w:val="0"/>
-          <w:numId w:val="12"/>
+          <w:numId w:val="10"/>
         </w:numPr>
         <w:rPr>
           <w:lang w:val="en-GB"/>
         </w:rPr>
       </w:pPr>
-      <w:bookmarkStart w:id="13" w:name="_Toc382252424"/>
+      <w:bookmarkStart w:id="21" w:name="_Toc382433922"/>
       <w:r>
         <w:rPr>
           <w:lang w:val="en-GB"/>
         </w:rPr>
         <w:t>Story</w:t>
       </w:r>
-      <w:bookmarkEnd w:id="13"/>
+      <w:bookmarkEnd w:id="21"/>
     </w:p>
     <w:p>
       <w:pPr>
@@ -6326,20 +6948,20 @@
         <w:pStyle w:val="Heading2"/>
         <w:numPr>
           <w:ilvl w:val="0"/>
-          <w:numId w:val="12"/>
+          <w:numId w:val="10"/>
         </w:numPr>
         <w:rPr>
           <w:lang w:val="en-GB"/>
         </w:rPr>
       </w:pPr>
-      <w:bookmarkStart w:id="14" w:name="_Toc382252427"/>
+      <w:bookmarkStart w:id="22" w:name="_Toc382433923"/>
       <w:r>
         <w:rPr>
           <w:lang w:val="en-GB"/>
         </w:rPr>
         <w:t>MDA</w:t>
       </w:r>
-      <w:bookmarkEnd w:id="14"/>
+      <w:bookmarkEnd w:id="22"/>
     </w:p>
     <w:p>
       <w:pPr>
@@ -6411,7 +7033,15 @@
           <w:i/>
           <w:lang w:val="en-GB"/>
         </w:rPr>
-        <w:t xml:space="preserve">Furthermore, the Asian style of the aesthetics influences our art process and music as well some coding decision. </w:t>
+        <w:t xml:space="preserve">Furthermore, the Asian style of the aesthetics influences our art process and music as </w:t>
+      </w:r>
+      <w:r>
+        <w:rPr>
+          <w:i/>
+          <w:lang w:val="en-GB"/>
+        </w:rPr>
+        <w:lastRenderedPageBreak/>
+        <w:t xml:space="preserve">well some coding decision. </w:t>
       </w:r>
       <w:r>
         <w:rPr>
@@ -6528,7 +7158,7 @@
 <w:ftr xmlns:wpc="http://schemas.microsoft.com/office/word/2010/wordprocessingCanvas" xmlns:mc="http://schemas.openxmlformats.org/markup-compatibility/2006" xmlns:o="urn:schemas-microsoft-com:office:office" xmlns:r="http://schemas.openxmlformats.org/officeDocument/2006/relationships" xmlns:m="http://schemas.openxmlformats.org/officeDocument/2006/math" xmlns:v="urn:schemas-microsoft-com:vml" xmlns:wp14="http://schemas.microsoft.com/office/word/2010/wordprocessingDrawing" xmlns:wp="http://schemas.openxmlformats.org/drawingml/2006/wordprocessingDrawing" xmlns:w10="urn:schemas-microsoft-com:office:word" xmlns:w="http://schemas.openxmlformats.org/wordprocessingml/2006/main" xmlns:w14="http://schemas.microsoft.com/office/word/2010/wordml" xmlns:wpg="http://schemas.microsoft.com/office/word/2010/wordprocessingGroup" xmlns:wpi="http://schemas.microsoft.com/office/word/2010/wordprocessingInk" xmlns:wne="http://schemas.microsoft.com/office/word/2006/wordml" xmlns:wps="http://schemas.microsoft.com/office/word/2010/wordprocessingShape" mc:Ignorable="w14 wp14">
   <w:sdt>
     <w:sdtPr>
-      <w:id w:val="1208214099"/>
+      <w:id w:val="-1786193484"/>
       <w:docPartObj>
         <w:docPartGallery w:val="Page Numbers (Bottom of Page)"/>
         <w:docPartUnique/>
@@ -6554,7 +7184,7 @@
           <w:rPr>
             <w:noProof/>
           </w:rPr>
-          <w:t>3</w:t>
+          <w:t>2</w:t>
         </w:r>
         <w:r>
           <w:fldChar w:fldCharType="end"/>
@@ -6574,7 +7204,7 @@
 <w:ftr xmlns:wpc="http://schemas.microsoft.com/office/word/2010/wordprocessingCanvas" xmlns:mc="http://schemas.openxmlformats.org/markup-compatibility/2006" xmlns:o="urn:schemas-microsoft-com:office:office" xmlns:r="http://schemas.openxmlformats.org/officeDocument/2006/relationships" xmlns:m="http://schemas.openxmlformats.org/officeDocument/2006/math" xmlns:v="urn:schemas-microsoft-com:vml" xmlns:wp14="http://schemas.microsoft.com/office/word/2010/wordprocessingDrawing" xmlns:wp="http://schemas.openxmlformats.org/drawingml/2006/wordprocessingDrawing" xmlns:w10="urn:schemas-microsoft-com:office:word" xmlns:w="http://schemas.openxmlformats.org/wordprocessingml/2006/main" xmlns:w14="http://schemas.microsoft.com/office/word/2010/wordml" xmlns:wpg="http://schemas.microsoft.com/office/word/2010/wordprocessingGroup" xmlns:wpi="http://schemas.microsoft.com/office/word/2010/wordprocessingInk" xmlns:wne="http://schemas.microsoft.com/office/word/2006/wordml" xmlns:wps="http://schemas.microsoft.com/office/word/2010/wordprocessingShape" mc:Ignorable="w14 wp14">
   <w:sdt>
     <w:sdtPr>
-      <w:id w:val="-45839891"/>
+      <w:id w:val="1140384213"/>
       <w:docPartObj>
         <w:docPartGallery w:val="Page Numbers (Bottom of Page)"/>
         <w:docPartUnique/>
@@ -6738,7 +7368,7 @@
           <w:rPr>
             <w:noProof/>
           </w:rPr>
-          <w:t>17</w:t>
+          <w:t>18</w:t>
         </w:r>
         <w:r>
           <w:fldChar w:fldCharType="end"/>
@@ -6784,7 +7414,7 @@
           <w:rPr>
             <w:noProof/>
           </w:rPr>
-          <w:t>1</w:t>
+          <w:t>17</w:t>
         </w:r>
         <w:r>
           <w:fldChar w:fldCharType="end"/>
@@ -7241,6 +7871,95 @@
     </w:lvl>
   </w:abstractNum>
   <w:abstractNum w:abstractNumId="3">
+    <w:nsid w:val="1A487347"/>
+    <w:multiLevelType w:val="hybridMultilevel"/>
+    <w:tmpl w:val="8200D46E"/>
+    <w:lvl w:ilvl="0" w:tplc="041D000F">
+      <w:start w:val="12"/>
+      <w:numFmt w:val="decimal"/>
+      <w:lvlText w:val="%1."/>
+      <w:lvlJc w:val="left"/>
+      <w:pPr>
+        <w:ind w:left="720" w:hanging="360"/>
+      </w:pPr>
+      <w:rPr>
+        <w:rFonts w:hint="default"/>
+      </w:rPr>
+    </w:lvl>
+    <w:lvl w:ilvl="1" w:tplc="041D0019">
+      <w:start w:val="1"/>
+      <w:numFmt w:val="lowerLetter"/>
+      <w:lvlText w:val="%2."/>
+      <w:lvlJc w:val="left"/>
+      <w:pPr>
+        <w:ind w:left="1440" w:hanging="360"/>
+      </w:pPr>
+    </w:lvl>
+    <w:lvl w:ilvl="2" w:tplc="041D001B" w:tentative="1">
+      <w:start w:val="1"/>
+      <w:numFmt w:val="lowerRoman"/>
+      <w:lvlText w:val="%3."/>
+      <w:lvlJc w:val="right"/>
+      <w:pPr>
+        <w:ind w:left="2160" w:hanging="180"/>
+      </w:pPr>
+    </w:lvl>
+    <w:lvl w:ilvl="3" w:tplc="041D000F" w:tentative="1">
+      <w:start w:val="1"/>
+      <w:numFmt w:val="decimal"/>
+      <w:lvlText w:val="%4."/>
+      <w:lvlJc w:val="left"/>
+      <w:pPr>
+        <w:ind w:left="2880" w:hanging="360"/>
+      </w:pPr>
+    </w:lvl>
+    <w:lvl w:ilvl="4" w:tplc="041D0019" w:tentative="1">
+      <w:start w:val="1"/>
+      <w:numFmt w:val="lowerLetter"/>
+      <w:lvlText w:val="%5."/>
+      <w:lvlJc w:val="left"/>
+      <w:pPr>
+        <w:ind w:left="3600" w:hanging="360"/>
+      </w:pPr>
+    </w:lvl>
+    <w:lvl w:ilvl="5" w:tplc="041D001B" w:tentative="1">
+      <w:start w:val="1"/>
+      <w:numFmt w:val="lowerRoman"/>
+      <w:lvlText w:val="%6."/>
+      <w:lvlJc w:val="right"/>
+      <w:pPr>
+        <w:ind w:left="4320" w:hanging="180"/>
+      </w:pPr>
+    </w:lvl>
+    <w:lvl w:ilvl="6" w:tplc="041D000F" w:tentative="1">
+      <w:start w:val="1"/>
+      <w:numFmt w:val="decimal"/>
+      <w:lvlText w:val="%7."/>
+      <w:lvlJc w:val="left"/>
+      <w:pPr>
+        <w:ind w:left="5040" w:hanging="360"/>
+      </w:pPr>
+    </w:lvl>
+    <w:lvl w:ilvl="7" w:tplc="041D0019" w:tentative="1">
+      <w:start w:val="1"/>
+      <w:numFmt w:val="lowerLetter"/>
+      <w:lvlText w:val="%8."/>
+      <w:lvlJc w:val="left"/>
+      <w:pPr>
+        <w:ind w:left="5760" w:hanging="360"/>
+      </w:pPr>
+    </w:lvl>
+    <w:lvl w:ilvl="8" w:tplc="041D001B" w:tentative="1">
+      <w:start w:val="1"/>
+      <w:numFmt w:val="lowerRoman"/>
+      <w:lvlText w:val="%9."/>
+      <w:lvlJc w:val="right"/>
+      <w:pPr>
+        <w:ind w:left="6480" w:hanging="180"/>
+      </w:pPr>
+    </w:lvl>
+  </w:abstractNum>
+  <w:abstractNum w:abstractNumId="4">
     <w:nsid w:val="1B845A2C"/>
     <w:multiLevelType w:val="hybridMultilevel"/>
     <w:tmpl w:val="6824A11E"/>
@@ -7329,7 +8048,7 @@
       </w:pPr>
     </w:lvl>
   </w:abstractNum>
-  <w:abstractNum w:abstractNumId="4">
+  <w:abstractNum w:abstractNumId="5">
     <w:nsid w:val="1F6101BF"/>
     <w:multiLevelType w:val="hybridMultilevel"/>
     <w:tmpl w:val="46D82B68"/>
@@ -7442,7 +8161,7 @@
       </w:rPr>
     </w:lvl>
   </w:abstractNum>
-  <w:abstractNum w:abstractNumId="5">
+  <w:abstractNum w:abstractNumId="6">
     <w:nsid w:val="287B24BB"/>
     <w:multiLevelType w:val="hybridMultilevel"/>
     <w:tmpl w:val="A66605CA"/>
@@ -7555,7 +8274,7 @@
       </w:rPr>
     </w:lvl>
   </w:abstractNum>
-  <w:abstractNum w:abstractNumId="6">
+  <w:abstractNum w:abstractNumId="7">
     <w:nsid w:val="28B56A61"/>
     <w:multiLevelType w:val="multilevel"/>
     <w:tmpl w:val="0006618E"/>
@@ -7668,7 +8387,7 @@
       </w:rPr>
     </w:lvl>
   </w:abstractNum>
-  <w:abstractNum w:abstractNumId="7">
+  <w:abstractNum w:abstractNumId="8">
     <w:nsid w:val="2E467591"/>
     <w:multiLevelType w:val="multilevel"/>
     <w:tmpl w:val="39922308"/>
@@ -7789,7 +8508,7 @@
       </w:rPr>
     </w:lvl>
   </w:abstractNum>
-  <w:abstractNum w:abstractNumId="8">
+  <w:abstractNum w:abstractNumId="9">
     <w:nsid w:val="449A19A9"/>
     <w:multiLevelType w:val="hybridMultilevel"/>
     <w:tmpl w:val="3B0A5D36"/>
@@ -7902,7 +8621,7 @@
       </w:rPr>
     </w:lvl>
   </w:abstractNum>
-  <w:abstractNum w:abstractNumId="9">
+  <w:abstractNum w:abstractNumId="10">
     <w:nsid w:val="508423F9"/>
     <w:multiLevelType w:val="hybridMultilevel"/>
     <w:tmpl w:val="A4A4DB0E"/>
@@ -8015,7 +8734,7 @@
       </w:rPr>
     </w:lvl>
   </w:abstractNum>
-  <w:abstractNum w:abstractNumId="10">
+  <w:abstractNum w:abstractNumId="11">
     <w:nsid w:val="584D38F6"/>
     <w:multiLevelType w:val="multilevel"/>
     <w:tmpl w:val="0006618E"/>
@@ -8128,7 +8847,7 @@
       </w:rPr>
     </w:lvl>
   </w:abstractNum>
-  <w:abstractNum w:abstractNumId="11">
+  <w:abstractNum w:abstractNumId="12">
     <w:nsid w:val="6BF857CC"/>
     <w:multiLevelType w:val="hybridMultilevel"/>
     <w:tmpl w:val="C65C5C64"/>
@@ -8218,13 +8937,13 @@
     </w:lvl>
   </w:abstractNum>
   <w:num w:numId="1">
-    <w:abstractNumId w:val="10"/>
+    <w:abstractNumId w:val="11"/>
   </w:num>
   <w:num w:numId="2">
-    <w:abstractNumId w:val="6"/>
+    <w:abstractNumId w:val="7"/>
   </w:num>
   <w:num w:numId="3">
-    <w:abstractNumId w:val="8"/>
+    <w:abstractNumId w:val="9"/>
   </w:num>
   <w:num w:numId="4">
     <w:abstractNumId w:val="1"/>
@@ -8233,25 +8952,28 @@
     <w:abstractNumId w:val="2"/>
   </w:num>
   <w:num w:numId="6">
+    <w:abstractNumId w:val="6"/>
+  </w:num>
+  <w:num w:numId="7">
+    <w:abstractNumId w:val="10"/>
+  </w:num>
+  <w:num w:numId="8">
     <w:abstractNumId w:val="5"/>
   </w:num>
-  <w:num w:numId="7">
-    <w:abstractNumId w:val="9"/>
-  </w:num>
-  <w:num w:numId="8">
-    <w:abstractNumId w:val="4"/>
-  </w:num>
   <w:num w:numId="9">
-    <w:abstractNumId w:val="11"/>
+    <w:abstractNumId w:val="12"/>
   </w:num>
   <w:num w:numId="10">
-    <w:abstractNumId w:val="7"/>
+    <w:abstractNumId w:val="8"/>
   </w:num>
   <w:num w:numId="11">
-    <w:abstractNumId w:val="3"/>
+    <w:abstractNumId w:val="4"/>
   </w:num>
   <w:num w:numId="12">
     <w:abstractNumId w:val="0"/>
+  </w:num>
+  <w:num w:numId="13">
+    <w:abstractNumId w:val="3"/>
   </w:num>
 </w:numbering>
 </file>
@@ -9580,7 +10302,7 @@
 </file>
 
 <file path=customXml/itemProps1.xml><?xml version="1.0" encoding="utf-8"?>
-<ds:datastoreItem xmlns:ds="http://schemas.openxmlformats.org/officeDocument/2006/customXml" ds:itemID="{1E5D38AD-8438-4B62-971B-AEAE38DCD0EE}">
+<ds:datastoreItem xmlns:ds="http://schemas.openxmlformats.org/officeDocument/2006/customXml" ds:itemID="{C7F3E10D-B5FD-4053-A238-EE4F890A3C09}">
   <ds:schemaRefs>
     <ds:schemaRef ds:uri="http://schemas.openxmlformats.org/officeDocument/2006/bibliography"/>
   </ds:schemaRefs>

</xml_diff>

<commit_message>
Hitbox fix, MC fix, wood animation update, GDD
Läs gärna GDD under någon tråkig beta presentation...
</commit_message>
<xml_diff>
--- a/GDD/GameDesignDocument.docx
+++ b/GDD/GameDesignDocument.docx
@@ -374,8 +374,6 @@
           <w:lang w:val="en-GB"/>
         </w:rPr>
       </w:pPr>
-      <w:bookmarkStart w:id="0" w:name="_GoBack"/>
-      <w:bookmarkEnd w:id="0"/>
     </w:p>
     <w:sdt>
       <w:sdtPr>
@@ -444,7 +442,7 @@
             </w:rPr>
             <w:fldChar w:fldCharType="separate"/>
           </w:r>
-          <w:hyperlink w:anchor="_Toc382433904" w:history="1">
+          <w:hyperlink w:anchor="_Toc382482646" w:history="1">
             <w:r>
               <w:rPr>
                 <w:rStyle w:val="Hyperlink"/>
@@ -487,7 +485,7 @@
                 <w:noProof/>
                 <w:webHidden/>
               </w:rPr>
-              <w:instrText xml:space="preserve"> PAGEREF _Toc382433904 \h </w:instrText>
+              <w:instrText xml:space="preserve"> PAGEREF _Toc382482646 \h </w:instrText>
             </w:r>
             <w:r>
               <w:rPr>
@@ -530,7 +528,7 @@
               <w:noProof/>
             </w:rPr>
           </w:pPr>
-          <w:hyperlink w:anchor="_Toc382433905" w:history="1">
+          <w:hyperlink w:anchor="_Toc382482647" w:history="1">
             <w:r>
               <w:rPr>
                 <w:rStyle w:val="Hyperlink"/>
@@ -573,7 +571,7 @@
                 <w:noProof/>
                 <w:webHidden/>
               </w:rPr>
-              <w:instrText xml:space="preserve"> PAGEREF _Toc382433905 \h </w:instrText>
+              <w:instrText xml:space="preserve"> PAGEREF _Toc382482647 \h </w:instrText>
             </w:r>
             <w:r>
               <w:rPr>
@@ -616,7 +614,7 @@
               <w:noProof/>
             </w:rPr>
           </w:pPr>
-          <w:hyperlink w:anchor="_Toc382433906" w:history="1">
+          <w:hyperlink w:anchor="_Toc382482648" w:history="1">
             <w:r>
               <w:rPr>
                 <w:rStyle w:val="Hyperlink"/>
@@ -659,7 +657,7 @@
                 <w:noProof/>
                 <w:webHidden/>
               </w:rPr>
-              <w:instrText xml:space="preserve"> PAGEREF _Toc382433906 \h </w:instrText>
+              <w:instrText xml:space="preserve"> PAGEREF _Toc382482648 \h </w:instrText>
             </w:r>
             <w:r>
               <w:rPr>
@@ -702,7 +700,7 @@
               <w:noProof/>
             </w:rPr>
           </w:pPr>
-          <w:hyperlink w:anchor="_Toc382433907" w:history="1">
+          <w:hyperlink w:anchor="_Toc382482649" w:history="1">
             <w:r>
               <w:rPr>
                 <w:rStyle w:val="Hyperlink"/>
@@ -746,7 +744,7 @@
                 <w:noProof/>
                 <w:webHidden/>
               </w:rPr>
-              <w:instrText xml:space="preserve"> PAGEREF _Toc382433907 \h </w:instrText>
+              <w:instrText xml:space="preserve"> PAGEREF _Toc382482649 \h </w:instrText>
             </w:r>
             <w:r>
               <w:rPr>
@@ -789,7 +787,7 @@
               <w:noProof/>
             </w:rPr>
           </w:pPr>
-          <w:hyperlink w:anchor="_Toc382433908" w:history="1">
+          <w:hyperlink w:anchor="_Toc382482650" w:history="1">
             <w:r>
               <w:rPr>
                 <w:rStyle w:val="Hyperlink"/>
@@ -833,7 +831,7 @@
                 <w:noProof/>
                 <w:webHidden/>
               </w:rPr>
-              <w:instrText xml:space="preserve"> PAGEREF _Toc382433908 \h </w:instrText>
+              <w:instrText xml:space="preserve"> PAGEREF _Toc382482650 \h </w:instrText>
             </w:r>
             <w:r>
               <w:rPr>
@@ -876,7 +874,7 @@
               <w:noProof/>
             </w:rPr>
           </w:pPr>
-          <w:hyperlink w:anchor="_Toc382433909" w:history="1">
+          <w:hyperlink w:anchor="_Toc382482651" w:history="1">
             <w:r>
               <w:rPr>
                 <w:rStyle w:val="Hyperlink"/>
@@ -919,7 +917,7 @@
                 <w:noProof/>
                 <w:webHidden/>
               </w:rPr>
-              <w:instrText xml:space="preserve"> PAGEREF _Toc382433909 \h </w:instrText>
+              <w:instrText xml:space="preserve"> PAGEREF _Toc382482651 \h </w:instrText>
             </w:r>
             <w:r>
               <w:rPr>
@@ -959,7 +957,7 @@
               <w:lang w:val="sv-SE"/>
             </w:rPr>
           </w:pPr>
-          <w:hyperlink w:anchor="_Toc382433910" w:history="1">
+          <w:hyperlink w:anchor="_Toc382482652" w:history="1">
             <w:r>
               <w:rPr>
                 <w:rStyle w:val="Hyperlink"/>
@@ -996,7 +994,7 @@
               <w:rPr>
                 <w:webHidden/>
               </w:rPr>
-              <w:instrText xml:space="preserve"> PAGEREF _Toc382433910 \h </w:instrText>
+              <w:instrText xml:space="preserve"> PAGEREF _Toc382482652 \h </w:instrText>
             </w:r>
             <w:r>
               <w:rPr>
@@ -1032,7 +1030,7 @@
               <w:lang w:val="sv-SE"/>
             </w:rPr>
           </w:pPr>
-          <w:hyperlink w:anchor="_Toc382433911" w:history="1">
+          <w:hyperlink w:anchor="_Toc382482653" w:history="1">
             <w:r>
               <w:rPr>
                 <w:rStyle w:val="Hyperlink"/>
@@ -1069,7 +1067,7 @@
               <w:rPr>
                 <w:webHidden/>
               </w:rPr>
-              <w:instrText xml:space="preserve"> PAGEREF _Toc382433911 \h </w:instrText>
+              <w:instrText xml:space="preserve"> PAGEREF _Toc382482653 \h </w:instrText>
             </w:r>
             <w:r>
               <w:rPr>
@@ -1108,7 +1106,7 @@
               <w:noProof/>
             </w:rPr>
           </w:pPr>
-          <w:hyperlink w:anchor="_Toc382433912" w:history="1">
+          <w:hyperlink w:anchor="_Toc382482654" w:history="1">
             <w:r>
               <w:rPr>
                 <w:rStyle w:val="Hyperlink"/>
@@ -1151,7 +1149,7 @@
                 <w:noProof/>
                 <w:webHidden/>
               </w:rPr>
-              <w:instrText xml:space="preserve"> PAGEREF _Toc382433912 \h </w:instrText>
+              <w:instrText xml:space="preserve"> PAGEREF _Toc382482654 \h </w:instrText>
             </w:r>
             <w:r>
               <w:rPr>
@@ -1191,7 +1189,7 @@
               <w:lang w:val="sv-SE"/>
             </w:rPr>
           </w:pPr>
-          <w:hyperlink w:anchor="_Toc382433913" w:history="1">
+          <w:hyperlink w:anchor="_Toc382482655" w:history="1">
             <w:r>
               <w:rPr>
                 <w:rStyle w:val="Hyperlink"/>
@@ -1228,7 +1226,7 @@
               <w:rPr>
                 <w:webHidden/>
               </w:rPr>
-              <w:instrText xml:space="preserve"> PAGEREF _Toc382433913 \h </w:instrText>
+              <w:instrText xml:space="preserve"> PAGEREF _Toc382482655 \h </w:instrText>
             </w:r>
             <w:r>
               <w:rPr>
@@ -1264,7 +1262,7 @@
               <w:lang w:val="sv-SE"/>
             </w:rPr>
           </w:pPr>
-          <w:hyperlink w:anchor="_Toc382433914" w:history="1">
+          <w:hyperlink w:anchor="_Toc382482656" w:history="1">
             <w:r>
               <w:rPr>
                 <w:rStyle w:val="Hyperlink"/>
@@ -1301,7 +1299,7 @@
               <w:rPr>
                 <w:webHidden/>
               </w:rPr>
-              <w:instrText xml:space="preserve"> PAGEREF _Toc382433914 \h </w:instrText>
+              <w:instrText xml:space="preserve"> PAGEREF _Toc382482656 \h </w:instrText>
             </w:r>
             <w:r>
               <w:rPr>
@@ -1337,7 +1335,7 @@
               <w:lang w:val="sv-SE"/>
             </w:rPr>
           </w:pPr>
-          <w:hyperlink w:anchor="_Toc382433915" w:history="1">
+          <w:hyperlink w:anchor="_Toc382482657" w:history="1">
             <w:r>
               <w:rPr>
                 <w:rStyle w:val="Hyperlink"/>
@@ -1374,7 +1372,7 @@
               <w:rPr>
                 <w:webHidden/>
               </w:rPr>
-              <w:instrText xml:space="preserve"> PAGEREF _Toc382433915 \h </w:instrText>
+              <w:instrText xml:space="preserve"> PAGEREF _Toc382482657 \h </w:instrText>
             </w:r>
             <w:r>
               <w:rPr>
@@ -1413,7 +1411,7 @@
               <w:noProof/>
             </w:rPr>
           </w:pPr>
-          <w:hyperlink w:anchor="_Toc382433916" w:history="1">
+          <w:hyperlink w:anchor="_Toc382482658" w:history="1">
             <w:r>
               <w:rPr>
                 <w:rStyle w:val="Hyperlink"/>
@@ -1456,7 +1454,7 @@
                 <w:noProof/>
                 <w:webHidden/>
               </w:rPr>
-              <w:instrText xml:space="preserve"> PAGEREF _Toc382433916 \h </w:instrText>
+              <w:instrText xml:space="preserve"> PAGEREF _Toc382482658 \h </w:instrText>
             </w:r>
             <w:r>
               <w:rPr>
@@ -1496,7 +1494,7 @@
               <w:lang w:val="sv-SE"/>
             </w:rPr>
           </w:pPr>
-          <w:hyperlink w:anchor="_Toc382433917" w:history="1">
+          <w:hyperlink w:anchor="_Toc382482659" w:history="1">
             <w:r>
               <w:rPr>
                 <w:rStyle w:val="Hyperlink"/>
@@ -1533,7 +1531,7 @@
               <w:rPr>
                 <w:webHidden/>
               </w:rPr>
-              <w:instrText xml:space="preserve"> PAGEREF _Toc382433917 \h </w:instrText>
+              <w:instrText xml:space="preserve"> PAGEREF _Toc382482659 \h </w:instrText>
             </w:r>
             <w:r>
               <w:rPr>
@@ -1569,7 +1567,7 @@
               <w:lang w:val="sv-SE"/>
             </w:rPr>
           </w:pPr>
-          <w:hyperlink w:anchor="_Toc382433918" w:history="1">
+          <w:hyperlink w:anchor="_Toc382482660" w:history="1">
             <w:r>
               <w:rPr>
                 <w:rStyle w:val="Hyperlink"/>
@@ -1606,7 +1604,7 @@
               <w:rPr>
                 <w:webHidden/>
               </w:rPr>
-              <w:instrText xml:space="preserve"> PAGEREF _Toc382433918 \h </w:instrText>
+              <w:instrText xml:space="preserve"> PAGEREF _Toc382482660 \h </w:instrText>
             </w:r>
             <w:r>
               <w:rPr>
@@ -1642,7 +1640,7 @@
               <w:lang w:val="sv-SE"/>
             </w:rPr>
           </w:pPr>
-          <w:hyperlink w:anchor="_Toc382433919" w:history="1">
+          <w:hyperlink w:anchor="_Toc382482661" w:history="1">
             <w:r>
               <w:rPr>
                 <w:rStyle w:val="Hyperlink"/>
@@ -1679,7 +1677,7 @@
               <w:rPr>
                 <w:webHidden/>
               </w:rPr>
-              <w:instrText xml:space="preserve"> PAGEREF _Toc382433919 \h </w:instrText>
+              <w:instrText xml:space="preserve"> PAGEREF _Toc382482661 \h </w:instrText>
             </w:r>
             <w:r>
               <w:rPr>
@@ -1718,7 +1716,7 @@
               <w:noProof/>
             </w:rPr>
           </w:pPr>
-          <w:hyperlink w:anchor="_Toc382433920" w:history="1">
+          <w:hyperlink w:anchor="_Toc382482662" w:history="1">
             <w:r>
               <w:rPr>
                 <w:rStyle w:val="Hyperlink"/>
@@ -1761,7 +1759,7 @@
                 <w:noProof/>
                 <w:webHidden/>
               </w:rPr>
-              <w:instrText xml:space="preserve"> PAGEREF _Toc382433920 \h </w:instrText>
+              <w:instrText xml:space="preserve"> PAGEREF _Toc382482662 \h </w:instrText>
             </w:r>
             <w:r>
               <w:rPr>
@@ -1801,7 +1799,7 @@
               <w:lang w:val="sv-SE"/>
             </w:rPr>
           </w:pPr>
-          <w:hyperlink w:anchor="_Toc382433921" w:history="1">
+          <w:hyperlink w:anchor="_Toc382482663" w:history="1">
             <w:r>
               <w:rPr>
                 <w:rStyle w:val="Hyperlink"/>
@@ -1838,7 +1836,7 @@
               <w:rPr>
                 <w:webHidden/>
               </w:rPr>
-              <w:instrText xml:space="preserve"> PAGEREF _Toc382433921 \h </w:instrText>
+              <w:instrText xml:space="preserve"> PAGEREF _Toc382482663 \h </w:instrText>
             </w:r>
             <w:r>
               <w:rPr>
@@ -1877,7 +1875,7 @@
               <w:noProof/>
             </w:rPr>
           </w:pPr>
-          <w:hyperlink w:anchor="_Toc382433922" w:history="1">
+          <w:hyperlink w:anchor="_Toc382482664" w:history="1">
             <w:r>
               <w:rPr>
                 <w:rStyle w:val="Hyperlink"/>
@@ -1920,7 +1918,7 @@
                 <w:noProof/>
                 <w:webHidden/>
               </w:rPr>
-              <w:instrText xml:space="preserve"> PAGEREF _Toc382433922 \h </w:instrText>
+              <w:instrText xml:space="preserve"> PAGEREF _Toc382482664 \h </w:instrText>
             </w:r>
             <w:r>
               <w:rPr>
@@ -1963,7 +1961,7 @@
               <w:noProof/>
             </w:rPr>
           </w:pPr>
-          <w:hyperlink w:anchor="_Toc382433923" w:history="1">
+          <w:hyperlink w:anchor="_Toc382482665" w:history="1">
             <w:r>
               <w:rPr>
                 <w:rStyle w:val="Hyperlink"/>
@@ -2006,7 +2004,7 @@
                 <w:noProof/>
                 <w:webHidden/>
               </w:rPr>
-              <w:instrText xml:space="preserve"> PAGEREF _Toc382433923 \h </w:instrText>
+              <w:instrText xml:space="preserve"> PAGEREF _Toc382482665 \h </w:instrText>
             </w:r>
             <w:r>
               <w:rPr>
@@ -2091,7 +2089,7 @@
           <w:lang w:val="en-GB"/>
         </w:rPr>
       </w:pPr>
-      <w:bookmarkStart w:id="1" w:name="_Toc382433904"/>
+      <w:bookmarkStart w:id="0" w:name="_Toc382482646"/>
       <w:r>
         <w:rPr>
           <w:lang w:val="en-GB"/>
@@ -2099,7 +2097,7 @@
         <w:lastRenderedPageBreak/>
         <w:t>General Game Overview</w:t>
       </w:r>
-      <w:bookmarkEnd w:id="1"/>
+      <w:bookmarkEnd w:id="0"/>
     </w:p>
     <w:p>
       <w:pPr>
@@ -2125,14 +2123,14 @@
           <w:lang w:val="en-GB"/>
         </w:rPr>
       </w:pPr>
-      <w:bookmarkStart w:id="2" w:name="_Toc382433905"/>
+      <w:bookmarkStart w:id="1" w:name="_Toc382482647"/>
       <w:r>
         <w:rPr>
           <w:lang w:val="en-GB"/>
         </w:rPr>
         <w:t>States &amp; Modes</w:t>
       </w:r>
-      <w:bookmarkEnd w:id="2"/>
+      <w:bookmarkEnd w:id="1"/>
     </w:p>
     <w:p>
       <w:pPr>
@@ -2179,6 +2177,12 @@
         <w:br/>
         <w:t>By pressing play you start the game. The in-game’s interface consists of the GUI with the elemental points, an indicator of which element is selected and lost souls-counter as well as the play area. On the title screen of this document you can see a mock-up of the game screen. The elemental points are shown in the upper right corner as well as the indicator of the selected element, and the lost souls counter is shown in the upper left corner.</w:t>
       </w:r>
+      <w:r>
+        <w:rPr>
+          <w:lang w:val="en-GB"/>
+        </w:rPr>
+        <w:t xml:space="preserve"> When pressing the Esc-key in game, the pause screen will appear. You can either choose to resume the paused game or quit the game and go back to the main menu.</w:t>
+      </w:r>
     </w:p>
     <w:p>
       <w:pPr>
@@ -2191,10 +2195,10 @@
           <w:noProof/>
         </w:rPr>
         <w:drawing>
-          <wp:inline distT="0" distB="0" distL="0" distR="0" wp14:anchorId="73330B45" wp14:editId="08445513">
-            <wp:extent cx="5760720" cy="2985135"/>
-            <wp:effectExtent l="0" t="0" r="0" b="5715"/>
-            <wp:docPr id="11" name="Picture 11"/>
+          <wp:inline distT="0" distB="0" distL="0" distR="0">
+            <wp:extent cx="5760720" cy="3221990"/>
+            <wp:effectExtent l="0" t="0" r="0" b="0"/>
+            <wp:docPr id="23" name="Picture 23"/>
             <wp:cNvGraphicFramePr>
               <a:graphicFrameLocks xmlns:a="http://schemas.openxmlformats.org/drawingml/2006/main" noChangeAspect="1"/>
             </wp:cNvGraphicFramePr>
@@ -2220,7 +2224,7 @@
                   <pic:spPr>
                     <a:xfrm>
                       <a:off x="0" y="0"/>
-                      <a:ext cx="5760720" cy="2985135"/>
+                      <a:ext cx="5760720" cy="3221990"/>
                     </a:xfrm>
                     <a:prstGeom prst="rect">
                       <a:avLst/>
@@ -2283,7 +2287,7 @@
           <w:lang w:val="en-GB"/>
         </w:rPr>
       </w:pPr>
-      <w:bookmarkStart w:id="3" w:name="_Toc382433906"/>
+      <w:bookmarkStart w:id="2" w:name="_Toc382482648"/>
       <w:r>
         <w:rPr>
           <w:lang w:val="en-GB"/>
@@ -2291,7 +2295,7 @@
         <w:lastRenderedPageBreak/>
         <w:t>Graphical User Interface</w:t>
       </w:r>
-      <w:bookmarkEnd w:id="3"/>
+      <w:bookmarkEnd w:id="2"/>
     </w:p>
     <w:p>
       <w:pPr>
@@ -2763,18 +2767,35 @@
           <w:lang w:val="en-GB"/>
         </w:rPr>
       </w:pPr>
-    </w:p>
-    <w:p>
-      <w:pPr>
-        <w:rPr>
-          <w:lang w:val="en-GB"/>
-        </w:rPr>
-      </w:pPr>
-      <w:r>
-        <w:rPr>
-          <w:lang w:val="en-GB"/>
-        </w:rPr>
-        <w:t>The lost souls are important for the player to know that there is lost souls that can be used. They will also be able to tell the maximum amount of lost souls that can be held, since the player cannot pick up more lost souls when the maximum of five lost souls are carried.</w:t>
+      <w:r>
+        <w:rPr>
+          <w:lang w:val="en-GB"/>
+        </w:rPr>
+        <w:t>The lost souls</w:t>
+      </w:r>
+      <w:r>
+        <w:rPr>
+          <w:lang w:val="en-GB"/>
+        </w:rPr>
+        <w:t xml:space="preserve"> in the HUD</w:t>
+      </w:r>
+      <w:r>
+        <w:rPr>
+          <w:lang w:val="en-GB"/>
+        </w:rPr>
+        <w:t xml:space="preserve"> are important for the player to </w:t>
+      </w:r>
+      <w:r>
+        <w:rPr>
+          <w:lang w:val="en-GB"/>
+        </w:rPr>
+        <w:t xml:space="preserve">let her </w:t>
+      </w:r>
+      <w:r>
+        <w:rPr>
+          <w:lang w:val="en-GB"/>
+        </w:rPr>
+        <w:t>know that there is lost souls that can be used. They will also be able to tell the maximum amount of lost souls that can be held, since the player cannot pick up more lost souls when the maximum of five lost souls are carried.</w:t>
       </w:r>
     </w:p>
     <w:p>
@@ -2804,26 +2825,50 @@
           <w:lang w:val="en-GB" w:eastAsia="en-US"/>
         </w:rPr>
       </w:pPr>
-      <w:bookmarkStart w:id="4" w:name="_Toc382433907"/>
+      <w:bookmarkStart w:id="3" w:name="_Toc382482649"/>
       <w:r>
         <w:rPr>
           <w:lang w:val="en-GB"/>
         </w:rPr>
         <w:t>Avatar</w:t>
       </w:r>
-      <w:bookmarkEnd w:id="4"/>
-    </w:p>
-    <w:p>
-      <w:pPr>
-        <w:rPr>
-          <w:lang w:val="en-GB"/>
-        </w:rPr>
-      </w:pPr>
-      <w:r>
-        <w:rPr>
-          <w:lang w:val="en-GB"/>
-        </w:rPr>
-        <w:t xml:space="preserve">The abilities that this avatar has are to switch between the three elements possessed and to shoot projectiles of the currently chosen element type. The avatar is placed in the </w:t>
+      <w:bookmarkEnd w:id="3"/>
+    </w:p>
+    <w:p>
+      <w:pPr>
+        <w:rPr>
+          <w:lang w:val="en-GB"/>
+        </w:rPr>
+      </w:pPr>
+      <w:r>
+        <w:rPr>
+          <w:lang w:val="en-GB"/>
+        </w:rPr>
+        <w:t>The abilities that this avatar has are to switch betwe</w:t>
+      </w:r>
+      <w:r>
+        <w:rPr>
+          <w:lang w:val="en-GB"/>
+        </w:rPr>
+        <w:t xml:space="preserve">en the three elements possessed, </w:t>
+      </w:r>
+      <w:r>
+        <w:rPr>
+          <w:lang w:val="en-GB"/>
+        </w:rPr>
+        <w:t>to shoot projectiles of the currently chosen element type</w:t>
+      </w:r>
+      <w:r>
+        <w:rPr>
+          <w:lang w:val="en-GB"/>
+        </w:rPr>
+        <w:t xml:space="preserve"> and sacrifice or release lost souls</w:t>
+      </w:r>
+      <w:r>
+        <w:rPr>
+          <w:lang w:val="en-GB"/>
+        </w:rPr>
+        <w:t xml:space="preserve">. The avatar is placed in the </w:t>
       </w:r>
       <w:proofErr w:type="spellStart"/>
       <w:r>
@@ -2837,7 +2882,19 @@
         <w:rPr>
           <w:lang w:val="en-GB"/>
         </w:rPr>
-        <w:t xml:space="preserve"> of the screen and is able to move in four directions, up, down, left and right. The restrained mobility of the avatar is that she can’t leave the foreground.</w:t>
+        <w:t xml:space="preserve"> of the screen and is able to move in </w:t>
+      </w:r>
+      <w:r>
+        <w:rPr>
+          <w:lang w:val="en-GB"/>
+        </w:rPr>
+        <w:t xml:space="preserve">eight </w:t>
+      </w:r>
+      <w:r>
+        <w:rPr>
+          <w:lang w:val="en-GB"/>
+        </w:rPr>
+        <w:t>directions. The restrained mobility of the avatar is that she can’t leave the foreground.</w:t>
       </w:r>
     </w:p>
     <w:p>
@@ -2875,7 +2932,19 @@
         <w:rPr>
           <w:lang w:val="en-GB"/>
         </w:rPr>
-        <w:t>The player has two types of power ups that are available in all elemental types. The first power up is given when seven elemental points are had in an element, then the player will receive double shot. Then the player shoots, there will be two projectiles shot instead of one. The projectiles will be shot in a 15 degree angle. When the maximum amount of elemental points are had in an element, which are ten points, the final power up will be given to the player.</w:t>
+        <w:t xml:space="preserve">The player has two types of power ups that are available in all elemental types. The first power up is given when </w:t>
+      </w:r>
+      <w:r>
+        <w:rPr>
+          <w:lang w:val="en-GB"/>
+        </w:rPr>
+        <w:t>seven</w:t>
+      </w:r>
+      <w:r>
+        <w:rPr>
+          <w:lang w:val="en-GB"/>
+        </w:rPr>
+        <w:t xml:space="preserve"> elemental points are had in an element, then the player will receive double shot. Then the player shoots, there will be two projectiles shot instead of one. The projectiles will be shot in a 15 degree angle. When the maximum amount of elemental points are had in an element, which are ten points, the final power up will be given to the player.</w:t>
       </w:r>
     </w:p>
     <w:p>
@@ -2901,168 +2970,157 @@
         <w:rPr>
           <w:lang w:val="en-GB"/>
         </w:rPr>
-        <w:t>The controls are of the avatar are the WASD keys to move,  the Q-key to sacrifice a lost soul, E to release a lost soul, R to switch elements and space bar to shoot.</w:t>
-      </w:r>
-    </w:p>
-    <w:p>
-      <w:pPr>
-        <w:rPr>
-          <w:lang w:val="en-GB"/>
-        </w:rPr>
-      </w:pPr>
-      <w:r>
-        <w:rPr>
-          <w:lang w:val="en-GB"/>
-        </w:rPr>
-        <w:t>The player’s avatar is visually represented by a human-shaped, mask-wearing soul that has a shadow-like body with fading legs. Eight different animations of the avatar are required; walk, idle, getting hit, death, attack/shoot, switching element, first encounter with a lost soul and spawn.</w:t>
-      </w:r>
-    </w:p>
-    <w:p>
-      <w:pPr>
-        <w:rPr>
-          <w:lang w:val="en-GB"/>
-        </w:rPr>
-      </w:pPr>
-      <w:r>
-        <w:rPr>
-          <w:rFonts w:cs="Times New Roman"/>
+        <w:t xml:space="preserve">The controls are of the avatar are the </w:t>
+      </w:r>
+      <w:r>
+        <w:rPr>
+          <w:lang w:val="en-GB"/>
+        </w:rPr>
+        <w:t>arrow</w:t>
+      </w:r>
+      <w:r>
+        <w:rPr>
+          <w:lang w:val="en-GB"/>
+        </w:rPr>
+        <w:t xml:space="preserve"> keys to move,  the </w:t>
+      </w:r>
+      <w:r>
+        <w:rPr>
+          <w:lang w:val="en-GB"/>
+        </w:rPr>
+        <w:t>A</w:t>
+      </w:r>
+      <w:r>
+        <w:rPr>
+          <w:lang w:val="en-GB"/>
+        </w:rPr>
+        <w:t xml:space="preserve">-key to sacrifice a lost soul, </w:t>
+      </w:r>
+      <w:r>
+        <w:rPr>
+          <w:lang w:val="en-GB"/>
+        </w:rPr>
+        <w:t>D</w:t>
+      </w:r>
+      <w:r>
+        <w:rPr>
+          <w:lang w:val="en-GB"/>
+        </w:rPr>
+        <w:t xml:space="preserve"> to release a lost soul, </w:t>
+      </w:r>
+      <w:r>
+        <w:rPr>
+          <w:lang w:val="en-GB"/>
+        </w:rPr>
+        <w:t>Ctrl</w:t>
+      </w:r>
+      <w:r>
+        <w:rPr>
+          <w:lang w:val="en-GB"/>
+        </w:rPr>
+        <w:t xml:space="preserve"> to switch elements and space bar to shoot.</w:t>
+      </w:r>
+    </w:p>
+    <w:p>
+      <w:pPr>
+        <w:rPr>
+          <w:lang w:val="en-GB"/>
+        </w:rPr>
+      </w:pPr>
+      <w:r>
+        <w:rPr>
+          <w:lang w:val="en-GB"/>
+        </w:rPr>
+        <w:t xml:space="preserve">The player’s avatar is visually represented by a human-shaped, mask-wearing soul that has a shadow-like body with fading legs. </w:t>
+      </w:r>
+      <w:r>
+        <w:rPr>
+          <w:lang w:val="en-GB"/>
+        </w:rPr>
+        <w:t>Nine</w:t>
+      </w:r>
+      <w:r>
+        <w:rPr>
+          <w:lang w:val="en-GB"/>
+        </w:rPr>
+        <w:t xml:space="preserve"> different animations of the avatar are required; walk, idle, ge</w:t>
+      </w:r>
+      <w:r>
+        <w:rPr>
+          <w:lang w:val="en-GB"/>
+        </w:rPr>
+        <w:t>tting hit, death, attack/shoot,</w:t>
+      </w:r>
+      <w:r>
+        <w:rPr>
+          <w:lang w:val="en-GB"/>
+        </w:rPr>
+        <w:t xml:space="preserve"> first encounter with a lost soul</w:t>
+      </w:r>
+      <w:r>
+        <w:rPr>
+          <w:lang w:val="en-GB"/>
+        </w:rPr>
+        <w:t>, sacrifice lost soul, release lost soul,</w:t>
+      </w:r>
+      <w:r>
+        <w:rPr>
+          <w:lang w:val="en-GB"/>
+        </w:rPr>
+        <w:t xml:space="preserve"> and spawn.</w:t>
+      </w:r>
+    </w:p>
+    <w:p>
+      <w:pPr>
+        <w:rPr>
+          <w:lang w:val="en-GB"/>
+        </w:rPr>
+      </w:pPr>
+      <w:r>
+        <w:rPr>
+          <w:lang w:val="en-GB"/>
+        </w:rPr>
+        <w:br w:type="page"/>
+      </w:r>
+    </w:p>
+    <w:p>
+      <w:pPr>
+        <w:rPr>
+          <w:lang w:val="en-GB"/>
+        </w:rPr>
+      </w:pPr>
+      <w:r>
+        <w:rPr>
+          <w:lang w:val="en-GB"/>
+        </w:rPr>
+        <w:lastRenderedPageBreak/>
+        <w:t>Moving the character will result in the walk animation being shown and the sound of footsteps being played, and when no input is given or the avatar is not hit by anything, the avatar will be idle. When the avatar is hit by either an enemy or an enemy projectile, the avatar will switch into the hit animation and a sound will be played. An attack animation and a sound will be played when the player shoots, and sounds will be played when the playe</w:t>
+      </w:r>
+      <w:r>
+        <w:rPr>
+          <w:lang w:val="en-GB"/>
+        </w:rPr>
+        <w:t>r picks up or sacrifices/releases a lost soul.</w:t>
+      </w:r>
+    </w:p>
+    <w:p>
+      <w:pPr>
+        <w:rPr>
+          <w:lang w:val="en-GB"/>
+        </w:rPr>
+      </w:pPr>
+      <w:r>
+        <w:rPr>
           <w:noProof/>
         </w:rPr>
-        <w:lastRenderedPageBreak/>
-        <mc:AlternateContent>
-          <mc:Choice Requires="wps">
-            <w:drawing>
-              <wp:anchor distT="0" distB="0" distL="114300" distR="114300" simplePos="0" relativeHeight="251675648" behindDoc="0" locked="0" layoutInCell="1" allowOverlap="1" wp14:anchorId="408068E2" wp14:editId="19447BAC">
-                <wp:simplePos x="0" y="0"/>
-                <wp:positionH relativeFrom="column">
-                  <wp:posOffset>-33655</wp:posOffset>
-                </wp:positionH>
-                <wp:positionV relativeFrom="paragraph">
-                  <wp:posOffset>6594475</wp:posOffset>
-                </wp:positionV>
-                <wp:extent cx="3200400" cy="457200"/>
-                <wp:effectExtent l="0" t="0" r="0" b="0"/>
-                <wp:wrapNone/>
-                <wp:docPr id="7" name="Rectangle 7"/>
-                <wp:cNvGraphicFramePr/>
-                <a:graphic xmlns:a="http://schemas.openxmlformats.org/drawingml/2006/main">
-                  <a:graphicData uri="http://schemas.microsoft.com/office/word/2010/wordprocessingShape">
-                    <wps:wsp>
-                      <wps:cNvSpPr/>
-                      <wps:spPr>
-                        <a:xfrm>
-                          <a:off x="0" y="0"/>
-                          <a:ext cx="3200400" cy="457200"/>
-                        </a:xfrm>
-                        <a:prstGeom prst="rect">
-                          <a:avLst/>
-                        </a:prstGeom>
-                        <a:ln>
-                          <a:noFill/>
-                        </a:ln>
-                      </wps:spPr>
-                      <wps:style>
-                        <a:lnRef idx="2">
-                          <a:schemeClr val="dk1"/>
-                        </a:lnRef>
-                        <a:fillRef idx="1">
-                          <a:schemeClr val="lt1"/>
-                        </a:fillRef>
-                        <a:effectRef idx="0">
-                          <a:schemeClr val="dk1"/>
-                        </a:effectRef>
-                        <a:fontRef idx="minor">
-                          <a:schemeClr val="dk1"/>
-                        </a:fontRef>
-                      </wps:style>
-                      <wps:txbx>
-                        <w:txbxContent>
-                          <w:p>
-                            <w:pPr>
-                              <w:rPr>
-                                <w:color w:val="7F7F7F" w:themeColor="text1" w:themeTint="80"/>
-                                <w:sz w:val="20"/>
-                                <w:szCs w:val="20"/>
-                                <w:lang w:val="en-GB"/>
-                              </w:rPr>
-                            </w:pPr>
-                            <w:proofErr w:type="gramStart"/>
-                            <w:r>
-                              <w:rPr>
-                                <w:color w:val="7F7F7F" w:themeColor="text1" w:themeTint="80"/>
-                                <w:sz w:val="20"/>
-                                <w:szCs w:val="20"/>
-                                <w:lang w:val="en-GB"/>
-                              </w:rPr>
-                              <w:t>A sketch of the player in the beginning of the game.</w:t>
-                            </w:r>
-                            <w:proofErr w:type="gramEnd"/>
-                          </w:p>
-                        </w:txbxContent>
-                      </wps:txbx>
-                      <wps:bodyPr rot="0" spcFirstLastPara="0" vertOverflow="overflow" horzOverflow="overflow" vert="horz" wrap="square" lIns="91440" tIns="45720" rIns="91440" bIns="45720" numCol="1" spcCol="0" rtlCol="0" fromWordArt="0" anchor="ctr" anchorCtr="0" forceAA="0" compatLnSpc="1">
-                        <a:prstTxWarp prst="textNoShape">
-                          <a:avLst/>
-                        </a:prstTxWarp>
-                        <a:noAutofit/>
-                      </wps:bodyPr>
-                    </wps:wsp>
-                  </a:graphicData>
-                </a:graphic>
-                <wp14:sizeRelH relativeFrom="margin">
-                  <wp14:pctWidth>0</wp14:pctWidth>
-                </wp14:sizeRelH>
-                <wp14:sizeRelV relativeFrom="margin">
-                  <wp14:pctHeight>0</wp14:pctHeight>
-                </wp14:sizeRelV>
-              </wp:anchor>
-            </w:drawing>
-          </mc:Choice>
-          <mc:Fallback>
-            <w:pict>
-              <v:rect id="Rectangle 7" o:spid="_x0000_s1028" style="position:absolute;margin-left:-2.65pt;margin-top:519.25pt;width:252pt;height:36pt;z-index:251675648;visibility:visible;mso-wrap-style:square;mso-width-percent:0;mso-height-percent:0;mso-wrap-distance-left:9pt;mso-wrap-distance-top:0;mso-wrap-distance-right:9pt;mso-wrap-distance-bottom:0;mso-position-horizontal:absolute;mso-position-horizontal-relative:text;mso-position-vertical:absolute;mso-position-vertical-relative:text;mso-width-percent:0;mso-height-percent:0;mso-width-relative:margin;mso-height-relative:margin;v-text-anchor:middle" o:gfxdata="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" fillcolor="white [3201]" stroked="f" strokeweight="2pt">
-                <v:textbox>
-                  <w:txbxContent>
-                    <w:p>
-                      <w:pPr>
-                        <w:rPr>
-                          <w:color w:val="7F7F7F" w:themeColor="text1" w:themeTint="80"/>
-                          <w:sz w:val="20"/>
-                          <w:szCs w:val="20"/>
-                          <w:lang w:val="en-GB"/>
-                        </w:rPr>
-                      </w:pPr>
-                      <w:proofErr w:type="gramStart"/>
-                      <w:r>
-                        <w:rPr>
-                          <w:color w:val="7F7F7F" w:themeColor="text1" w:themeTint="80"/>
-                          <w:sz w:val="20"/>
-                          <w:szCs w:val="20"/>
-                          <w:lang w:val="en-GB"/>
-                        </w:rPr>
-                        <w:t>A sketch of the player in the beginning of the game.</w:t>
-                      </w:r>
-                      <w:proofErr w:type="gramEnd"/>
-                    </w:p>
-                  </w:txbxContent>
-                </v:textbox>
-              </v:rect>
-            </w:pict>
-          </mc:Fallback>
-        </mc:AlternateContent>
-      </w:r>
-      <w:r>
-        <w:rPr>
-          <w:noProof/>
-        </w:rPr>
         <w:drawing>
-          <wp:anchor distT="0" distB="0" distL="114300" distR="114300" simplePos="0" relativeHeight="251673600" behindDoc="1" locked="0" layoutInCell="1" allowOverlap="1" wp14:anchorId="73493997" wp14:editId="5B335A54">
+          <wp:anchor distT="0" distB="0" distL="114300" distR="114300" simplePos="0" relativeHeight="251673600" behindDoc="1" locked="0" layoutInCell="1" allowOverlap="1" wp14:anchorId="46853587" wp14:editId="7F6352E2">
             <wp:simplePos x="0" y="0"/>
             <wp:positionH relativeFrom="column">
-              <wp:posOffset>-155575</wp:posOffset>
+              <wp:posOffset>-201295</wp:posOffset>
             </wp:positionH>
             <wp:positionV relativeFrom="paragraph">
-              <wp:posOffset>1942465</wp:posOffset>
+              <wp:posOffset>1653540</wp:posOffset>
             </wp:positionV>
             <wp:extent cx="5756275" cy="4546600"/>
             <wp:effectExtent l="0" t="0" r="0" b="6350"/>
@@ -3130,7 +3188,143 @@
         <w:rPr>
           <w:lang w:val="en-GB"/>
         </w:rPr>
-        <w:t>Moving the character will result in the walk animation being shown and the sound of footsteps being played, and when no input is given or the avatar is not hit by anything, the avatar will be idle. When the avatar is hit by either an enemy or an enemy projectile, the avatar will switch into the hit animation and a sound will be played. An attack animation and a sound will be played when the player shoots, and sounds will be played when the player picks up or uses a lost soul. The spawn animation will only be shown in the beginning of the level. There is a dark silhouette which looks like a body hanging from the branch of a tree, and the character is seen jumping out of the silhouette. You can see a sketch of the player's spawn below. When the spawn animation is done the player will be able to control the character. The death animation will be played when the player loses the game. The body of the character will fade away and the mask will drop with a sound playing when it hits the ground.</w:t>
+        <w:t>The spawn animation will only be shown in the beginning of the level. There is a dark silhouette which looks like a body hanging from the branch of a tree, and the character is seen jumping out of the silhouette. You can see a sketch of the player's spawn below. When the spawn animation is done the player will be able to control the character. The death animation will be played when the player loses the game. The body of the character will fade away and the mask will drop with a sound playing when it hits the ground.</w:t>
+      </w:r>
+    </w:p>
+    <w:p>
+      <w:pPr>
+        <w:rPr>
+          <w:lang w:val="en-GB"/>
+        </w:rPr>
+      </w:pPr>
+      <w:r>
+        <w:rPr>
+          <w:rFonts w:cs="Times New Roman"/>
+          <w:noProof/>
+        </w:rPr>
+        <mc:AlternateContent>
+          <mc:Choice Requires="wps">
+            <w:drawing>
+              <wp:anchor distT="0" distB="0" distL="114300" distR="114300" simplePos="0" relativeHeight="251675648" behindDoc="0" locked="0" layoutInCell="1" allowOverlap="1" wp14:anchorId="535D2E53" wp14:editId="38C6FDE5">
+                <wp:simplePos x="0" y="0"/>
+                <wp:positionH relativeFrom="column">
+                  <wp:posOffset>25400</wp:posOffset>
+                </wp:positionH>
+                <wp:positionV relativeFrom="paragraph">
+                  <wp:posOffset>5561330</wp:posOffset>
+                </wp:positionV>
+                <wp:extent cx="3200400" cy="457200"/>
+                <wp:effectExtent l="0" t="0" r="0" b="0"/>
+                <wp:wrapNone/>
+                <wp:docPr id="7" name="Rectangle 7"/>
+                <wp:cNvGraphicFramePr/>
+                <a:graphic xmlns:a="http://schemas.openxmlformats.org/drawingml/2006/main">
+                  <a:graphicData uri="http://schemas.microsoft.com/office/word/2010/wordprocessingShape">
+                    <wps:wsp>
+                      <wps:cNvSpPr/>
+                      <wps:spPr>
+                        <a:xfrm>
+                          <a:off x="0" y="0"/>
+                          <a:ext cx="3200400" cy="457200"/>
+                        </a:xfrm>
+                        <a:prstGeom prst="rect">
+                          <a:avLst/>
+                        </a:prstGeom>
+                        <a:ln>
+                          <a:noFill/>
+                        </a:ln>
+                      </wps:spPr>
+                      <wps:style>
+                        <a:lnRef idx="2">
+                          <a:schemeClr val="dk1"/>
+                        </a:lnRef>
+                        <a:fillRef idx="1">
+                          <a:schemeClr val="lt1"/>
+                        </a:fillRef>
+                        <a:effectRef idx="0">
+                          <a:schemeClr val="dk1"/>
+                        </a:effectRef>
+                        <a:fontRef idx="minor">
+                          <a:schemeClr val="dk1"/>
+                        </a:fontRef>
+                      </wps:style>
+                      <wps:txbx>
+                        <w:txbxContent>
+                          <w:p>
+                            <w:pPr>
+                              <w:rPr>
+                                <w:color w:val="7F7F7F" w:themeColor="text1" w:themeTint="80"/>
+                                <w:sz w:val="20"/>
+                                <w:szCs w:val="20"/>
+                                <w:lang w:val="en-GB"/>
+                              </w:rPr>
+                            </w:pPr>
+                            <w:r>
+                              <w:rPr>
+                                <w:color w:val="7F7F7F" w:themeColor="text1" w:themeTint="80"/>
+                                <w:sz w:val="20"/>
+                                <w:szCs w:val="20"/>
+                                <w:lang w:val="en-GB"/>
+                              </w:rPr>
+                              <w:t>A sketch of the player in the beginning of the game.</w:t>
+                            </w:r>
+                          </w:p>
+                        </w:txbxContent>
+                      </wps:txbx>
+                      <wps:bodyPr rot="0" spcFirstLastPara="0" vertOverflow="overflow" horzOverflow="overflow" vert="horz" wrap="square" lIns="91440" tIns="45720" rIns="91440" bIns="45720" numCol="1" spcCol="0" rtlCol="0" fromWordArt="0" anchor="ctr" anchorCtr="0" forceAA="0" compatLnSpc="1">
+                        <a:prstTxWarp prst="textNoShape">
+                          <a:avLst/>
+                        </a:prstTxWarp>
+                        <a:noAutofit/>
+                      </wps:bodyPr>
+                    </wps:wsp>
+                  </a:graphicData>
+                </a:graphic>
+                <wp14:sizeRelH relativeFrom="margin">
+                  <wp14:pctWidth>0</wp14:pctWidth>
+                </wp14:sizeRelH>
+                <wp14:sizeRelV relativeFrom="margin">
+                  <wp14:pctHeight>0</wp14:pctHeight>
+                </wp14:sizeRelV>
+              </wp:anchor>
+            </w:drawing>
+          </mc:Choice>
+          <mc:Fallback>
+            <w:pict>
+              <v:rect id="Rectangle 7" o:spid="_x0000_s1028" style="position:absolute;margin-left:2pt;margin-top:437.9pt;width:252pt;height:36pt;z-index:251675648;visibility:visible;mso-wrap-style:square;mso-width-percent:0;mso-height-percent:0;mso-wrap-distance-left:9pt;mso-wrap-distance-top:0;mso-wrap-distance-right:9pt;mso-wrap-distance-bottom:0;mso-position-horizontal:absolute;mso-position-horizontal-relative:text;mso-position-vertical:absolute;mso-position-vertical-relative:text;mso-width-percent:0;mso-height-percent:0;mso-width-relative:margin;mso-height-relative:margin;v-text-anchor:middle" o:gfxdata="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" fillcolor="white [3201]" stroked="f" strokeweight="2pt">
+                <v:textbox>
+                  <w:txbxContent>
+                    <w:p>
+                      <w:pPr>
+                        <w:rPr>
+                          <w:color w:val="7F7F7F" w:themeColor="text1" w:themeTint="80"/>
+                          <w:sz w:val="20"/>
+                          <w:szCs w:val="20"/>
+                          <w:lang w:val="en-GB"/>
+                        </w:rPr>
+                      </w:pPr>
+                      <w:r>
+                        <w:rPr>
+                          <w:color w:val="7F7F7F" w:themeColor="text1" w:themeTint="80"/>
+                          <w:sz w:val="20"/>
+                          <w:szCs w:val="20"/>
+                          <w:lang w:val="en-GB"/>
+                        </w:rPr>
+                        <w:t>A sketch of the player in the beginning of the game.</w:t>
+                      </w:r>
+                    </w:p>
+                  </w:txbxContent>
+                </v:textbox>
+              </v:rect>
+            </w:pict>
+          </mc:Fallback>
+        </mc:AlternateContent>
+      </w:r>
+      <w:r>
+        <w:rPr>
+          <w:lang w:val="en-GB"/>
+        </w:rPr>
+        <w:br w:type="page"/>
       </w:r>
     </w:p>
     <w:p>
@@ -3149,7 +3343,7 @@
           <w:lang w:val="en-GB" w:eastAsia="en-US"/>
         </w:rPr>
       </w:pPr>
-      <w:bookmarkStart w:id="5" w:name="_Toc382433908"/>
+      <w:bookmarkStart w:id="4" w:name="_Toc382482650"/>
       <w:r>
         <w:rPr>
           <w:lang w:val="en-GB"/>
@@ -3157,7 +3351,7 @@
         <w:lastRenderedPageBreak/>
         <w:t>Controls</w:t>
       </w:r>
-      <w:bookmarkEnd w:id="5"/>
+      <w:bookmarkEnd w:id="4"/>
     </w:p>
     <w:p>
       <w:pPr>
@@ -3170,26 +3364,10 @@
           <w:noProof/>
         </w:rPr>
         <w:drawing>
-          <wp:anchor distT="0" distB="0" distL="114300" distR="114300" simplePos="0" relativeHeight="251682816" behindDoc="1" locked="0" layoutInCell="1" allowOverlap="1" wp14:anchorId="5C1D27C0" wp14:editId="658AC56B">
-            <wp:simplePos x="0" y="0"/>
-            <wp:positionH relativeFrom="column">
-              <wp:posOffset>-104775</wp:posOffset>
-            </wp:positionH>
-            <wp:positionV relativeFrom="paragraph">
-              <wp:posOffset>379095</wp:posOffset>
-            </wp:positionV>
-            <wp:extent cx="6178550" cy="2055495"/>
-            <wp:effectExtent l="19050" t="19050" r="12700" b="20955"/>
-            <wp:wrapTight wrapText="bothSides">
-              <wp:wrapPolygon edited="0">
-                <wp:start x="-67" y="-200"/>
-                <wp:lineTo x="-67" y="21620"/>
-                <wp:lineTo x="21578" y="21620"/>
-                <wp:lineTo x="21578" y="-200"/>
-                <wp:lineTo x="-67" y="-200"/>
-              </wp:wrapPolygon>
-            </wp:wrapTight>
-            <wp:docPr id="10" name="Picture 10"/>
+          <wp:inline distT="0" distB="0" distL="0" distR="0" wp14:anchorId="71890E9F" wp14:editId="3202CBB2">
+            <wp:extent cx="5760720" cy="1916430"/>
+            <wp:effectExtent l="19050" t="19050" r="11430" b="26670"/>
+            <wp:docPr id="24" name="Picture 24"/>
             <wp:cNvGraphicFramePr>
               <a:graphicFrameLocks xmlns:a="http://schemas.openxmlformats.org/drawingml/2006/main" noChangeAspect="1"/>
             </wp:cNvGraphicFramePr>
@@ -3197,7 +3375,7 @@
               <a:graphicData uri="http://schemas.openxmlformats.org/drawingml/2006/picture">
                 <pic:pic xmlns:pic="http://schemas.openxmlformats.org/drawingml/2006/picture">
                   <pic:nvPicPr>
-                    <pic:cNvPr id="0" name="keyboardpossession2.png"/>
+                    <pic:cNvPr id="0" name="keyboardpossession.png"/>
                     <pic:cNvPicPr/>
                   </pic:nvPicPr>
                   <pic:blipFill>
@@ -3215,7 +3393,7 @@
                   <pic:spPr>
                     <a:xfrm>
                       <a:off x="0" y="0"/>
-                      <a:ext cx="6178550" cy="2055495"/>
+                      <a:ext cx="5760720" cy="1916430"/>
                     </a:xfrm>
                     <a:prstGeom prst="rect">
                       <a:avLst/>
@@ -3229,15 +3407,16 @@
                 </pic:pic>
               </a:graphicData>
             </a:graphic>
-            <wp14:sizeRelH relativeFrom="page">
-              <wp14:pctWidth>0</wp14:pctWidth>
-            </wp14:sizeRelH>
-            <wp14:sizeRelV relativeFrom="page">
-              <wp14:pctHeight>0</wp14:pctHeight>
-            </wp14:sizeRelV>
-          </wp:anchor>
+          </wp:inline>
         </w:drawing>
       </w:r>
+    </w:p>
+    <w:p>
+      <w:pPr>
+        <w:rPr>
+          <w:lang w:val="en-GB"/>
+        </w:rPr>
+      </w:pPr>
       <w:r>
         <w:rPr>
           <w:lang w:val="en-GB"/>
@@ -3255,20 +3434,116 @@
         <w:rPr>
           <w:lang w:val="en-GB"/>
         </w:rPr>
-        <w:t>The avatar of the player can be moved with the blue keys, the W-key moves the avatar upwards, A left, S down and D right. The yellow R-key is to switch between elements. The red keys, Q and E, are to either sacrifice lost souls (Q) or release lost souls (E). The green space bar button allows the player to shoot projectiles.</w:t>
-      </w:r>
-    </w:p>
-    <w:p>
-      <w:pPr>
-        <w:rPr>
-          <w:lang w:val="en-GB"/>
-        </w:rPr>
-      </w:pPr>
-      <w:r>
-        <w:rPr>
-          <w:lang w:val="en-GB"/>
-        </w:rPr>
-        <w:t>To navigate in the menu you use the blue keys to go up or down in the list of options and to choose an option you press spacebar. In the options of the game, the volume meter can be changed by pressing the A and D keys.</w:t>
+        <w:t>The avatar of the player can be move</w:t>
+      </w:r>
+      <w:r>
+        <w:rPr>
+          <w:lang w:val="en-GB"/>
+        </w:rPr>
+        <w:t>d with the arrow keys, here coloured blue</w:t>
+      </w:r>
+      <w:r>
+        <w:rPr>
+          <w:lang w:val="en-GB"/>
+        </w:rPr>
+        <w:t xml:space="preserve">. The yellow </w:t>
+      </w:r>
+      <w:r>
+        <w:rPr>
+          <w:lang w:val="en-GB"/>
+        </w:rPr>
+        <w:t>Ctrl key</w:t>
+      </w:r>
+      <w:r>
+        <w:rPr>
+          <w:lang w:val="en-GB"/>
+        </w:rPr>
+        <w:t xml:space="preserve"> is to switch between elements. The red keys, </w:t>
+      </w:r>
+      <w:r>
+        <w:rPr>
+          <w:lang w:val="en-GB"/>
+        </w:rPr>
+        <w:t>A</w:t>
+      </w:r>
+      <w:r>
+        <w:rPr>
+          <w:lang w:val="en-GB"/>
+        </w:rPr>
+        <w:t xml:space="preserve"> and </w:t>
+      </w:r>
+      <w:r>
+        <w:rPr>
+          <w:lang w:val="en-GB"/>
+        </w:rPr>
+        <w:t>D</w:t>
+      </w:r>
+      <w:r>
+        <w:rPr>
+          <w:lang w:val="en-GB"/>
+        </w:rPr>
+        <w:t>, are to either sacrifice lost souls (</w:t>
+      </w:r>
+      <w:r>
+        <w:rPr>
+          <w:lang w:val="en-GB"/>
+        </w:rPr>
+        <w:t>A) or release lost souls (D</w:t>
+      </w:r>
+      <w:r>
+        <w:rPr>
+          <w:lang w:val="en-GB"/>
+        </w:rPr>
+        <w:t>). The green space bar button allows the player to shoot projectiles.</w:t>
+      </w:r>
+      <w:r>
+        <w:rPr>
+          <w:lang w:val="en-GB"/>
+        </w:rPr>
+        <w:t xml:space="preserve"> When</w:t>
+      </w:r>
+      <w:r>
+        <w:rPr>
+          <w:lang w:val="en-GB"/>
+        </w:rPr>
+        <w:t xml:space="preserve"> you press</w:t>
+      </w:r>
+      <w:r>
+        <w:rPr>
+          <w:lang w:val="en-GB"/>
+        </w:rPr>
+        <w:t xml:space="preserve"> </w:t>
+      </w:r>
+      <w:r>
+        <w:rPr>
+          <w:lang w:val="en-GB"/>
+        </w:rPr>
+        <w:t>the Esc-key, the game will pause.</w:t>
+      </w:r>
+    </w:p>
+    <w:p>
+      <w:pPr>
+        <w:rPr>
+          <w:lang w:val="en-GB"/>
+        </w:rPr>
+      </w:pPr>
+      <w:r>
+        <w:rPr>
+          <w:lang w:val="en-GB"/>
+        </w:rPr>
+        <w:t xml:space="preserve">To navigate in the menu you use the blue keys to go up or down in the list of options and to choose an option you press spacebar. In the options of the game, the volume meter </w:t>
+      </w:r>
+      <w:r>
+        <w:rPr>
+          <w:lang w:val="en-GB"/>
+        </w:rPr>
+        <w:t>can be changed by pressing the left and right arrow keys</w:t>
+      </w:r>
+      <w:r>
+        <w:rPr>
+          <w:lang w:val="en-GB"/>
+        </w:rPr>
+        <w:t>.</w:t>
       </w:r>
     </w:p>
     <w:p>
@@ -3306,14 +3581,14 @@
           <w:lang w:val="en-GB"/>
         </w:rPr>
       </w:pPr>
-      <w:bookmarkStart w:id="6" w:name="_Toc382433909"/>
+      <w:bookmarkStart w:id="5" w:name="_Toc382482651"/>
       <w:r>
         <w:rPr>
           <w:lang w:val="en-GB"/>
         </w:rPr>
         <w:t>Non-player Characters/Enemies</w:t>
       </w:r>
-      <w:bookmarkEnd w:id="6"/>
+      <w:bookmarkEnd w:id="5"/>
       <w:r>
         <w:rPr>
           <w:noProof/>
@@ -3335,7 +3610,7 @@
           <w:lang w:val="en-GB"/>
         </w:rPr>
       </w:pPr>
-      <w:bookmarkStart w:id="7" w:name="_Toc382433910"/>
+      <w:bookmarkStart w:id="6" w:name="_Toc382482652"/>
       <w:r>
         <w:rPr>
           <w:lang w:val="en-GB"/>
@@ -3348,7 +3623,7 @@
         </w:rPr>
         <w:t>Elemental Enemies</w:t>
       </w:r>
-      <w:bookmarkEnd w:id="7"/>
+      <w:bookmarkEnd w:id="6"/>
     </w:p>
     <w:p>
       <w:pPr>
@@ -3993,14 +4268,14 @@
           <w:lang w:val="en-GB"/>
         </w:rPr>
       </w:pPr>
-      <w:bookmarkStart w:id="8" w:name="_Toc382433911"/>
+      <w:bookmarkStart w:id="7" w:name="_Toc382482653"/>
       <w:r>
         <w:rPr>
           <w:lang w:val="en-GB"/>
         </w:rPr>
         <w:t>The End Game Boss</w:t>
       </w:r>
-      <w:bookmarkEnd w:id="8"/>
+      <w:bookmarkEnd w:id="7"/>
     </w:p>
     <w:p>
       <w:pPr>
@@ -4192,25 +4467,7 @@
                                 <w:szCs w:val="20"/>
                                 <w:lang w:val="en-GB"/>
                               </w:rPr>
-                              <w:t xml:space="preserve">The end game boss’ </w:t>
-                            </w:r>
-                            <w:r>
-                              <w:rPr>
-                                <w:color w:val="7F7F7F" w:themeColor="text1" w:themeTint="80"/>
-                                <w:sz w:val="20"/>
-                                <w:szCs w:val="20"/>
-                                <w:lang w:val="en-GB"/>
-                              </w:rPr>
-                              <w:t>size in comparison with the player</w:t>
-                            </w:r>
-                            <w:r>
-                              <w:rPr>
-                                <w:color w:val="7F7F7F" w:themeColor="text1" w:themeTint="80"/>
-                                <w:sz w:val="20"/>
-                                <w:szCs w:val="20"/>
-                                <w:lang w:val="en-GB"/>
-                              </w:rPr>
-                              <w:t>.</w:t>
+                              <w:t>The end game boss’ size in comparison with the player.</w:t>
                             </w:r>
                           </w:p>
                         </w:txbxContent>
@@ -4254,25 +4511,7 @@
                           <w:szCs w:val="20"/>
                           <w:lang w:val="en-GB"/>
                         </w:rPr>
-                        <w:t xml:space="preserve">The end game boss’ </w:t>
-                      </w:r>
-                      <w:r>
-                        <w:rPr>
-                          <w:color w:val="7F7F7F" w:themeColor="text1" w:themeTint="80"/>
-                          <w:sz w:val="20"/>
-                          <w:szCs w:val="20"/>
-                          <w:lang w:val="en-GB"/>
-                        </w:rPr>
-                        <w:t>size in comparison with the player</w:t>
-                      </w:r>
-                      <w:r>
-                        <w:rPr>
-                          <w:color w:val="7F7F7F" w:themeColor="text1" w:themeTint="80"/>
-                          <w:sz w:val="20"/>
-                          <w:szCs w:val="20"/>
-                          <w:lang w:val="en-GB"/>
-                        </w:rPr>
-                        <w:t>.</w:t>
+                        <w:t>The end game boss’ size in comparison with the player.</w:t>
                       </w:r>
                     </w:p>
                   </w:txbxContent>
@@ -4458,14 +4697,14 @@
           <w:lang w:val="en-GB"/>
         </w:rPr>
       </w:pPr>
-      <w:bookmarkStart w:id="9" w:name="_Toc382433912"/>
+      <w:bookmarkStart w:id="8" w:name="_Toc382482654"/>
       <w:r>
         <w:rPr>
           <w:lang w:val="en-GB"/>
         </w:rPr>
         <w:t>Resources</w:t>
       </w:r>
-      <w:bookmarkEnd w:id="9"/>
+      <w:bookmarkEnd w:id="8"/>
       <w:r>
         <w:rPr>
           <w:lang w:val="en-GB"/>
@@ -4574,14 +4813,14 @@
           <w:lang w:val="en-GB"/>
         </w:rPr>
       </w:pPr>
-      <w:bookmarkStart w:id="10" w:name="_Toc382433913"/>
+      <w:bookmarkStart w:id="9" w:name="_Toc382482655"/>
       <w:r>
         <w:rPr>
           <w:lang w:val="en-GB"/>
         </w:rPr>
         <w:t>Elemental Points</w:t>
       </w:r>
-      <w:bookmarkEnd w:id="10"/>
+      <w:bookmarkEnd w:id="9"/>
     </w:p>
     <w:p>
       <w:pPr>
@@ -4674,14 +4913,14 @@
           <w:lang w:val="en-GB"/>
         </w:rPr>
       </w:pPr>
-      <w:bookmarkStart w:id="11" w:name="_Toc382433914"/>
+      <w:bookmarkStart w:id="10" w:name="_Toc382482656"/>
       <w:r>
         <w:rPr>
           <w:lang w:val="en-GB"/>
         </w:rPr>
         <w:t>Lost souls</w:t>
       </w:r>
-      <w:bookmarkEnd w:id="11"/>
+      <w:bookmarkEnd w:id="10"/>
     </w:p>
     <w:p>
       <w:pPr>
@@ -4760,7 +4999,31 @@
         <w:rPr>
           <w:lang w:val="en-GB"/>
         </w:rPr>
-        <w:t>There is a 30% chance that a lost soul will be dropped by defeated enemies. When a lost soul is picked up, you can either press the Q-key to sacrifice the soul, giving you three elemental points on the currently chosen element and one point each to the other elements, or the E-key to free the soul, giving you one point to each element. This choice will affect your karma, sacrificing gives you bad karma and freeing gives you good karma, which then affects the game’s ending.</w:t>
+        <w:t xml:space="preserve">There is a 30% chance that a lost soul will be dropped by defeated enemies. When a lost soul is picked up, you can either press the </w:t>
+      </w:r>
+      <w:r>
+        <w:rPr>
+          <w:lang w:val="en-GB"/>
+        </w:rPr>
+        <w:t>A</w:t>
+      </w:r>
+      <w:r>
+        <w:rPr>
+          <w:lang w:val="en-GB"/>
+        </w:rPr>
+        <w:t>-key to sacrifice the soul, giving you three elemental points on the currently chosen element and one point each to the other elements, or the</w:t>
+      </w:r>
+      <w:r>
+        <w:rPr>
+          <w:lang w:val="en-GB"/>
+        </w:rPr>
+        <w:t xml:space="preserve"> D</w:t>
+      </w:r>
+      <w:r>
+        <w:rPr>
+          <w:lang w:val="en-GB"/>
+        </w:rPr>
+        <w:t>-key to free the soul, giving you one point to each element. This choice will affect your karma, sacrificing gives you bad karma and freeing gives you good karma, which then affects the game’s ending.</w:t>
       </w:r>
     </w:p>
     <w:p>
@@ -4961,7 +5224,7 @@
               <wp:posOffset>12700</wp:posOffset>
             </wp:positionH>
             <wp:positionV relativeFrom="paragraph">
-              <wp:posOffset>6350</wp:posOffset>
+              <wp:posOffset>-2980</wp:posOffset>
             </wp:positionV>
             <wp:extent cx="2840990" cy="2840990"/>
             <wp:effectExtent l="0" t="0" r="0" b="0"/>
@@ -5015,7 +5278,7 @@
           <w:noProof/>
         </w:rPr>
         <w:drawing>
-          <wp:anchor distT="0" distB="0" distL="114300" distR="114300" simplePos="0" relativeHeight="251697152" behindDoc="0" locked="0" layoutInCell="1" allowOverlap="1" wp14:anchorId="230D7153" wp14:editId="55C13F50">
+          <wp:anchor distT="0" distB="0" distL="114300" distR="114300" simplePos="0" relativeHeight="251697152" behindDoc="0" locked="0" layoutInCell="1" allowOverlap="1" wp14:anchorId="20AB193C" wp14:editId="5EF3E25F">
             <wp:simplePos x="0" y="0"/>
             <wp:positionH relativeFrom="column">
               <wp:posOffset>2853690</wp:posOffset>
@@ -5170,14 +5433,14 @@
           <w:lang w:val="en-GB"/>
         </w:rPr>
       </w:pPr>
-      <w:bookmarkStart w:id="12" w:name="_Toc382433915"/>
+      <w:bookmarkStart w:id="11" w:name="_Toc382482657"/>
       <w:r>
         <w:rPr>
           <w:lang w:val="en-GB"/>
         </w:rPr>
         <w:t>Karma</w:t>
       </w:r>
-      <w:bookmarkEnd w:id="12"/>
+      <w:bookmarkEnd w:id="11"/>
     </w:p>
     <w:p>
       <w:pPr>
@@ -5293,8 +5556,8 @@
           <w:lang w:val="en-GB"/>
         </w:rPr>
       </w:pPr>
-      <w:bookmarkStart w:id="13" w:name="_Toc379986262"/>
-      <w:bookmarkStart w:id="14" w:name="_Toc382433916"/>
+      <w:bookmarkStart w:id="12" w:name="_Toc379986262"/>
+      <w:bookmarkStart w:id="13" w:name="_Toc382482658"/>
       <w:r>
         <w:rPr>
           <w:lang w:val="en-GB"/>
@@ -5302,7 +5565,184 @@
         <w:lastRenderedPageBreak/>
         <w:t>Level Design</w:t>
       </w:r>
-      <w:bookmarkEnd w:id="14"/>
+      <w:bookmarkEnd w:id="13"/>
+    </w:p>
+    <w:p>
+      <w:pPr>
+        <w:rPr>
+          <w:lang w:val="en-GB"/>
+        </w:rPr>
+      </w:pPr>
+      <w:r>
+        <w:rPr>
+          <w:lang w:val="en-GB"/>
+        </w:rPr>
+        <w:t xml:space="preserve">The environment of the </w:t>
+      </w:r>
+      <w:r>
+        <w:rPr>
+          <w:lang w:val="en-GB"/>
+        </w:rPr>
+        <w:t>level</w:t>
+      </w:r>
+      <w:r>
+        <w:rPr>
+          <w:lang w:val="en-GB"/>
+        </w:rPr>
+        <w:t xml:space="preserve"> is mystical, dark and melancholic. </w:t>
+      </w:r>
+      <w:r>
+        <w:rPr>
+          <w:lang w:val="en-GB"/>
+        </w:rPr>
+        <w:t>It</w:t>
+      </w:r>
+      <w:r>
+        <w:rPr>
+          <w:lang w:val="en-GB"/>
+        </w:rPr>
+        <w:t xml:space="preserve"> has a middle-age Asian theme</w:t>
+      </w:r>
+      <w:r>
+        <w:rPr>
+          <w:lang w:val="en-GB"/>
+        </w:rPr>
+        <w:t xml:space="preserve">, </w:t>
+      </w:r>
+      <w:r>
+        <w:rPr>
+          <w:lang w:val="en-GB"/>
+        </w:rPr>
+        <w:t xml:space="preserve">with a background with </w:t>
+      </w:r>
+      <w:r>
+        <w:rPr>
+          <w:lang w:val="en-GB"/>
+        </w:rPr>
+        <w:t xml:space="preserve">ruins of buildings of Asian architecture. </w:t>
+      </w:r>
+      <w:r>
+        <w:rPr>
+          <w:lang w:val="en-GB"/>
+        </w:rPr>
+        <w:t xml:space="preserve">There is a </w:t>
+      </w:r>
+      <w:r>
+        <w:rPr>
+          <w:lang w:val="en-GB"/>
+        </w:rPr>
+        <w:t xml:space="preserve">parallax </w:t>
+      </w:r>
+      <w:r>
+        <w:rPr>
+          <w:lang w:val="en-GB"/>
+        </w:rPr>
+        <w:t>that has</w:t>
+      </w:r>
+      <w:r>
+        <w:rPr>
+          <w:lang w:val="en-GB"/>
+        </w:rPr>
+        <w:t xml:space="preserve"> several parts; clouds, mountains, the moon and the foreground.</w:t>
+      </w:r>
+      <w:r>
+        <w:rPr>
+          <w:lang w:val="en-GB"/>
+        </w:rPr>
+        <w:t xml:space="preserve"> </w:t>
+      </w:r>
+      <w:r>
+        <w:rPr>
+          <w:lang w:val="en-GB"/>
+        </w:rPr>
+        <w:t xml:space="preserve">The foreground is the walkable area of the players and enemies, and this will be visible by the buildings and background objects that end the foreground area. </w:t>
+      </w:r>
+      <w:r>
+        <w:rPr>
+          <w:lang w:val="en-GB"/>
+        </w:rPr>
+        <w:t>There are several background objects placed across the map, such as trees and stone tablets. In the foreground there will be smaller details, like for example grass, which will help the player to understand the positions</w:t>
+      </w:r>
+      <w:r>
+        <w:rPr>
+          <w:lang w:val="en-GB"/>
+        </w:rPr>
+        <w:t xml:space="preserve"> on the foreground.</w:t>
+      </w:r>
+    </w:p>
+    <w:p>
+      <w:pPr>
+        <w:rPr>
+          <w:lang w:val="en-GB"/>
+        </w:rPr>
+      </w:pPr>
+      <w:r>
+        <w:rPr>
+          <w:lang w:val="en-GB"/>
+        </w:rPr>
+        <w:t xml:space="preserve">There are two kinds of areas that our level is </w:t>
+      </w:r>
+      <w:r>
+        <w:rPr>
+          <w:lang w:val="en-GB"/>
+        </w:rPr>
+        <w:t>divided into</w:t>
+      </w:r>
+      <w:r>
+        <w:rPr>
+          <w:lang w:val="en-GB"/>
+        </w:rPr>
+        <w:t>; action areas and resting areas. The action areas are where the fighting happens. The player will meet different formation of enemies and she will be focused on defeating them.</w:t>
+      </w:r>
+    </w:p>
+    <w:p>
+      <w:pPr>
+        <w:rPr>
+          <w:lang w:val="en-GB"/>
+        </w:rPr>
+      </w:pPr>
+      <w:r>
+        <w:rPr>
+          <w:lang w:val="en-GB"/>
+        </w:rPr>
+        <w:t xml:space="preserve">Then there are the resting areas. </w:t>
+      </w:r>
+      <w:r>
+        <w:rPr>
+          <w:lang w:val="en-GB"/>
+        </w:rPr>
+        <w:t>The village is in ruins</w:t>
+      </w:r>
+      <w:r>
+        <w:rPr>
+          <w:lang w:val="en-GB"/>
+        </w:rPr>
+        <w:t xml:space="preserve"> and t</w:t>
+      </w:r>
+      <w:r>
+        <w:rPr>
+          <w:lang w:val="en-GB"/>
+        </w:rPr>
+        <w:t xml:space="preserve">here </w:t>
+      </w:r>
+      <w:r>
+        <w:rPr>
+          <w:lang w:val="en-GB"/>
+        </w:rPr>
+        <w:t>are sounds of the waling wind and the player’s footsteps volume playing in the background</w:t>
+      </w:r>
+      <w:r>
+        <w:rPr>
+          <w:lang w:val="en-GB"/>
+        </w:rPr>
+        <w:t xml:space="preserve">. </w:t>
+      </w:r>
+      <w:r>
+        <w:rPr>
+          <w:lang w:val="en-GB"/>
+        </w:rPr>
+        <w:t>When there is no action happening, the player will have more focus on the background of the level, and the volume of the background sounds will be louder here than they are in the action areas. In every resting area there are altars to use.</w:t>
+      </w:r>
     </w:p>
     <w:p>
       <w:pPr>
@@ -5317,14 +5757,14 @@
           <w:lang w:val="en-GB"/>
         </w:rPr>
       </w:pPr>
-      <w:bookmarkStart w:id="15" w:name="_Toc382433917"/>
+      <w:bookmarkStart w:id="14" w:name="_Toc382482659"/>
       <w:r>
         <w:rPr>
           <w:lang w:val="en-GB"/>
         </w:rPr>
         <w:t>Altars</w:t>
       </w:r>
-      <w:bookmarkEnd w:id="15"/>
+      <w:bookmarkEnd w:id="14"/>
     </w:p>
     <w:p>
       <w:pPr>
@@ -5337,6 +5777,215 @@
           <w:lang w:val="en-GB"/>
         </w:rPr>
         <w:t>If you’re out of points in an element you can go to altars placed across the map and be given one point of the empty element. If two elements are empty when you encounter the altar you will get one point in each of those elements. When an altar has been used you have to wait 10 seconds before being able to use it again. The altars’ purpose is to give the player the possibility to use the elements that they have lost and they do not have any lost souls to use.</w:t>
+      </w:r>
+    </w:p>
+    <w:p>
+      <w:pPr>
+        <w:rPr>
+          <w:lang w:val="en-GB"/>
+        </w:rPr>
+      </w:pPr>
+      <w:r>
+        <w:rPr>
+          <w:rFonts w:cs="Times New Roman"/>
+          <w:noProof/>
+        </w:rPr>
+        <mc:AlternateContent>
+          <mc:Choice Requires="wps">
+            <w:drawing>
+              <wp:anchor distT="0" distB="0" distL="114300" distR="114300" simplePos="0" relativeHeight="251707392" behindDoc="0" locked="0" layoutInCell="1" allowOverlap="1" wp14:anchorId="09692E56" wp14:editId="23234873">
+                <wp:simplePos x="0" y="0"/>
+                <wp:positionH relativeFrom="column">
+                  <wp:posOffset>114922</wp:posOffset>
+                </wp:positionH>
+                <wp:positionV relativeFrom="paragraph">
+                  <wp:posOffset>2729425</wp:posOffset>
+                </wp:positionV>
+                <wp:extent cx="2705877" cy="307910"/>
+                <wp:effectExtent l="0" t="0" r="0" b="0"/>
+                <wp:wrapNone/>
+                <wp:docPr id="28" name="Rectangle 28"/>
+                <wp:cNvGraphicFramePr/>
+                <a:graphic xmlns:a="http://schemas.openxmlformats.org/drawingml/2006/main">
+                  <a:graphicData uri="http://schemas.microsoft.com/office/word/2010/wordprocessingShape">
+                    <wps:wsp>
+                      <wps:cNvSpPr/>
+                      <wps:spPr>
+                        <a:xfrm>
+                          <a:off x="0" y="0"/>
+                          <a:ext cx="2705877" cy="307910"/>
+                        </a:xfrm>
+                        <a:prstGeom prst="rect">
+                          <a:avLst/>
+                        </a:prstGeom>
+                        <a:ln>
+                          <a:noFill/>
+                        </a:ln>
+                      </wps:spPr>
+                      <wps:style>
+                        <a:lnRef idx="2">
+                          <a:schemeClr val="dk1"/>
+                        </a:lnRef>
+                        <a:fillRef idx="1">
+                          <a:schemeClr val="lt1"/>
+                        </a:fillRef>
+                        <a:effectRef idx="0">
+                          <a:schemeClr val="dk1"/>
+                        </a:effectRef>
+                        <a:fontRef idx="minor">
+                          <a:schemeClr val="dk1"/>
+                        </a:fontRef>
+                      </wps:style>
+                      <wps:txbx>
+                        <w:txbxContent>
+                          <w:p>
+                            <w:pPr>
+                              <w:rPr>
+                                <w:color w:val="7F7F7F" w:themeColor="text1" w:themeTint="80"/>
+                                <w:sz w:val="20"/>
+                                <w:szCs w:val="20"/>
+                                <w:lang w:val="en-GB"/>
+                              </w:rPr>
+                            </w:pPr>
+                            <w:r>
+                              <w:rPr>
+                                <w:color w:val="7F7F7F" w:themeColor="text1" w:themeTint="80"/>
+                                <w:sz w:val="20"/>
+                                <w:szCs w:val="20"/>
+                                <w:lang w:val="en-GB"/>
+                              </w:rPr>
+                              <w:t>The altar’s size in comparison with the player.</w:t>
+                            </w:r>
+                          </w:p>
+                        </w:txbxContent>
+                      </wps:txbx>
+                      <wps:bodyPr rot="0" spcFirstLastPara="0" vertOverflow="overflow" horzOverflow="overflow" vert="horz" wrap="square" lIns="91440" tIns="45720" rIns="91440" bIns="45720" numCol="1" spcCol="0" rtlCol="0" fromWordArt="0" anchor="ctr" anchorCtr="0" forceAA="0" compatLnSpc="1">
+                        <a:prstTxWarp prst="textNoShape">
+                          <a:avLst/>
+                        </a:prstTxWarp>
+                        <a:noAutofit/>
+                      </wps:bodyPr>
+                    </wps:wsp>
+                  </a:graphicData>
+                </a:graphic>
+                <wp14:sizeRelH relativeFrom="margin">
+                  <wp14:pctWidth>0</wp14:pctWidth>
+                </wp14:sizeRelH>
+                <wp14:sizeRelV relativeFrom="margin">
+                  <wp14:pctHeight>0</wp14:pctHeight>
+                </wp14:sizeRelV>
+              </wp:anchor>
+            </w:drawing>
+          </mc:Choice>
+          <mc:Fallback>
+            <w:pict>
+              <v:rect id="Rectangle 28" o:spid="_x0000_s1032" style="position:absolute;margin-left:9.05pt;margin-top:214.9pt;width:213.05pt;height:24.25pt;z-index:251707392;visibility:visible;mso-wrap-style:square;mso-width-percent:0;mso-height-percent:0;mso-wrap-distance-left:9pt;mso-wrap-distance-top:0;mso-wrap-distance-right:9pt;mso-wrap-distance-bottom:0;mso-position-horizontal:absolute;mso-position-horizontal-relative:text;mso-position-vertical:absolute;mso-position-vertical-relative:text;mso-width-percent:0;mso-height-percent:0;mso-width-relative:margin;mso-height-relative:margin;v-text-anchor:middle" o:gfxdata="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" fillcolor="white [3201]" stroked="f" strokeweight="2pt">
+                <v:textbox>
+                  <w:txbxContent>
+                    <w:p>
+                      <w:pPr>
+                        <w:rPr>
+                          <w:color w:val="7F7F7F" w:themeColor="text1" w:themeTint="80"/>
+                          <w:sz w:val="20"/>
+                          <w:szCs w:val="20"/>
+                          <w:lang w:val="en-GB"/>
+                        </w:rPr>
+                      </w:pPr>
+                      <w:r>
+                        <w:rPr>
+                          <w:color w:val="7F7F7F" w:themeColor="text1" w:themeTint="80"/>
+                          <w:sz w:val="20"/>
+                          <w:szCs w:val="20"/>
+                          <w:lang w:val="en-GB"/>
+                        </w:rPr>
+                        <w:t>The altar’s size in comparison with the player.</w:t>
+                      </w:r>
+                    </w:p>
+                  </w:txbxContent>
+                </v:textbox>
+              </v:rect>
+            </w:pict>
+          </mc:Fallback>
+        </mc:AlternateContent>
+      </w:r>
+      <w:r>
+        <w:rPr>
+          <w:noProof/>
+        </w:rPr>
+        <w:drawing>
+          <wp:inline distT="0" distB="0" distL="0" distR="0" wp14:anchorId="15165391" wp14:editId="14909322">
+            <wp:extent cx="3451980" cy="2677885"/>
+            <wp:effectExtent l="0" t="0" r="0" b="8255"/>
+            <wp:docPr id="27" name="Picture 27"/>
+            <wp:cNvGraphicFramePr>
+              <a:graphicFrameLocks xmlns:a="http://schemas.openxmlformats.org/drawingml/2006/main" noChangeAspect="1"/>
+            </wp:cNvGraphicFramePr>
+            <a:graphic xmlns:a="http://schemas.openxmlformats.org/drawingml/2006/main">
+              <a:graphicData uri="http://schemas.openxmlformats.org/drawingml/2006/picture">
+                <pic:pic xmlns:pic="http://schemas.openxmlformats.org/drawingml/2006/picture">
+                  <pic:nvPicPr>
+                    <pic:cNvPr id="0" name="altarandplayer.png"/>
+                    <pic:cNvPicPr/>
+                  </pic:nvPicPr>
+                  <pic:blipFill rotWithShape="1">
+                    <a:blip r:embed="rId24">
+                      <a:extLst>
+                        <a:ext uri="{28A0092B-C50C-407E-A947-70E740481C1C}">
+                          <a14:useLocalDpi xmlns:a14="http://schemas.microsoft.com/office/drawing/2010/main" val="0"/>
+                        </a:ext>
+                      </a:extLst>
+                    </a:blip>
+                    <a:srcRect l="-83184"/>
+                    <a:stretch/>
+                  </pic:blipFill>
+                  <pic:spPr bwMode="auto">
+                    <a:xfrm>
+                      <a:off x="0" y="0"/>
+                      <a:ext cx="3448070" cy="2674852"/>
+                    </a:xfrm>
+                    <a:prstGeom prst="rect">
+                      <a:avLst/>
+                    </a:prstGeom>
+                    <a:ln>
+                      <a:noFill/>
+                    </a:ln>
+                    <a:extLst>
+                      <a:ext uri="{53640926-AAD7-44D8-BBD7-CCE9431645EC}">
+                        <a14:shadowObscured xmlns:a14="http://schemas.microsoft.com/office/drawing/2010/main"/>
+                      </a:ext>
+                    </a:extLst>
+                  </pic:spPr>
+                </pic:pic>
+              </a:graphicData>
+            </a:graphic>
+          </wp:inline>
+        </w:drawing>
+      </w:r>
+    </w:p>
+    <w:p>
+      <w:pPr>
+        <w:rPr>
+          <w:lang w:val="en-GB"/>
+        </w:rPr>
+      </w:pPr>
+    </w:p>
+    <w:p>
+      <w:pPr>
+        <w:rPr>
+          <w:rFonts w:eastAsiaTheme="majorEastAsia" w:cstheme="majorBidi"/>
+          <w:b/>
+          <w:bCs/>
+          <w:sz w:val="24"/>
+          <w:lang w:val="en-GB"/>
+        </w:rPr>
+      </w:pPr>
+      <w:bookmarkStart w:id="15" w:name="_Toc382482660"/>
+      <w:bookmarkEnd w:id="12"/>
+      <w:r>
+        <w:rPr>
+          <w:lang w:val="en-GB"/>
+        </w:rPr>
+        <w:br w:type="page"/>
       </w:r>
     </w:p>
     <w:p>
@@ -5352,15 +6001,14 @@
           <w:lang w:val="en-GB"/>
         </w:rPr>
       </w:pPr>
-      <w:bookmarkStart w:id="16" w:name="_Toc382433918"/>
-      <w:bookmarkEnd w:id="13"/>
-      <w:r>
-        <w:rPr>
-          <w:lang w:val="en-GB"/>
-        </w:rPr>
+      <w:r>
+        <w:rPr>
+          <w:lang w:val="en-GB"/>
+        </w:rPr>
+        <w:lastRenderedPageBreak/>
         <w:t>Intro</w:t>
       </w:r>
-      <w:bookmarkEnd w:id="16"/>
+      <w:bookmarkEnd w:id="15"/>
     </w:p>
     <w:p>
       <w:pPr>
@@ -5465,7 +6113,19 @@
         <w:rPr>
           <w:lang w:val="en-GB"/>
         </w:rPr>
-        <w:t xml:space="preserve">. If you sacrifice it you get three elemental points in the element that you currently are possessing (water by default) and one elemental point each in the other two. Or if she free the lost soul and let it go to the next life the player get one point in each element. </w:t>
+        <w:t>. If you sacrifice it you get three elemental points in the element that you currently are possessing (water by default) and one elemental point each in the other two. Or if she free</w:t>
+      </w:r>
+      <w:r>
+        <w:rPr>
+          <w:lang w:val="en-GB"/>
+        </w:rPr>
+        <w:t>s</w:t>
+      </w:r>
+      <w:r>
+        <w:rPr>
+          <w:lang w:val="en-GB"/>
+        </w:rPr>
+        <w:t xml:space="preserve"> the lost soul and let it go to the next life the player get one point in each element. </w:t>
       </w:r>
     </w:p>
     <w:p>
@@ -5490,43 +6150,13 @@
         <w:rPr>
           <w:lang w:val="en-GB"/>
         </w:rPr>
-        <w:t>,</w:t>
-      </w:r>
-      <w:r>
-        <w:rPr>
-          <w:lang w:val="en-GB"/>
-        </w:rPr>
-        <w:t xml:space="preserve"> and you see </w:t>
-      </w:r>
-      <w:r>
-        <w:rPr>
-          <w:lang w:val="en-GB"/>
-        </w:rPr>
-        <w:t>the text “Sacrifice the soul to gain three elemental points in the element you are possessing and one in the other two</w:t>
-      </w:r>
-      <w:r>
-        <w:rPr>
-          <w:lang w:val="en-GB"/>
-        </w:rPr>
-        <w:t xml:space="preserve">, but you will </w:t>
-      </w:r>
-      <w:r>
-        <w:rPr>
-          <w:lang w:val="en-GB"/>
-        </w:rPr>
-        <w:t xml:space="preserve">have </w:t>
-      </w:r>
-      <w:r>
-        <w:rPr>
-          <w:lang w:val="en-GB"/>
-        </w:rPr>
-        <w:t>to fight more enemies</w:t>
-      </w:r>
-      <w:r>
-        <w:rPr>
-          <w:lang w:val="en-GB"/>
-        </w:rPr>
-        <w:t xml:space="preserve">”. The good choice button will be surrounded by a </w:t>
+        <w:t xml:space="preserve"> and surrounded by a red light, while the</w:t>
+      </w:r>
+      <w:r>
+        <w:rPr>
+          <w:lang w:val="en-GB"/>
+        </w:rPr>
+        <w:t xml:space="preserve"> good choice button will be surrounded by a </w:t>
       </w:r>
       <w:r>
         <w:rPr>
@@ -5538,8 +6168,212 @@
         <w:rPr>
           <w:lang w:val="en-GB"/>
         </w:rPr>
-        <w:t xml:space="preserve"> colour and have a “good” picture on it and have the text “Help the soul go to the next life and you gain one point in each element”.</w:t>
-      </w:r>
+        <w:t xml:space="preserve"> colour and have a “good” picture on it</w:t>
+      </w:r>
+      <w:r>
+        <w:rPr>
+          <w:lang w:val="en-GB"/>
+        </w:rPr>
+        <w:t>.</w:t>
+      </w:r>
+    </w:p>
+    <w:p>
+      <w:pPr>
+        <w:rPr>
+          <w:lang w:val="en-GB"/>
+        </w:rPr>
+      </w:pPr>
+      <w:r>
+        <w:rPr>
+          <w:noProof/>
+        </w:rPr>
+        <w:drawing>
+          <wp:anchor distT="0" distB="0" distL="114300" distR="114300" simplePos="0" relativeHeight="251709440" behindDoc="0" locked="0" layoutInCell="1" allowOverlap="1" wp14:anchorId="2AEFB56C" wp14:editId="490FBFE2">
+            <wp:simplePos x="0" y="0"/>
+            <wp:positionH relativeFrom="column">
+              <wp:posOffset>861002</wp:posOffset>
+            </wp:positionH>
+            <wp:positionV relativeFrom="paragraph">
+              <wp:posOffset>-1905</wp:posOffset>
+            </wp:positionV>
+            <wp:extent cx="2127250" cy="2127250"/>
+            <wp:effectExtent l="0" t="0" r="0" b="0"/>
+            <wp:wrapNone/>
+            <wp:docPr id="36" name="Picture 36"/>
+            <wp:cNvGraphicFramePr>
+              <a:graphicFrameLocks xmlns:a="http://schemas.openxmlformats.org/drawingml/2006/main" noChangeAspect="1"/>
+            </wp:cNvGraphicFramePr>
+            <a:graphic xmlns:a="http://schemas.openxmlformats.org/drawingml/2006/main">
+              <a:graphicData uri="http://schemas.openxmlformats.org/drawingml/2006/picture">
+                <pic:pic xmlns:pic="http://schemas.openxmlformats.org/drawingml/2006/picture">
+                  <pic:nvPicPr>
+                    <pic:cNvPr id="0" name="EAT Basic.png"/>
+                    <pic:cNvPicPr/>
+                  </pic:nvPicPr>
+                  <pic:blipFill>
+                    <a:blip r:embed="rId25">
+                      <a:extLst>
+                        <a:ext uri="{28A0092B-C50C-407E-A947-70E740481C1C}">
+                          <a14:useLocalDpi xmlns:a14="http://schemas.microsoft.com/office/drawing/2010/main" val="0"/>
+                        </a:ext>
+                      </a:extLst>
+                    </a:blip>
+                    <a:stretch>
+                      <a:fillRect/>
+                    </a:stretch>
+                  </pic:blipFill>
+                  <pic:spPr>
+                    <a:xfrm>
+                      <a:off x="0" y="0"/>
+                      <a:ext cx="2127250" cy="2127250"/>
+                    </a:xfrm>
+                    <a:prstGeom prst="rect">
+                      <a:avLst/>
+                    </a:prstGeom>
+                  </pic:spPr>
+                </pic:pic>
+              </a:graphicData>
+            </a:graphic>
+            <wp14:sizeRelH relativeFrom="page">
+              <wp14:pctWidth>0</wp14:pctWidth>
+            </wp14:sizeRelH>
+            <wp14:sizeRelV relativeFrom="page">
+              <wp14:pctHeight>0</wp14:pctHeight>
+            </wp14:sizeRelV>
+          </wp:anchor>
+        </w:drawing>
+      </w:r>
+      <w:r>
+        <w:rPr>
+          <w:noProof/>
+        </w:rPr>
+        <w:drawing>
+          <wp:anchor distT="0" distB="0" distL="114300" distR="114300" simplePos="0" relativeHeight="251708416" behindDoc="0" locked="0" layoutInCell="1" allowOverlap="1" wp14:anchorId="04D2B9F3" wp14:editId="23345D65">
+            <wp:simplePos x="0" y="0"/>
+            <wp:positionH relativeFrom="column">
+              <wp:posOffset>2866795</wp:posOffset>
+            </wp:positionH>
+            <wp:positionV relativeFrom="paragraph">
+              <wp:posOffset>3060</wp:posOffset>
+            </wp:positionV>
+            <wp:extent cx="2108200" cy="2108200"/>
+            <wp:effectExtent l="0" t="0" r="0" b="0"/>
+            <wp:wrapNone/>
+            <wp:docPr id="35" name="Picture 35"/>
+            <wp:cNvGraphicFramePr>
+              <a:graphicFrameLocks xmlns:a="http://schemas.openxmlformats.org/drawingml/2006/main" noChangeAspect="1"/>
+            </wp:cNvGraphicFramePr>
+            <a:graphic xmlns:a="http://schemas.openxmlformats.org/drawingml/2006/main">
+              <a:graphicData uri="http://schemas.openxmlformats.org/drawingml/2006/picture">
+                <pic:pic xmlns:pic="http://schemas.openxmlformats.org/drawingml/2006/picture">
+                  <pic:nvPicPr>
+                    <pic:cNvPr id="0" name="Release basic.png"/>
+                    <pic:cNvPicPr/>
+                  </pic:nvPicPr>
+                  <pic:blipFill>
+                    <a:blip r:embed="rId26">
+                      <a:extLst>
+                        <a:ext uri="{28A0092B-C50C-407E-A947-70E740481C1C}">
+                          <a14:useLocalDpi xmlns:a14="http://schemas.microsoft.com/office/drawing/2010/main" val="0"/>
+                        </a:ext>
+                      </a:extLst>
+                    </a:blip>
+                    <a:stretch>
+                      <a:fillRect/>
+                    </a:stretch>
+                  </pic:blipFill>
+                  <pic:spPr>
+                    <a:xfrm>
+                      <a:off x="0" y="0"/>
+                      <a:ext cx="2108200" cy="2108200"/>
+                    </a:xfrm>
+                    <a:prstGeom prst="rect">
+                      <a:avLst/>
+                    </a:prstGeom>
+                  </pic:spPr>
+                </pic:pic>
+              </a:graphicData>
+            </a:graphic>
+            <wp14:sizeRelH relativeFrom="page">
+              <wp14:pctWidth>0</wp14:pctWidth>
+            </wp14:sizeRelH>
+            <wp14:sizeRelV relativeFrom="page">
+              <wp14:pctHeight>0</wp14:pctHeight>
+            </wp14:sizeRelV>
+          </wp:anchor>
+        </w:drawing>
+      </w:r>
+      <w:r>
+        <w:rPr>
+          <w:noProof/>
+        </w:rPr>
+        <mc:AlternateContent>
+          <mc:Choice Requires="wps">
+            <w:drawing>
+              <wp:inline distT="0" distB="0" distL="0" distR="0" wp14:anchorId="6A3C4838" wp14:editId="25AB6E5A">
+                <wp:extent cx="5728996" cy="1927654"/>
+                <wp:effectExtent l="0" t="0" r="0" b="0"/>
+                <wp:docPr id="30" name="Rectangle 30"/>
+                <wp:cNvGraphicFramePr/>
+                <a:graphic xmlns:a="http://schemas.openxmlformats.org/drawingml/2006/main">
+                  <a:graphicData uri="http://schemas.microsoft.com/office/word/2010/wordprocessingShape">
+                    <wps:wsp>
+                      <wps:cNvSpPr/>
+                      <wps:spPr>
+                        <a:xfrm>
+                          <a:off x="0" y="0"/>
+                          <a:ext cx="5728996" cy="1927654"/>
+                        </a:xfrm>
+                        <a:prstGeom prst="rect">
+                          <a:avLst/>
+                        </a:prstGeom>
+                        <a:noFill/>
+                        <a:ln>
+                          <a:noFill/>
+                        </a:ln>
+                      </wps:spPr>
+                      <wps:style>
+                        <a:lnRef idx="2">
+                          <a:schemeClr val="dk1"/>
+                        </a:lnRef>
+                        <a:fillRef idx="1">
+                          <a:schemeClr val="lt1"/>
+                        </a:fillRef>
+                        <a:effectRef idx="0">
+                          <a:schemeClr val="dk1"/>
+                        </a:effectRef>
+                        <a:fontRef idx="minor">
+                          <a:schemeClr val="dk1"/>
+                        </a:fontRef>
+                      </wps:style>
+                      <wps:bodyPr rot="0" spcFirstLastPara="0" vertOverflow="overflow" horzOverflow="overflow" vert="horz" wrap="square" lIns="91440" tIns="45720" rIns="91440" bIns="45720" numCol="1" spcCol="0" rtlCol="0" fromWordArt="0" anchor="ctr" anchorCtr="0" forceAA="0" compatLnSpc="1">
+                        <a:prstTxWarp prst="textNoShape">
+                          <a:avLst/>
+                        </a:prstTxWarp>
+                        <a:noAutofit/>
+                      </wps:bodyPr>
+                    </wps:wsp>
+                  </a:graphicData>
+                </a:graphic>
+              </wp:inline>
+            </w:drawing>
+          </mc:Choice>
+          <mc:Fallback>
+            <w:pict>
+              <v:rect id="Rectangle 30" o:spid="_x0000_s1026" style="width:451.1pt;height:151.8pt;visibility:visible;mso-wrap-style:square;mso-left-percent:-10001;mso-top-percent:-10001;mso-position-horizontal:absolute;mso-position-horizontal-relative:char;mso-position-vertical:absolute;mso-position-vertical-relative:line;mso-left-percent:-10001;mso-top-percent:-10001;v-text-anchor:middle" o:gfxdata="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" filled="f" stroked="f" strokeweight="2pt">
+                <w10:anchorlock/>
+              </v:rect>
+            </w:pict>
+          </mc:Fallback>
+        </mc:AlternateContent>
+      </w:r>
+    </w:p>
+    <w:p>
+      <w:pPr>
+        <w:rPr>
+          <w:lang w:val="en-GB"/>
+        </w:rPr>
+      </w:pPr>
     </w:p>
     <w:p>
       <w:pPr>
@@ -5583,13 +6417,37 @@
         <w:rPr>
           <w:lang w:val="en-GB"/>
         </w:rPr>
-        <w:t>point tree is lit up a little. For example i</w:t>
-      </w:r>
-      <w:r>
-        <w:rPr>
-          <w:lang w:val="en-GB"/>
-        </w:rPr>
-        <w:t xml:space="preserve">f the player has water the water elemental point tree is lit up. The player sees that that you can probably change that and discover it by testing the other buttons. During that process the player also learns how to shoot. </w:t>
+        <w:t>point tree is lit up a little</w:t>
+      </w:r>
+      <w:r>
+        <w:rPr>
+          <w:lang w:val="en-GB"/>
+        </w:rPr>
+        <w:t>, and the icon of the current element is bigger than the others</w:t>
+      </w:r>
+      <w:r>
+        <w:rPr>
+          <w:lang w:val="en-GB"/>
+        </w:rPr>
+        <w:t>. For example i</w:t>
+      </w:r>
+      <w:r>
+        <w:rPr>
+          <w:lang w:val="en-GB"/>
+        </w:rPr>
+        <w:t>f the player has water the water elemental point tree is lit up</w:t>
+      </w:r>
+      <w:r>
+        <w:rPr>
+          <w:lang w:val="en-GB"/>
+        </w:rPr>
+        <w:t xml:space="preserve"> and the water icon is larger</w:t>
+      </w:r>
+      <w:r>
+        <w:rPr>
+          <w:lang w:val="en-GB"/>
+        </w:rPr>
+        <w:t xml:space="preserve">. The player sees that that you can probably change that and discover it by testing the other buttons. During that process the player also learns how to shoot. </w:t>
       </w:r>
     </w:p>
     <w:p>
@@ -5620,21 +6478,26 @@
         <w:rPr>
           <w:lang w:val="en-GB"/>
         </w:rPr>
-        <w:t xml:space="preserve"> She </w:t>
-      </w:r>
-      <w:proofErr w:type="gramStart"/>
-      <w:r>
-        <w:rPr>
-          <w:lang w:val="en-GB"/>
-        </w:rPr>
-        <w:t>shoot</w:t>
-      </w:r>
-      <w:proofErr w:type="gramEnd"/>
-      <w:r>
-        <w:rPr>
-          <w:lang w:val="en-GB"/>
-        </w:rPr>
-        <w:t xml:space="preserve"> it, if she hits it with water it will be a bigger hit effect to show it does more damage. Player learns super effective moves do more damage and have bigger hit effects.</w:t>
+        <w:t xml:space="preserve"> She shoot</w:t>
+      </w:r>
+      <w:r>
+        <w:rPr>
+          <w:lang w:val="en-GB"/>
+        </w:rPr>
+        <w:t>s at</w:t>
+      </w:r>
+      <w:r>
+        <w:rPr>
+          <w:lang w:val="en-GB"/>
+        </w:rPr>
+        <w:t xml:space="preserve"> it, if she hits it with water it will be a bigger hit effect to show it does more damage. Player learns super </w:t>
+      </w:r>
+      <w:r>
+        <w:rPr>
+          <w:lang w:val="en-GB"/>
+        </w:rPr>
+        <w:lastRenderedPageBreak/>
+        <w:t>effective moves do more damage and have bigger hit effects.</w:t>
       </w:r>
       <w:r>
         <w:rPr>
@@ -5658,14 +6521,7 @@
         <w:rPr>
           <w:lang w:val="en-GB"/>
         </w:rPr>
-        <w:t xml:space="preserve"> points of health and a super effective attack do three points of damage. If she shoots it with wood it will do one point of damage as fire is strong against wood. If she shoots the </w:t>
-      </w:r>
-      <w:r>
-        <w:rPr>
-          <w:lang w:val="en-GB"/>
-        </w:rPr>
-        <w:lastRenderedPageBreak/>
-        <w:t xml:space="preserve">enemy with fire it will do two points of damage. </w:t>
+        <w:t xml:space="preserve"> points of health and a super effective attack do three points of damage. If she shoots it with wood it will do one point of damage as fire is strong against wood. If she shoots the enemy with fire it will do two points of damage. </w:t>
       </w:r>
       <w:r>
         <w:rPr>
@@ -5855,22 +6711,22 @@
           <w:lang w:val="en-GB"/>
         </w:rPr>
       </w:pPr>
-      <w:bookmarkStart w:id="17" w:name="_Toc379986263"/>
-      <w:bookmarkStart w:id="18" w:name="_Toc382433919"/>
+      <w:bookmarkStart w:id="16" w:name="_Toc379986263"/>
+      <w:bookmarkStart w:id="17" w:name="_Toc382482661"/>
       <w:r>
         <w:rPr>
           <w:lang w:val="en-GB"/>
         </w:rPr>
         <w:t>Battle</w:t>
       </w:r>
+      <w:bookmarkEnd w:id="16"/>
+      <w:r>
+        <w:rPr>
+          <w:lang w:val="en-GB"/>
+        </w:rPr>
+        <w:t>s</w:t>
+      </w:r>
       <w:bookmarkEnd w:id="17"/>
-      <w:r>
-        <w:rPr>
-          <w:lang w:val="en-GB"/>
-        </w:rPr>
-        <w:t>s</w:t>
-      </w:r>
-      <w:bookmarkEnd w:id="18"/>
     </w:p>
     <w:p>
       <w:pPr>
@@ -5879,9 +6735,9 @@
           <w:lang w:val="en-US"/>
         </w:rPr>
         <w:sectPr>
-          <w:footerReference w:type="default" r:id="rId24"/>
-          <w:headerReference w:type="first" r:id="rId25"/>
-          <w:footerReference w:type="first" r:id="rId26"/>
+          <w:footerReference w:type="default" r:id="rId27"/>
+          <w:headerReference w:type="first" r:id="rId28"/>
+          <w:footerReference w:type="first" r:id="rId29"/>
           <w:type w:val="continuous"/>
           <w:pgSz w:w="11906" w:h="16838"/>
           <w:pgMar w:top="1417" w:right="1417" w:bottom="1417" w:left="1417" w:header="708" w:footer="708" w:gutter="0"/>
@@ -6326,6 +7182,36 @@
           <w:lang w:val="en-US"/>
         </w:rPr>
         <w:t xml:space="preserve"> altar</w:t>
+      </w:r>
+    </w:p>
+    <w:p>
+      <w:pPr>
+        <w:rPr>
+          <w:u w:val="single"/>
+          <w:lang w:val="en-US"/>
+        </w:rPr>
+      </w:pPr>
+      <w:r>
+        <w:rPr>
+          <w:u w:val="single"/>
+          <w:lang w:val="en-US"/>
+        </w:rPr>
+        <w:t>BOSS BATTLE!</w:t>
+      </w:r>
+    </w:p>
+    <w:p>
+      <w:pPr>
+        <w:rPr>
+          <w:u w:val="single"/>
+          <w:lang w:val="en-US"/>
+        </w:rPr>
+      </w:pPr>
+      <w:r>
+        <w:rPr>
+          <w:u w:val="single"/>
+          <w:lang w:val="en-US"/>
+        </w:rPr>
+        <w:br w:type="page"/>
       </w:r>
     </w:p>
     <w:p>
@@ -6343,24 +7229,17 @@
           <w:docGrid w:linePitch="360"/>
         </w:sectPr>
       </w:pPr>
-      <w:r>
+    </w:p>
+    <w:p>
+      <w:pPr>
         <w:rPr>
           <w:u w:val="single"/>
-          <w:lang w:val="en-US"/>
-        </w:rPr>
-        <w:t>BOSS BATTLE!</w:t>
-      </w:r>
-    </w:p>
-    <w:p>
-      <w:pPr>
-        <w:rPr>
-          <w:u w:val="single"/>
           <w:lang w:val="en-GB"/>
         </w:rPr>
         <w:sectPr>
-          <w:footerReference w:type="default" r:id="rId27"/>
-          <w:headerReference w:type="first" r:id="rId28"/>
-          <w:footerReference w:type="first" r:id="rId29"/>
+          <w:footerReference w:type="default" r:id="rId30"/>
+          <w:headerReference w:type="first" r:id="rId31"/>
+          <w:footerReference w:type="first" r:id="rId32"/>
           <w:type w:val="continuous"/>
           <w:pgSz w:w="11906" w:h="16838"/>
           <w:pgMar w:top="1417" w:right="1417" w:bottom="1417" w:left="1417" w:header="708" w:footer="708" w:gutter="0"/>
@@ -6381,7 +7260,7 @@
           <w:lang w:val="en-GB"/>
         </w:rPr>
       </w:pPr>
-      <w:bookmarkStart w:id="19" w:name="_Toc382433920"/>
+      <w:bookmarkStart w:id="18" w:name="_Toc382482662"/>
       <w:r>
         <w:rPr>
           <w:lang w:val="en-GB"/>
@@ -6389,7 +7268,7 @@
         <w:lastRenderedPageBreak/>
         <w:t>Rules</w:t>
       </w:r>
-      <w:bookmarkEnd w:id="19"/>
+      <w:bookmarkEnd w:id="18"/>
     </w:p>
     <w:p>
       <w:pPr>
@@ -6454,14 +7333,14 @@
           <w:lang w:val="en-GB"/>
         </w:rPr>
       </w:pPr>
-      <w:bookmarkStart w:id="20" w:name="_Toc382433921"/>
+      <w:bookmarkStart w:id="19" w:name="_Toc382482663"/>
       <w:r>
         <w:rPr>
           <w:lang w:val="en-GB"/>
         </w:rPr>
         <w:t>Elements</w:t>
       </w:r>
-      <w:bookmarkEnd w:id="20"/>
+      <w:bookmarkEnd w:id="19"/>
     </w:p>
     <w:p>
       <w:pPr>
@@ -6909,6 +7788,26 @@
     </w:p>
     <w:p>
       <w:pPr>
+        <w:rPr>
+          <w:lang w:val="en-GB"/>
+        </w:rPr>
+      </w:pPr>
+      <w:r>
+        <w:rPr>
+          <w:lang w:val="en-GB"/>
+        </w:rPr>
+        <w:br w:type="page"/>
+      </w:r>
+    </w:p>
+    <w:p>
+      <w:pPr>
+        <w:rPr>
+          <w:lang w:val="en-GB"/>
+        </w:rPr>
+      </w:pPr>
+    </w:p>
+    <w:p>
+      <w:pPr>
         <w:pStyle w:val="Heading2"/>
         <w:numPr>
           <w:ilvl w:val="0"/>
@@ -6918,206 +7817,228 @@
           <w:lang w:val="en-GB"/>
         </w:rPr>
       </w:pPr>
-      <w:bookmarkStart w:id="21" w:name="_Toc382433922"/>
-      <w:r>
-        <w:rPr>
-          <w:lang w:val="en-GB"/>
-        </w:rPr>
-        <w:t>Story</w:t>
-      </w:r>
+      <w:bookmarkStart w:id="20" w:name="_Toc382482665"/>
+      <w:r>
+        <w:rPr>
+          <w:lang w:val="en-GB"/>
+        </w:rPr>
+        <w:t xml:space="preserve"> </w:t>
+      </w:r>
+      <w:r>
+        <w:rPr>
+          <w:lang w:val="en-GB"/>
+        </w:rPr>
+        <w:t>MDA</w:t>
+      </w:r>
+      <w:bookmarkEnd w:id="20"/>
+    </w:p>
+    <w:p>
+      <w:pPr>
+        <w:rPr>
+          <w:lang w:val="en-GB"/>
+        </w:rPr>
+      </w:pPr>
+      <w:r>
+        <w:rPr>
+          <w:lang w:val="en-GB"/>
+        </w:rPr>
+        <w:t xml:space="preserve">The aesthetic </w:t>
+      </w:r>
+      <w:r>
+        <w:rPr>
+          <w:lang w:val="en-GB"/>
+        </w:rPr>
+        <w:t>goals for the game are</w:t>
+      </w:r>
+      <w:r>
+        <w:rPr>
+          <w:lang w:val="en-GB"/>
+        </w:rPr>
+        <w:t xml:space="preserve"> gloom and loneliness. </w:t>
+      </w:r>
+      <w:r>
+        <w:rPr>
+          <w:lang w:val="en-GB"/>
+        </w:rPr>
+        <w:t>We want the game to avoid the standard sensation of a shoot ‘em up. For the game to achieve the aesthetic goals, the player should notice that something is not quite right and reflect upon the situation of the village that she is in. If the player feels powerful</w:t>
+      </w:r>
+      <w:r>
+        <w:rPr>
+          <w:lang w:val="en-GB"/>
+        </w:rPr>
+        <w:t xml:space="preserve"> and</w:t>
+      </w:r>
+      <w:r>
+        <w:rPr>
+          <w:lang w:val="en-GB"/>
+        </w:rPr>
+        <w:t xml:space="preserve"> she</w:t>
+      </w:r>
+      <w:r>
+        <w:rPr>
+          <w:lang w:val="en-GB"/>
+        </w:rPr>
+        <w:t xml:space="preserve"> is</w:t>
+      </w:r>
+      <w:r>
+        <w:rPr>
+          <w:lang w:val="en-GB"/>
+        </w:rPr>
+        <w:t xml:space="preserve"> only </w:t>
+      </w:r>
+      <w:r>
+        <w:rPr>
+          <w:lang w:val="en-GB"/>
+        </w:rPr>
+        <w:t xml:space="preserve">focusing </w:t>
+      </w:r>
+      <w:r>
+        <w:rPr>
+          <w:lang w:val="en-GB"/>
+        </w:rPr>
+        <w:t>on the action parts of the game</w:t>
+      </w:r>
+      <w:r>
+        <w:rPr>
+          <w:lang w:val="en-GB"/>
+        </w:rPr>
+        <w:t xml:space="preserve">, </w:t>
+      </w:r>
+      <w:r>
+        <w:rPr>
+          <w:lang w:val="en-GB"/>
+        </w:rPr>
+        <w:t xml:space="preserve">we have failed to successfully achieve the goals. </w:t>
+      </w:r>
+      <w:r>
+        <w:rPr>
+          <w:lang w:val="en-GB"/>
+        </w:rPr>
+        <w:t>Another mode of failure would be for the player to feel</w:t>
+      </w:r>
+      <w:r>
+        <w:rPr>
+          <w:lang w:val="en-GB"/>
+        </w:rPr>
+        <w:t xml:space="preserve"> as if the enemies are too</w:t>
+      </w:r>
+      <w:r>
+        <w:rPr>
+          <w:lang w:val="en-GB"/>
+        </w:rPr>
+        <w:t xml:space="preserve"> strong and that there is no chance for her to defeat them.</w:t>
+      </w:r>
+    </w:p>
+    <w:p>
+      <w:pPr>
+        <w:rPr>
+          <w:lang w:val="en-GB"/>
+        </w:rPr>
+      </w:pPr>
+      <w:r>
+        <w:rPr>
+          <w:lang w:val="en-GB"/>
+        </w:rPr>
+        <w:t xml:space="preserve">The dynamics are the contrast between action and non-action parts of the level design. </w:t>
+      </w:r>
+      <w:r>
+        <w:rPr>
+          <w:lang w:val="en-GB"/>
+        </w:rPr>
+        <w:t xml:space="preserve">The player will pass through several waves of enemies, where she will focus on defeating them. Suddenly, the action stops when the player enters the resting areas. The volume </w:t>
+      </w:r>
+      <w:r>
+        <w:rPr>
+          <w:lang w:val="en-GB"/>
+        </w:rPr>
+        <w:t xml:space="preserve">of the waling wind and the player’s footsteps </w:t>
+      </w:r>
+      <w:r>
+        <w:rPr>
+          <w:lang w:val="en-GB"/>
+        </w:rPr>
+        <w:t>will be increased, and the background will have more detailed objects to look at and reflect upon.</w:t>
+      </w:r>
+    </w:p>
+    <w:p>
+      <w:pPr>
+        <w:rPr>
+          <w:lang w:val="en-GB"/>
+        </w:rPr>
+      </w:pPr>
+      <w:r>
+        <w:rPr>
+          <w:lang w:val="en-GB"/>
+        </w:rPr>
+        <w:t xml:space="preserve">The influence of the aesthetics can be seen in the art style in the game. The colours are </w:t>
+      </w:r>
+      <w:r>
+        <w:rPr>
+          <w:lang w:val="en-GB"/>
+        </w:rPr>
+        <w:t>dark and grey-toned,</w:t>
+      </w:r>
+      <w:r>
+        <w:rPr>
+          <w:lang w:val="en-GB"/>
+        </w:rPr>
+        <w:t xml:space="preserve"> and </w:t>
+      </w:r>
+      <w:r>
+        <w:rPr>
+          <w:lang w:val="en-GB"/>
+        </w:rPr>
+        <w:t>the Asian theme</w:t>
+      </w:r>
+      <w:r>
+        <w:rPr>
+          <w:lang w:val="en-GB"/>
+        </w:rPr>
+        <w:t xml:space="preserve">d </w:t>
+      </w:r>
+      <w:r>
+        <w:rPr>
+          <w:lang w:val="en-GB"/>
+        </w:rPr>
+        <w:t>architecture</w:t>
+      </w:r>
+      <w:r>
+        <w:rPr>
+          <w:lang w:val="en-GB"/>
+        </w:rPr>
+        <w:t xml:space="preserve"> creates</w:t>
+      </w:r>
+      <w:r>
+        <w:rPr>
+          <w:lang w:val="en-GB"/>
+        </w:rPr>
+        <w:t xml:space="preserve"> </w:t>
+      </w:r>
+      <w:r>
+        <w:rPr>
+          <w:lang w:val="en-GB"/>
+        </w:rPr>
+        <w:t>a</w:t>
+      </w:r>
+      <w:r>
+        <w:rPr>
+          <w:lang w:val="en-GB"/>
+        </w:rPr>
+        <w:t xml:space="preserve"> mystical and dark feeling for the player.</w:t>
+      </w:r>
+      <w:r>
+        <w:rPr>
+          <w:lang w:val="en-GB"/>
+        </w:rPr>
+        <w:t xml:space="preserve"> The village that the player is walking through is in ruins, and the only creatures that she meets are the enemies. When focusing to achieve the aesthetic goals, the programmers focused more on coding the systems for the game, and there is an absence of content.  </w:t>
+      </w:r>
+      <w:bookmarkStart w:id="21" w:name="_GoBack"/>
       <w:bookmarkEnd w:id="21"/>
     </w:p>
-    <w:p>
-      <w:pPr>
-        <w:spacing w:after="0"/>
-        <w:rPr>
-          <w:i/>
-          <w:lang w:val="en-GB"/>
-        </w:rPr>
-      </w:pPr>
-      <w:r>
-        <w:rPr>
-          <w:i/>
-          <w:lang w:val="en-GB"/>
-        </w:rPr>
-        <w:t>Throughout the game there will be a story. It will be told to the player by narrative boxes seen in the upper right corner of the player’s screen. The player will be told what happened to the village and why it is in ruins. It will however not tell the player who is the destroyer, since that will be revealed in the ending depending on your karma. The story is to make the player unsure if she is the protagonist or the antagonist of the game.</w:t>
-      </w:r>
-    </w:p>
-    <w:p>
-      <w:pPr>
-        <w:pStyle w:val="Heading2"/>
-        <w:numPr>
-          <w:ilvl w:val="0"/>
-          <w:numId w:val="10"/>
-        </w:numPr>
-        <w:rPr>
-          <w:lang w:val="en-GB"/>
-        </w:rPr>
-      </w:pPr>
-      <w:bookmarkStart w:id="22" w:name="_Toc382433923"/>
-      <w:r>
-        <w:rPr>
-          <w:lang w:val="en-GB"/>
-        </w:rPr>
-        <w:t>MDA</w:t>
-      </w:r>
-      <w:bookmarkEnd w:id="22"/>
-    </w:p>
-    <w:p>
-      <w:pPr>
-        <w:rPr>
-          <w:i/>
-          <w:lang w:val="en-GB"/>
-        </w:rPr>
-      </w:pPr>
-      <w:r>
-        <w:rPr>
-          <w:i/>
-          <w:lang w:val="en-GB"/>
-        </w:rPr>
-        <w:t xml:space="preserve">The aesthetic </w:t>
-      </w:r>
-      <w:r>
-        <w:rPr>
-          <w:i/>
-          <w:lang w:val="en-GB"/>
-        </w:rPr>
-        <w:t xml:space="preserve">goals of the game are to make </w:t>
-      </w:r>
-      <w:r>
-        <w:rPr>
-          <w:i/>
-          <w:lang w:val="en-GB"/>
-        </w:rPr>
-        <w:t>the player feel</w:t>
-      </w:r>
-      <w:r>
-        <w:rPr>
-          <w:i/>
-          <w:lang w:val="en-GB"/>
-        </w:rPr>
-        <w:t xml:space="preserve"> </w:t>
-      </w:r>
-      <w:proofErr w:type="gramStart"/>
-      <w:r>
-        <w:rPr>
-          <w:i/>
-          <w:lang w:val="en-GB"/>
-        </w:rPr>
-        <w:t>lonely/</w:t>
-      </w:r>
-      <w:r>
-        <w:rPr>
-          <w:i/>
-          <w:lang w:val="en-GB"/>
-        </w:rPr>
-        <w:t>melancholy</w:t>
-      </w:r>
-      <w:proofErr w:type="gramEnd"/>
-      <w:r>
-        <w:rPr>
-          <w:i/>
-          <w:lang w:val="en-GB"/>
-        </w:rPr>
-        <w:t xml:space="preserve"> and also make her feel conflicted with a moral choice. The </w:t>
-      </w:r>
-      <w:r>
-        <w:rPr>
-          <w:i/>
-          <w:lang w:val="en-GB"/>
-        </w:rPr>
-        <w:t xml:space="preserve">melancholy feeling will be achieved with the help of visual and audial effects. </w:t>
-      </w:r>
-      <w:r>
-        <w:rPr>
-          <w:i/>
-          <w:lang w:val="en-GB"/>
-        </w:rPr>
-        <w:t xml:space="preserve">Furthermore, the Asian style of the aesthetics influences our art process and music as </w:t>
-      </w:r>
-      <w:r>
-        <w:rPr>
-          <w:i/>
-          <w:lang w:val="en-GB"/>
-        </w:rPr>
-        <w:lastRenderedPageBreak/>
-        <w:t xml:space="preserve">well some coding decision. </w:t>
-      </w:r>
-      <w:r>
-        <w:rPr>
-          <w:i/>
-          <w:lang w:val="en-GB"/>
-        </w:rPr>
-        <w:t xml:space="preserve">The moral choice however will be supported by the dynamics of the game, which is to sacrifice or </w:t>
-      </w:r>
-      <w:r>
-        <w:rPr>
-          <w:i/>
-          <w:lang w:val="en-GB"/>
-        </w:rPr>
-        <w:t>free</w:t>
-      </w:r>
-      <w:r>
-        <w:rPr>
-          <w:i/>
-          <w:lang w:val="en-GB"/>
-        </w:rPr>
-        <w:t xml:space="preserve"> </w:t>
-      </w:r>
-      <w:r>
-        <w:rPr>
-          <w:i/>
-          <w:lang w:val="en-GB"/>
-        </w:rPr>
-        <w:t xml:space="preserve">lost </w:t>
-      </w:r>
-      <w:r>
-        <w:rPr>
-          <w:i/>
-          <w:lang w:val="en-GB"/>
-        </w:rPr>
-        <w:t xml:space="preserve">souls.  </w:t>
-      </w:r>
-      <w:r>
-        <w:rPr>
-          <w:i/>
-          <w:lang w:val="en-GB"/>
-        </w:rPr>
-        <w:t>The mechanics of the game are; move, shoot</w:t>
-      </w:r>
-      <w:r>
-        <w:rPr>
-          <w:i/>
-          <w:lang w:val="en-GB"/>
-        </w:rPr>
-        <w:t>, sacrificing/freeing lost souls</w:t>
-      </w:r>
-      <w:r>
-        <w:rPr>
-          <w:i/>
-          <w:lang w:val="en-GB"/>
-        </w:rPr>
-        <w:t xml:space="preserve"> and switch elements. </w:t>
-      </w:r>
-    </w:p>
-    <w:p>
-      <w:pPr>
-        <w:rPr>
-          <w:lang w:val="en-GB"/>
-        </w:rPr>
-      </w:pPr>
-    </w:p>
-    <w:p>
-      <w:pPr>
-        <w:rPr>
-          <w:lang w:val="en-GB"/>
-        </w:rPr>
-      </w:pPr>
-    </w:p>
     <w:sectPr>
-      <w:footerReference w:type="default" r:id="rId30"/>
-      <w:headerReference w:type="first" r:id="rId31"/>
-      <w:footerReference w:type="first" r:id="rId32"/>
+      <w:footerReference w:type="default" r:id="rId33"/>
+      <w:headerReference w:type="first" r:id="rId34"/>
+      <w:footerReference w:type="first" r:id="rId35"/>
       <w:type w:val="continuous"/>
       <w:pgSz w:w="11906" w:h="16838"/>
       <w:pgMar w:top="1417" w:right="1417" w:bottom="1417" w:left="1417" w:header="708" w:footer="708" w:gutter="0"/>
@@ -7164,7 +8085,6 @@
         <w:docPartUnique/>
       </w:docPartObj>
     </w:sdtPr>
-    <w:sdtEndPr/>
     <w:sdtContent>
       <w:p>
         <w:pPr>
@@ -7210,7 +8130,6 @@
         <w:docPartUnique/>
       </w:docPartObj>
     </w:sdtPr>
-    <w:sdtEndPr/>
     <w:sdtContent>
       <w:p>
         <w:pPr>
@@ -7250,13 +8169,12 @@
 <w:ftr xmlns:wpc="http://schemas.microsoft.com/office/word/2010/wordprocessingCanvas" xmlns:mc="http://schemas.openxmlformats.org/markup-compatibility/2006" xmlns:o="urn:schemas-microsoft-com:office:office" xmlns:r="http://schemas.openxmlformats.org/officeDocument/2006/relationships" xmlns:m="http://schemas.openxmlformats.org/officeDocument/2006/math" xmlns:v="urn:schemas-microsoft-com:vml" xmlns:wp14="http://schemas.microsoft.com/office/word/2010/wordprocessingDrawing" xmlns:wp="http://schemas.openxmlformats.org/drawingml/2006/wordprocessingDrawing" xmlns:w10="urn:schemas-microsoft-com:office:word" xmlns:w="http://schemas.openxmlformats.org/wordprocessingml/2006/main" xmlns:w14="http://schemas.microsoft.com/office/word/2010/wordml" xmlns:wpg="http://schemas.microsoft.com/office/word/2010/wordprocessingGroup" xmlns:wpi="http://schemas.microsoft.com/office/word/2010/wordprocessingInk" xmlns:wne="http://schemas.microsoft.com/office/word/2006/wordml" xmlns:wps="http://schemas.microsoft.com/office/word/2010/wordprocessingShape" mc:Ignorable="w14 wp14">
   <w:sdt>
     <w:sdtPr>
-      <w:id w:val="530763198"/>
+      <w:id w:val="-977138423"/>
       <w:docPartObj>
         <w:docPartGallery w:val="Page Numbers (Bottom of Page)"/>
         <w:docPartUnique/>
       </w:docPartObj>
     </w:sdtPr>
-    <w:sdtEndPr/>
     <w:sdtContent>
       <w:p>
         <w:pPr>
@@ -7296,59 +8214,12 @@
 <w:ftr xmlns:wpc="http://schemas.microsoft.com/office/word/2010/wordprocessingCanvas" xmlns:mc="http://schemas.openxmlformats.org/markup-compatibility/2006" xmlns:o="urn:schemas-microsoft-com:office:office" xmlns:r="http://schemas.openxmlformats.org/officeDocument/2006/relationships" xmlns:m="http://schemas.openxmlformats.org/officeDocument/2006/math" xmlns:v="urn:schemas-microsoft-com:vml" xmlns:wp14="http://schemas.microsoft.com/office/word/2010/wordprocessingDrawing" xmlns:wp="http://schemas.openxmlformats.org/drawingml/2006/wordprocessingDrawing" xmlns:w10="urn:schemas-microsoft-com:office:word" xmlns:w="http://schemas.openxmlformats.org/wordprocessingml/2006/main" xmlns:w14="http://schemas.microsoft.com/office/word/2010/wordml" xmlns:wpg="http://schemas.microsoft.com/office/word/2010/wordprocessingGroup" xmlns:wpi="http://schemas.microsoft.com/office/word/2010/wordprocessingInk" xmlns:wne="http://schemas.microsoft.com/office/word/2006/wordml" xmlns:wps="http://schemas.microsoft.com/office/word/2010/wordprocessingShape" mc:Ignorable="w14 wp14">
   <w:sdt>
     <w:sdtPr>
-      <w:id w:val="1692719732"/>
+      <w:id w:val="1736512568"/>
       <w:docPartObj>
         <w:docPartGallery w:val="Page Numbers (Bottom of Page)"/>
         <w:docPartUnique/>
       </w:docPartObj>
     </w:sdtPr>
-    <w:sdtEndPr/>
-    <w:sdtContent>
-      <w:p>
-        <w:pPr>
-          <w:pStyle w:val="Footer"/>
-          <w:jc w:val="center"/>
-        </w:pPr>
-        <w:r>
-          <w:fldChar w:fldCharType="begin"/>
-        </w:r>
-        <w:r>
-          <w:instrText>PAGE   \* MERGEFORMAT</w:instrText>
-        </w:r>
-        <w:r>
-          <w:fldChar w:fldCharType="separate"/>
-        </w:r>
-        <w:r>
-          <w:rPr>
-            <w:noProof/>
-          </w:rPr>
-          <w:t>1</w:t>
-        </w:r>
-        <w:r>
-          <w:fldChar w:fldCharType="end"/>
-        </w:r>
-      </w:p>
-    </w:sdtContent>
-  </w:sdt>
-  <w:p>
-    <w:pPr>
-      <w:pStyle w:val="Footer"/>
-    </w:pPr>
-  </w:p>
-</w:ftr>
-</file>
-
-<file path=word/footer5.xml><?xml version="1.0" encoding="utf-8"?>
-<w:ftr xmlns:wpc="http://schemas.microsoft.com/office/word/2010/wordprocessingCanvas" xmlns:mc="http://schemas.openxmlformats.org/markup-compatibility/2006" xmlns:o="urn:schemas-microsoft-com:office:office" xmlns:r="http://schemas.openxmlformats.org/officeDocument/2006/relationships" xmlns:m="http://schemas.openxmlformats.org/officeDocument/2006/math" xmlns:v="urn:schemas-microsoft-com:vml" xmlns:wp14="http://schemas.microsoft.com/office/word/2010/wordprocessingDrawing" xmlns:wp="http://schemas.openxmlformats.org/drawingml/2006/wordprocessingDrawing" xmlns:w10="urn:schemas-microsoft-com:office:word" xmlns:w="http://schemas.openxmlformats.org/wordprocessingml/2006/main" xmlns:w14="http://schemas.microsoft.com/office/word/2010/wordml" xmlns:wpg="http://schemas.microsoft.com/office/word/2010/wordprocessingGroup" xmlns:wpi="http://schemas.microsoft.com/office/word/2010/wordprocessingInk" xmlns:wne="http://schemas.microsoft.com/office/word/2006/wordml" xmlns:wps="http://schemas.microsoft.com/office/word/2010/wordprocessingShape" mc:Ignorable="w14 wp14">
-  <w:sdt>
-    <w:sdtPr>
-      <w:id w:val="-266384613"/>
-      <w:docPartObj>
-        <w:docPartGallery w:val="Page Numbers (Bottom of Page)"/>
-        <w:docPartUnique/>
-      </w:docPartObj>
-    </w:sdtPr>
-    <w:sdtEndPr/>
     <w:sdtContent>
       <w:p>
         <w:pPr>
@@ -7384,6 +8255,51 @@
 </w:ftr>
 </file>
 
+<file path=word/footer5.xml><?xml version="1.0" encoding="utf-8"?>
+<w:ftr xmlns:wpc="http://schemas.microsoft.com/office/word/2010/wordprocessingCanvas" xmlns:mc="http://schemas.openxmlformats.org/markup-compatibility/2006" xmlns:o="urn:schemas-microsoft-com:office:office" xmlns:r="http://schemas.openxmlformats.org/officeDocument/2006/relationships" xmlns:m="http://schemas.openxmlformats.org/officeDocument/2006/math" xmlns:v="urn:schemas-microsoft-com:vml" xmlns:wp14="http://schemas.microsoft.com/office/word/2010/wordprocessingDrawing" xmlns:wp="http://schemas.openxmlformats.org/drawingml/2006/wordprocessingDrawing" xmlns:w10="urn:schemas-microsoft-com:office:word" xmlns:w="http://schemas.openxmlformats.org/wordprocessingml/2006/main" xmlns:w14="http://schemas.microsoft.com/office/word/2010/wordml" xmlns:wpg="http://schemas.microsoft.com/office/word/2010/wordprocessingGroup" xmlns:wpi="http://schemas.microsoft.com/office/word/2010/wordprocessingInk" xmlns:wne="http://schemas.microsoft.com/office/word/2006/wordml" xmlns:wps="http://schemas.microsoft.com/office/word/2010/wordprocessingShape" mc:Ignorable="w14 wp14">
+  <w:sdt>
+    <w:sdtPr>
+      <w:id w:val="-266384613"/>
+      <w:docPartObj>
+        <w:docPartGallery w:val="Page Numbers (Bottom of Page)"/>
+        <w:docPartUnique/>
+      </w:docPartObj>
+    </w:sdtPr>
+    <w:sdtContent>
+      <w:p>
+        <w:pPr>
+          <w:pStyle w:val="Footer"/>
+          <w:jc w:val="center"/>
+        </w:pPr>
+        <w:r>
+          <w:fldChar w:fldCharType="begin"/>
+        </w:r>
+        <w:r>
+          <w:instrText>PAGE   \* MERGEFORMAT</w:instrText>
+        </w:r>
+        <w:r>
+          <w:fldChar w:fldCharType="separate"/>
+        </w:r>
+        <w:r>
+          <w:rPr>
+            <w:noProof/>
+          </w:rPr>
+          <w:t>19</w:t>
+        </w:r>
+        <w:r>
+          <w:fldChar w:fldCharType="end"/>
+        </w:r>
+      </w:p>
+    </w:sdtContent>
+  </w:sdt>
+  <w:p>
+    <w:pPr>
+      <w:pStyle w:val="Footer"/>
+    </w:pPr>
+  </w:p>
+</w:ftr>
+</file>
+
 <file path=word/footer6.xml><?xml version="1.0" encoding="utf-8"?>
 <w:ftr xmlns:wpc="http://schemas.microsoft.com/office/word/2010/wordprocessingCanvas" xmlns:mc="http://schemas.openxmlformats.org/markup-compatibility/2006" xmlns:o="urn:schemas-microsoft-com:office:office" xmlns:r="http://schemas.openxmlformats.org/officeDocument/2006/relationships" xmlns:m="http://schemas.openxmlformats.org/officeDocument/2006/math" xmlns:v="urn:schemas-microsoft-com:vml" xmlns:wp14="http://schemas.microsoft.com/office/word/2010/wordprocessingDrawing" xmlns:wp="http://schemas.openxmlformats.org/drawingml/2006/wordprocessingDrawing" xmlns:w10="urn:schemas-microsoft-com:office:word" xmlns:w="http://schemas.openxmlformats.org/wordprocessingml/2006/main" xmlns:w14="http://schemas.microsoft.com/office/word/2010/wordml" xmlns:wpg="http://schemas.microsoft.com/office/word/2010/wordprocessingGroup" xmlns:wpi="http://schemas.microsoft.com/office/word/2010/wordprocessingInk" xmlns:wne="http://schemas.microsoft.com/office/word/2006/wordml" xmlns:wps="http://schemas.microsoft.com/office/word/2010/wordprocessingShape" mc:Ignorable="w14 wp14">
   <w:sdt>
@@ -7394,7 +8310,6 @@
         <w:docPartUnique/>
       </w:docPartObj>
     </w:sdtPr>
-    <w:sdtEndPr/>
     <w:sdtContent>
       <w:p>
         <w:pPr>
@@ -10302,7 +11217,7 @@
 </file>
 
 <file path=customXml/itemProps1.xml><?xml version="1.0" encoding="utf-8"?>
-<ds:datastoreItem xmlns:ds="http://schemas.openxmlformats.org/officeDocument/2006/customXml" ds:itemID="{C7F3E10D-B5FD-4053-A238-EE4F890A3C09}">
+<ds:datastoreItem xmlns:ds="http://schemas.openxmlformats.org/officeDocument/2006/customXml" ds:itemID="{DD692471-A568-4337-B200-CB499AA49539}">
   <ds:schemaRefs>
     <ds:schemaRef ds:uri="http://schemas.openxmlformats.org/officeDocument/2006/bibliography"/>
   </ds:schemaRefs>

</xml_diff>

<commit_message>
Slutliga GDD för second attempt
</commit_message>
<xml_diff>
--- a/GDD/GameDesignDocument.docx
+++ b/GDD/GameDesignDocument.docx
@@ -442,14 +442,147 @@
             </w:rPr>
             <w:fldChar w:fldCharType="separate"/>
           </w:r>
-          <w:hyperlink w:anchor="_Toc382482646" w:history="1">
+          <w:bookmarkStart w:id="0" w:name="_GoBack"/>
+          <w:bookmarkEnd w:id="0"/>
+          <w:r>
+            <w:rPr>
+              <w:rStyle w:val="Hyperlink"/>
+              <w:noProof/>
+            </w:rPr>
+            <w:fldChar w:fldCharType="begin"/>
+          </w:r>
+          <w:r>
+            <w:rPr>
+              <w:rStyle w:val="Hyperlink"/>
+              <w:noProof/>
+            </w:rPr>
+            <w:instrText xml:space="preserve"> </w:instrText>
+          </w:r>
+          <w:r>
+            <w:rPr>
+              <w:noProof/>
+            </w:rPr>
+            <w:instrText>HYPERLINK \l "_Toc382554727"</w:instrText>
+          </w:r>
+          <w:r>
+            <w:rPr>
+              <w:rStyle w:val="Hyperlink"/>
+              <w:noProof/>
+            </w:rPr>
+            <w:instrText xml:space="preserve"> </w:instrText>
+          </w:r>
+          <w:r>
+            <w:rPr>
+              <w:rStyle w:val="Hyperlink"/>
+              <w:noProof/>
+            </w:rPr>
+          </w:r>
+          <w:r>
+            <w:rPr>
+              <w:rStyle w:val="Hyperlink"/>
+              <w:noProof/>
+            </w:rPr>
+            <w:fldChar w:fldCharType="separate"/>
+          </w:r>
+          <w:r>
+            <w:rPr>
+              <w:rStyle w:val="Hyperlink"/>
+              <w:noProof/>
+              <w:lang w:val="en-GB"/>
+            </w:rPr>
+            <w:t>1.</w:t>
+          </w:r>
+          <w:r>
+            <w:rPr>
+              <w:rFonts w:asciiTheme="minorHAnsi" w:hAnsiTheme="minorHAnsi"/>
+              <w:noProof/>
+            </w:rPr>
+            <w:tab/>
+          </w:r>
+          <w:r>
+            <w:rPr>
+              <w:rStyle w:val="Hyperlink"/>
+              <w:noProof/>
+              <w:lang w:val="en-GB"/>
+            </w:rPr>
+            <w:t>General Game Overview</w:t>
+          </w:r>
+          <w:r>
+            <w:rPr>
+              <w:noProof/>
+              <w:webHidden/>
+            </w:rPr>
+            <w:tab/>
+          </w:r>
+          <w:r>
+            <w:rPr>
+              <w:noProof/>
+              <w:webHidden/>
+            </w:rPr>
+            <w:fldChar w:fldCharType="begin"/>
+          </w:r>
+          <w:r>
+            <w:rPr>
+              <w:noProof/>
+              <w:webHidden/>
+            </w:rPr>
+            <w:instrText xml:space="preserve"> PAGEREF _Toc382554727 \h </w:instrText>
+          </w:r>
+          <w:r>
+            <w:rPr>
+              <w:noProof/>
+              <w:webHidden/>
+            </w:rPr>
+          </w:r>
+          <w:r>
+            <w:rPr>
+              <w:noProof/>
+              <w:webHidden/>
+            </w:rPr>
+            <w:fldChar w:fldCharType="separate"/>
+          </w:r>
+          <w:r>
+            <w:rPr>
+              <w:noProof/>
+              <w:webHidden/>
+            </w:rPr>
+            <w:t>3</w:t>
+          </w:r>
+          <w:r>
+            <w:rPr>
+              <w:noProof/>
+              <w:webHidden/>
+            </w:rPr>
+            <w:fldChar w:fldCharType="end"/>
+          </w:r>
+          <w:r>
+            <w:rPr>
+              <w:rStyle w:val="Hyperlink"/>
+              <w:noProof/>
+            </w:rPr>
+            <w:fldChar w:fldCharType="end"/>
+          </w:r>
+        </w:p>
+        <w:p>
+          <w:pPr>
+            <w:pStyle w:val="TOC2"/>
+            <w:tabs>
+              <w:tab w:val="left" w:pos="660"/>
+              <w:tab w:val="right" w:leader="dot" w:pos="9062"/>
+            </w:tabs>
+            <w:rPr>
+              <w:rFonts w:asciiTheme="minorHAnsi" w:hAnsiTheme="minorHAnsi"/>
+              <w:noProof/>
+            </w:rPr>
+          </w:pPr>
+          <w:hyperlink w:anchor="_Toc382554728" w:history="1">
             <w:r>
               <w:rPr>
                 <w:rStyle w:val="Hyperlink"/>
                 <w:noProof/>
                 <w:lang w:val="en-GB"/>
               </w:rPr>
-              <w:t>1.</w:t>
+              <w:t>2.</w:t>
             </w:r>
             <w:r>
               <w:rPr>
@@ -464,7 +597,7 @@
                 <w:noProof/>
                 <w:lang w:val="en-GB"/>
               </w:rPr>
-              <w:t>General Game Overview</w:t>
+              <w:t>States &amp; Modes</w:t>
             </w:r>
             <w:r>
               <w:rPr>
@@ -485,7 +618,7 @@
                 <w:noProof/>
                 <w:webHidden/>
               </w:rPr>
-              <w:instrText xml:space="preserve"> PAGEREF _Toc382482646 \h </w:instrText>
+              <w:instrText xml:space="preserve"> PAGEREF _Toc382554728 \h </w:instrText>
             </w:r>
             <w:r>
               <w:rPr>
@@ -528,14 +661,14 @@
               <w:noProof/>
             </w:rPr>
           </w:pPr>
-          <w:hyperlink w:anchor="_Toc382482647" w:history="1">
+          <w:hyperlink w:anchor="_Toc382554729" w:history="1">
             <w:r>
               <w:rPr>
                 <w:rStyle w:val="Hyperlink"/>
                 <w:noProof/>
                 <w:lang w:val="en-GB"/>
               </w:rPr>
-              <w:t>2.</w:t>
+              <w:t>3.</w:t>
             </w:r>
             <w:r>
               <w:rPr>
@@ -550,7 +683,7 @@
                 <w:noProof/>
                 <w:lang w:val="en-GB"/>
               </w:rPr>
-              <w:t>States &amp; Modes</w:t>
+              <w:t>Graphical User Interface</w:t>
             </w:r>
             <w:r>
               <w:rPr>
@@ -571,7 +704,7 @@
                 <w:noProof/>
                 <w:webHidden/>
               </w:rPr>
-              <w:instrText xml:space="preserve"> PAGEREF _Toc382482647 \h </w:instrText>
+              <w:instrText xml:space="preserve"> PAGEREF _Toc382554729 \h </w:instrText>
             </w:r>
             <w:r>
               <w:rPr>
@@ -591,7 +724,7 @@
                 <w:noProof/>
                 <w:webHidden/>
               </w:rPr>
-              <w:t>3</w:t>
+              <w:t>4</w:t>
             </w:r>
             <w:r>
               <w:rPr>
@@ -614,70 +747,71 @@
               <w:noProof/>
             </w:rPr>
           </w:pPr>
-          <w:hyperlink w:anchor="_Toc382482648" w:history="1">
+          <w:hyperlink w:anchor="_Toc382554730" w:history="1">
+            <w:r>
+              <w:rPr>
+                <w:rStyle w:val="Hyperlink"/>
+                <w:rFonts w:ascii="MetaPlusNormal" w:eastAsia="Times New Roman" w:hAnsi="MetaPlusNormal" w:cs="Times New Roman"/>
+                <w:noProof/>
+                <w:lang w:val="en-GB" w:eastAsia="en-US"/>
+              </w:rPr>
+              <w:t>4.</w:t>
+            </w:r>
+            <w:r>
+              <w:rPr>
+                <w:rFonts w:asciiTheme="minorHAnsi" w:hAnsiTheme="minorHAnsi"/>
+                <w:noProof/>
+              </w:rPr>
+              <w:tab/>
+            </w:r>
             <w:r>
               <w:rPr>
                 <w:rStyle w:val="Hyperlink"/>
                 <w:noProof/>
                 <w:lang w:val="en-GB"/>
               </w:rPr>
-              <w:t>3.</w:t>
-            </w:r>
-            <w:r>
-              <w:rPr>
-                <w:rFonts w:asciiTheme="minorHAnsi" w:hAnsiTheme="minorHAnsi"/>
+              <w:t>Avatar</w:t>
+            </w:r>
+            <w:r>
+              <w:rPr>
                 <w:noProof/>
+                <w:webHidden/>
               </w:rPr>
               <w:tab/>
             </w:r>
             <w:r>
               <w:rPr>
-                <w:rStyle w:val="Hyperlink"/>
                 <w:noProof/>
-                <w:lang w:val="en-GB"/>
-              </w:rPr>
-              <w:t>Graphical User Interface</w:t>
+                <w:webHidden/>
+              </w:rPr>
+              <w:fldChar w:fldCharType="begin"/>
             </w:r>
             <w:r>
               <w:rPr>
                 <w:noProof/>
                 <w:webHidden/>
               </w:rPr>
-              <w:tab/>
+              <w:instrText xml:space="preserve"> PAGEREF _Toc382554730 \h </w:instrText>
             </w:r>
             <w:r>
               <w:rPr>
                 <w:noProof/>
                 <w:webHidden/>
               </w:rPr>
-              <w:fldChar w:fldCharType="begin"/>
             </w:r>
             <w:r>
               <w:rPr>
                 <w:noProof/>
                 <w:webHidden/>
               </w:rPr>
-              <w:instrText xml:space="preserve"> PAGEREF _Toc382482648 \h </w:instrText>
+              <w:fldChar w:fldCharType="separate"/>
             </w:r>
             <w:r>
               <w:rPr>
                 <w:noProof/>
                 <w:webHidden/>
               </w:rPr>
-            </w:r>
-            <w:r>
-              <w:rPr>
-                <w:noProof/>
-                <w:webHidden/>
-              </w:rPr>
-              <w:fldChar w:fldCharType="separate"/>
-            </w:r>
-            <w:r>
-              <w:rPr>
-                <w:noProof/>
-                <w:webHidden/>
-              </w:rPr>
-              <w:t>4</w:t>
+              <w:t>5</w:t>
             </w:r>
             <w:r>
               <w:rPr>
@@ -700,7 +834,7 @@
               <w:noProof/>
             </w:rPr>
           </w:pPr>
-          <w:hyperlink w:anchor="_Toc382482649" w:history="1">
+          <w:hyperlink w:anchor="_Toc382554731" w:history="1">
             <w:r>
               <w:rPr>
                 <w:rStyle w:val="Hyperlink"/>
@@ -708,7 +842,7 @@
                 <w:noProof/>
                 <w:lang w:val="en-GB" w:eastAsia="en-US"/>
               </w:rPr>
-              <w:t>4.</w:t>
+              <w:t>5.</w:t>
             </w:r>
             <w:r>
               <w:rPr>
@@ -723,7 +857,7 @@
                 <w:noProof/>
                 <w:lang w:val="en-GB"/>
               </w:rPr>
-              <w:t>Avatar</w:t>
+              <w:t>Controls</w:t>
             </w:r>
             <w:r>
               <w:rPr>
@@ -744,7 +878,7 @@
                 <w:noProof/>
                 <w:webHidden/>
               </w:rPr>
-              <w:instrText xml:space="preserve"> PAGEREF _Toc382482649 \h </w:instrText>
+              <w:instrText xml:space="preserve"> PAGEREF _Toc382554731 \h </w:instrText>
             </w:r>
             <w:r>
               <w:rPr>
@@ -764,7 +898,7 @@
                 <w:noProof/>
                 <w:webHidden/>
               </w:rPr>
-              <w:t>5</w:t>
+              <w:t>7</w:t>
             </w:r>
             <w:r>
               <w:rPr>
@@ -787,41 +921,40 @@
               <w:noProof/>
             </w:rPr>
           </w:pPr>
-          <w:hyperlink w:anchor="_Toc382482650" w:history="1">
-            <w:r>
-              <w:rPr>
-                <w:rStyle w:val="Hyperlink"/>
-                <w:rFonts w:ascii="MetaPlusNormal" w:eastAsia="Times New Roman" w:hAnsi="MetaPlusNormal" w:cs="Times New Roman"/>
-                <w:noProof/>
-                <w:lang w:val="en-GB" w:eastAsia="en-US"/>
-              </w:rPr>
-              <w:t>5.</w:t>
-            </w:r>
-            <w:r>
-              <w:rPr>
-                <w:rFonts w:asciiTheme="minorHAnsi" w:hAnsiTheme="minorHAnsi"/>
-                <w:noProof/>
-              </w:rPr>
-              <w:tab/>
-            </w:r>
+          <w:hyperlink w:anchor="_Toc382554732" w:history="1">
             <w:r>
               <w:rPr>
                 <w:rStyle w:val="Hyperlink"/>
                 <w:noProof/>
                 <w:lang w:val="en-GB"/>
               </w:rPr>
-              <w:t>Controls</w:t>
-            </w:r>
-            <w:r>
-              <w:rPr>
+              <w:t>6.</w:t>
+            </w:r>
+            <w:r>
+              <w:rPr>
+                <w:rFonts w:asciiTheme="minorHAnsi" w:hAnsiTheme="minorHAnsi"/>
                 <w:noProof/>
-                <w:webHidden/>
               </w:rPr>
               <w:tab/>
             </w:r>
             <w:r>
               <w:rPr>
+                <w:rStyle w:val="Hyperlink"/>
                 <w:noProof/>
+                <w:lang w:val="en-GB"/>
+              </w:rPr>
+              <w:t>Non-player Characters/Enemies</w:t>
+            </w:r>
+            <w:r>
+              <w:rPr>
+                <w:noProof/>
+                <w:webHidden/>
+              </w:rPr>
+              <w:tab/>
+            </w:r>
+            <w:r>
+              <w:rPr>
+                <w:noProof/>
                 <w:webHidden/>
               </w:rPr>
               <w:fldChar w:fldCharType="begin"/>
@@ -831,7 +964,7 @@
                 <w:noProof/>
                 <w:webHidden/>
               </w:rPr>
-              <w:instrText xml:space="preserve"> PAGEREF _Toc382482650 \h </w:instrText>
+              <w:instrText xml:space="preserve"> PAGEREF _Toc382554732 \h </w:instrText>
             </w:r>
             <w:r>
               <w:rPr>
@@ -851,11 +984,157 @@
                 <w:noProof/>
                 <w:webHidden/>
               </w:rPr>
-              <w:t>7</w:t>
+              <w:t>8</w:t>
             </w:r>
             <w:r>
               <w:rPr>
                 <w:noProof/>
+                <w:webHidden/>
+              </w:rPr>
+              <w:fldChar w:fldCharType="end"/>
+            </w:r>
+          </w:hyperlink>
+        </w:p>
+        <w:p>
+          <w:pPr>
+            <w:pStyle w:val="TOC3"/>
+            <w:rPr>
+              <w:rFonts w:asciiTheme="minorHAnsi" w:hAnsiTheme="minorHAnsi"/>
+              <w:sz w:val="22"/>
+              <w:lang w:val="sv-SE"/>
+            </w:rPr>
+          </w:pPr>
+          <w:hyperlink w:anchor="_Toc382554733" w:history="1">
+            <w:r>
+              <w:rPr>
+                <w:rStyle w:val="Hyperlink"/>
+              </w:rPr>
+              <w:t>6.1</w:t>
+            </w:r>
+            <w:r>
+              <w:rPr>
+                <w:rFonts w:asciiTheme="minorHAnsi" w:hAnsiTheme="minorHAnsi"/>
+                <w:sz w:val="22"/>
+                <w:lang w:val="sv-SE"/>
+              </w:rPr>
+              <w:tab/>
+            </w:r>
+            <w:r>
+              <w:rPr>
+                <w:rStyle w:val="Hyperlink"/>
+              </w:rPr>
+              <w:t>The Elemental Enemies</w:t>
+            </w:r>
+            <w:r>
+              <w:rPr>
+                <w:webHidden/>
+              </w:rPr>
+              <w:tab/>
+            </w:r>
+            <w:r>
+              <w:rPr>
+                <w:webHidden/>
+              </w:rPr>
+              <w:fldChar w:fldCharType="begin"/>
+            </w:r>
+            <w:r>
+              <w:rPr>
+                <w:webHidden/>
+              </w:rPr>
+              <w:instrText xml:space="preserve"> PAGEREF _Toc382554733 \h </w:instrText>
+            </w:r>
+            <w:r>
+              <w:rPr>
+                <w:webHidden/>
+              </w:rPr>
+            </w:r>
+            <w:r>
+              <w:rPr>
+                <w:webHidden/>
+              </w:rPr>
+              <w:fldChar w:fldCharType="separate"/>
+            </w:r>
+            <w:r>
+              <w:rPr>
+                <w:webHidden/>
+              </w:rPr>
+              <w:t>8</w:t>
+            </w:r>
+            <w:r>
+              <w:rPr>
+                <w:webHidden/>
+              </w:rPr>
+              <w:fldChar w:fldCharType="end"/>
+            </w:r>
+          </w:hyperlink>
+        </w:p>
+        <w:p>
+          <w:pPr>
+            <w:pStyle w:val="TOC3"/>
+            <w:rPr>
+              <w:rFonts w:asciiTheme="minorHAnsi" w:hAnsiTheme="minorHAnsi"/>
+              <w:sz w:val="22"/>
+              <w:lang w:val="sv-SE"/>
+            </w:rPr>
+          </w:pPr>
+          <w:hyperlink w:anchor="_Toc382554734" w:history="1">
+            <w:r>
+              <w:rPr>
+                <w:rStyle w:val="Hyperlink"/>
+              </w:rPr>
+              <w:t>6.2</w:t>
+            </w:r>
+            <w:r>
+              <w:rPr>
+                <w:rFonts w:asciiTheme="minorHAnsi" w:hAnsiTheme="minorHAnsi"/>
+                <w:sz w:val="22"/>
+                <w:lang w:val="sv-SE"/>
+              </w:rPr>
+              <w:tab/>
+            </w:r>
+            <w:r>
+              <w:rPr>
+                <w:rStyle w:val="Hyperlink"/>
+              </w:rPr>
+              <w:t>The End Game Boss</w:t>
+            </w:r>
+            <w:r>
+              <w:rPr>
+                <w:webHidden/>
+              </w:rPr>
+              <w:tab/>
+            </w:r>
+            <w:r>
+              <w:rPr>
+                <w:webHidden/>
+              </w:rPr>
+              <w:fldChar w:fldCharType="begin"/>
+            </w:r>
+            <w:r>
+              <w:rPr>
+                <w:webHidden/>
+              </w:rPr>
+              <w:instrText xml:space="preserve"> PAGEREF _Toc382554734 \h </w:instrText>
+            </w:r>
+            <w:r>
+              <w:rPr>
+                <w:webHidden/>
+              </w:rPr>
+            </w:r>
+            <w:r>
+              <w:rPr>
+                <w:webHidden/>
+              </w:rPr>
+              <w:fldChar w:fldCharType="separate"/>
+            </w:r>
+            <w:r>
+              <w:rPr>
+                <w:webHidden/>
+              </w:rPr>
+              <w:t>10</w:t>
+            </w:r>
+            <w:r>
+              <w:rPr>
                 <w:webHidden/>
               </w:rPr>
               <w:fldChar w:fldCharType="end"/>
@@ -874,14 +1153,14 @@
               <w:noProof/>
             </w:rPr>
           </w:pPr>
-          <w:hyperlink w:anchor="_Toc382482651" w:history="1">
+          <w:hyperlink w:anchor="_Toc382554735" w:history="1">
             <w:r>
               <w:rPr>
                 <w:rStyle w:val="Hyperlink"/>
                 <w:noProof/>
                 <w:lang w:val="en-GB"/>
               </w:rPr>
-              <w:t>6.</w:t>
+              <w:t>7.</w:t>
             </w:r>
             <w:r>
               <w:rPr>
@@ -896,7 +1175,7 @@
                 <w:noProof/>
                 <w:lang w:val="en-GB"/>
               </w:rPr>
-              <w:t>Non-player Characters/Enemies</w:t>
+              <w:t>Resources</w:t>
             </w:r>
             <w:r>
               <w:rPr>
@@ -917,7 +1196,7 @@
                 <w:noProof/>
                 <w:webHidden/>
               </w:rPr>
-              <w:instrText xml:space="preserve"> PAGEREF _Toc382482651 \h </w:instrText>
+              <w:instrText xml:space="preserve"> PAGEREF _Toc382554735 \h </w:instrText>
             </w:r>
             <w:r>
               <w:rPr>
@@ -937,7 +1216,7 @@
                 <w:noProof/>
                 <w:webHidden/>
               </w:rPr>
-              <w:t>8</w:t>
+              <w:t>12</w:t>
             </w:r>
             <w:r>
               <w:rPr>
@@ -957,12 +1236,12 @@
               <w:lang w:val="sv-SE"/>
             </w:rPr>
           </w:pPr>
-          <w:hyperlink w:anchor="_Toc382482652" w:history="1">
+          <w:hyperlink w:anchor="_Toc382554736" w:history="1">
             <w:r>
               <w:rPr>
                 <w:rStyle w:val="Hyperlink"/>
               </w:rPr>
-              <w:t>6.1</w:t>
+              <w:t>7.1</w:t>
             </w:r>
             <w:r>
               <w:rPr>
@@ -976,7 +1255,7 @@
               <w:rPr>
                 <w:rStyle w:val="Hyperlink"/>
               </w:rPr>
-              <w:t>The Elemental Enemies</w:t>
+              <w:t>Elemental Points</w:t>
             </w:r>
             <w:r>
               <w:rPr>
@@ -994,7 +1273,7 @@
               <w:rPr>
                 <w:webHidden/>
               </w:rPr>
-              <w:instrText xml:space="preserve"> PAGEREF _Toc382482652 \h </w:instrText>
+              <w:instrText xml:space="preserve"> PAGEREF _Toc382554736 \h </w:instrText>
             </w:r>
             <w:r>
               <w:rPr>
@@ -1011,7 +1290,7 @@
               <w:rPr>
                 <w:webHidden/>
               </w:rPr>
-              <w:t>8</w:t>
+              <w:t>12</w:t>
             </w:r>
             <w:r>
               <w:rPr>
@@ -1030,12 +1309,12 @@
               <w:lang w:val="sv-SE"/>
             </w:rPr>
           </w:pPr>
-          <w:hyperlink w:anchor="_Toc382482653" w:history="1">
+          <w:hyperlink w:anchor="_Toc382554737" w:history="1">
             <w:r>
               <w:rPr>
                 <w:rStyle w:val="Hyperlink"/>
               </w:rPr>
-              <w:t>6.2</w:t>
+              <w:t>7.2</w:t>
             </w:r>
             <w:r>
               <w:rPr>
@@ -1049,7 +1328,7 @@
               <w:rPr>
                 <w:rStyle w:val="Hyperlink"/>
               </w:rPr>
-              <w:t>The End Game Boss</w:t>
+              <w:t>Lost souls</w:t>
             </w:r>
             <w:r>
               <w:rPr>
@@ -1067,7 +1346,7 @@
               <w:rPr>
                 <w:webHidden/>
               </w:rPr>
-              <w:instrText xml:space="preserve"> PAGEREF _Toc382482653 \h </w:instrText>
+              <w:instrText xml:space="preserve"> PAGEREF _Toc382554737 \h </w:instrText>
             </w:r>
             <w:r>
               <w:rPr>
@@ -1084,7 +1363,80 @@
               <w:rPr>
                 <w:webHidden/>
               </w:rPr>
-              <w:t>10</w:t>
+              <w:t>13</w:t>
+            </w:r>
+            <w:r>
+              <w:rPr>
+                <w:webHidden/>
+              </w:rPr>
+              <w:fldChar w:fldCharType="end"/>
+            </w:r>
+          </w:hyperlink>
+        </w:p>
+        <w:p>
+          <w:pPr>
+            <w:pStyle w:val="TOC3"/>
+            <w:rPr>
+              <w:rFonts w:asciiTheme="minorHAnsi" w:hAnsiTheme="minorHAnsi"/>
+              <w:sz w:val="22"/>
+              <w:lang w:val="sv-SE"/>
+            </w:rPr>
+          </w:pPr>
+          <w:hyperlink w:anchor="_Toc382554738" w:history="1">
+            <w:r>
+              <w:rPr>
+                <w:rStyle w:val="Hyperlink"/>
+              </w:rPr>
+              <w:t>7.3</w:t>
+            </w:r>
+            <w:r>
+              <w:rPr>
+                <w:rFonts w:asciiTheme="minorHAnsi" w:hAnsiTheme="minorHAnsi"/>
+                <w:sz w:val="22"/>
+                <w:lang w:val="sv-SE"/>
+              </w:rPr>
+              <w:tab/>
+            </w:r>
+            <w:r>
+              <w:rPr>
+                <w:rStyle w:val="Hyperlink"/>
+              </w:rPr>
+              <w:t>Karma</w:t>
+            </w:r>
+            <w:r>
+              <w:rPr>
+                <w:webHidden/>
+              </w:rPr>
+              <w:tab/>
+            </w:r>
+            <w:r>
+              <w:rPr>
+                <w:webHidden/>
+              </w:rPr>
+              <w:fldChar w:fldCharType="begin"/>
+            </w:r>
+            <w:r>
+              <w:rPr>
+                <w:webHidden/>
+              </w:rPr>
+              <w:instrText xml:space="preserve"> PAGEREF _Toc382554738 \h </w:instrText>
+            </w:r>
+            <w:r>
+              <w:rPr>
+                <w:webHidden/>
+              </w:rPr>
+            </w:r>
+            <w:r>
+              <w:rPr>
+                <w:webHidden/>
+              </w:rPr>
+              <w:fldChar w:fldCharType="separate"/>
+            </w:r>
+            <w:r>
+              <w:rPr>
+                <w:webHidden/>
+              </w:rPr>
+              <w:t>14</w:t>
             </w:r>
             <w:r>
               <w:rPr>
@@ -1106,14 +1458,14 @@
               <w:noProof/>
             </w:rPr>
           </w:pPr>
-          <w:hyperlink w:anchor="_Toc382482654" w:history="1">
+          <w:hyperlink w:anchor="_Toc382554739" w:history="1">
             <w:r>
               <w:rPr>
                 <w:rStyle w:val="Hyperlink"/>
                 <w:noProof/>
                 <w:lang w:val="en-GB"/>
               </w:rPr>
-              <w:t>7.</w:t>
+              <w:t>8.</w:t>
             </w:r>
             <w:r>
               <w:rPr>
@@ -1128,7 +1480,7 @@
                 <w:noProof/>
                 <w:lang w:val="en-GB"/>
               </w:rPr>
-              <w:t>Resources</w:t>
+              <w:t>Level Design</w:t>
             </w:r>
             <w:r>
               <w:rPr>
@@ -1149,7 +1501,7 @@
                 <w:noProof/>
                 <w:webHidden/>
               </w:rPr>
-              <w:instrText xml:space="preserve"> PAGEREF _Toc382482654 \h </w:instrText>
+              <w:instrText xml:space="preserve"> PAGEREF _Toc382554739 \h </w:instrText>
             </w:r>
             <w:r>
               <w:rPr>
@@ -1169,7 +1521,7 @@
                 <w:noProof/>
                 <w:webHidden/>
               </w:rPr>
-              <w:t>12</w:t>
+              <w:t>15</w:t>
             </w:r>
             <w:r>
               <w:rPr>
@@ -1189,12 +1541,12 @@
               <w:lang w:val="sv-SE"/>
             </w:rPr>
           </w:pPr>
-          <w:hyperlink w:anchor="_Toc382482655" w:history="1">
+          <w:hyperlink w:anchor="_Toc382554740" w:history="1">
             <w:r>
               <w:rPr>
                 <w:rStyle w:val="Hyperlink"/>
               </w:rPr>
-              <w:t>7.1</w:t>
+              <w:t>8.1</w:t>
             </w:r>
             <w:r>
               <w:rPr>
@@ -1208,7 +1560,7 @@
               <w:rPr>
                 <w:rStyle w:val="Hyperlink"/>
               </w:rPr>
-              <w:t>Elemental Points</w:t>
+              <w:t>Altars</w:t>
             </w:r>
             <w:r>
               <w:rPr>
@@ -1226,7 +1578,7 @@
               <w:rPr>
                 <w:webHidden/>
               </w:rPr>
-              <w:instrText xml:space="preserve"> PAGEREF _Toc382482655 \h </w:instrText>
+              <w:instrText xml:space="preserve"> PAGEREF _Toc382554740 \h </w:instrText>
             </w:r>
             <w:r>
               <w:rPr>
@@ -1243,7 +1595,7 @@
               <w:rPr>
                 <w:webHidden/>
               </w:rPr>
-              <w:t>12</w:t>
+              <w:t>15</w:t>
             </w:r>
             <w:r>
               <w:rPr>
@@ -1262,12 +1614,12 @@
               <w:lang w:val="sv-SE"/>
             </w:rPr>
           </w:pPr>
-          <w:hyperlink w:anchor="_Toc382482656" w:history="1">
+          <w:hyperlink w:anchor="_Toc382554741" w:history="1">
             <w:r>
               <w:rPr>
                 <w:rStyle w:val="Hyperlink"/>
               </w:rPr>
-              <w:t>7.2</w:t>
+              <w:t>8.2</w:t>
             </w:r>
             <w:r>
               <w:rPr>
@@ -1281,7 +1633,7 @@
               <w:rPr>
                 <w:rStyle w:val="Hyperlink"/>
               </w:rPr>
-              <w:t>Lost souls</w:t>
+              <w:t>Intro</w:t>
             </w:r>
             <w:r>
               <w:rPr>
@@ -1299,7 +1651,7 @@
               <w:rPr>
                 <w:webHidden/>
               </w:rPr>
-              <w:instrText xml:space="preserve"> PAGEREF _Toc382482656 \h </w:instrText>
+              <w:instrText xml:space="preserve"> PAGEREF _Toc382554741 \h </w:instrText>
             </w:r>
             <w:r>
               <w:rPr>
@@ -1316,7 +1668,7 @@
               <w:rPr>
                 <w:webHidden/>
               </w:rPr>
-              <w:t>13</w:t>
+              <w:t>16</w:t>
             </w:r>
             <w:r>
               <w:rPr>
@@ -1335,12 +1687,12 @@
               <w:lang w:val="sv-SE"/>
             </w:rPr>
           </w:pPr>
-          <w:hyperlink w:anchor="_Toc382482657" w:history="1">
+          <w:hyperlink w:anchor="_Toc382554742" w:history="1">
             <w:r>
               <w:rPr>
                 <w:rStyle w:val="Hyperlink"/>
               </w:rPr>
-              <w:t>7.3</w:t>
+              <w:t>8.3</w:t>
             </w:r>
             <w:r>
               <w:rPr>
@@ -1354,7 +1706,7 @@
               <w:rPr>
                 <w:rStyle w:val="Hyperlink"/>
               </w:rPr>
-              <w:t>Karma</w:t>
+              <w:t>Battles</w:t>
             </w:r>
             <w:r>
               <w:rPr>
@@ -1372,7 +1724,7 @@
               <w:rPr>
                 <w:webHidden/>
               </w:rPr>
-              <w:instrText xml:space="preserve"> PAGEREF _Toc382482657 \h </w:instrText>
+              <w:instrText xml:space="preserve"> PAGEREF _Toc382554742 \h </w:instrText>
             </w:r>
             <w:r>
               <w:rPr>
@@ -1389,7 +1741,7 @@
               <w:rPr>
                 <w:webHidden/>
               </w:rPr>
-              <w:t>14</w:t>
+              <w:t>17</w:t>
             </w:r>
             <w:r>
               <w:rPr>
@@ -1411,14 +1763,14 @@
               <w:noProof/>
             </w:rPr>
           </w:pPr>
-          <w:hyperlink w:anchor="_Toc382482658" w:history="1">
+          <w:hyperlink w:anchor="_Toc382554743" w:history="1">
             <w:r>
               <w:rPr>
                 <w:rStyle w:val="Hyperlink"/>
                 <w:noProof/>
                 <w:lang w:val="en-GB"/>
               </w:rPr>
-              <w:t>8.</w:t>
+              <w:t>9.</w:t>
             </w:r>
             <w:r>
               <w:rPr>
@@ -1433,7 +1785,7 @@
                 <w:noProof/>
                 <w:lang w:val="en-GB"/>
               </w:rPr>
-              <w:t>Level Design</w:t>
+              <w:t>Rules</w:t>
             </w:r>
             <w:r>
               <w:rPr>
@@ -1454,7 +1806,7 @@
                 <w:noProof/>
                 <w:webHidden/>
               </w:rPr>
-              <w:instrText xml:space="preserve"> PAGEREF _Toc382482658 \h </w:instrText>
+              <w:instrText xml:space="preserve"> PAGEREF _Toc382554743 \h </w:instrText>
             </w:r>
             <w:r>
               <w:rPr>
@@ -1474,7 +1826,7 @@
                 <w:noProof/>
                 <w:webHidden/>
               </w:rPr>
-              <w:t>15</w:t>
+              <w:t>18</w:t>
             </w:r>
             <w:r>
               <w:rPr>
@@ -1494,12 +1846,12 @@
               <w:lang w:val="sv-SE"/>
             </w:rPr>
           </w:pPr>
-          <w:hyperlink w:anchor="_Toc382482659" w:history="1">
+          <w:hyperlink w:anchor="_Toc382554744" w:history="1">
             <w:r>
               <w:rPr>
                 <w:rStyle w:val="Hyperlink"/>
               </w:rPr>
-              <w:t>8.1</w:t>
+              <w:t>9.1</w:t>
             </w:r>
             <w:r>
               <w:rPr>
@@ -1513,7 +1865,7 @@
               <w:rPr>
                 <w:rStyle w:val="Hyperlink"/>
               </w:rPr>
-              <w:t>Altars</w:t>
+              <w:t>Elements</w:t>
             </w:r>
             <w:r>
               <w:rPr>
@@ -1531,7 +1883,7 @@
               <w:rPr>
                 <w:webHidden/>
               </w:rPr>
-              <w:instrText xml:space="preserve"> PAGEREF _Toc382482659 \h </w:instrText>
+              <w:instrText xml:space="preserve"> PAGEREF _Toc382554744 \h </w:instrText>
             </w:r>
             <w:r>
               <w:rPr>
@@ -1548,312 +1900,7 @@
               <w:rPr>
                 <w:webHidden/>
               </w:rPr>
-              <w:t>15</w:t>
-            </w:r>
-            <w:r>
-              <w:rPr>
-                <w:webHidden/>
-              </w:rPr>
-              <w:fldChar w:fldCharType="end"/>
-            </w:r>
-          </w:hyperlink>
-        </w:p>
-        <w:p>
-          <w:pPr>
-            <w:pStyle w:val="TOC3"/>
-            <w:rPr>
-              <w:rFonts w:asciiTheme="minorHAnsi" w:hAnsiTheme="minorHAnsi"/>
-              <w:sz w:val="22"/>
-              <w:lang w:val="sv-SE"/>
-            </w:rPr>
-          </w:pPr>
-          <w:hyperlink w:anchor="_Toc382482660" w:history="1">
-            <w:r>
-              <w:rPr>
-                <w:rStyle w:val="Hyperlink"/>
-              </w:rPr>
-              <w:t>8.2</w:t>
-            </w:r>
-            <w:r>
-              <w:rPr>
-                <w:rFonts w:asciiTheme="minorHAnsi" w:hAnsiTheme="minorHAnsi"/>
-                <w:sz w:val="22"/>
-                <w:lang w:val="sv-SE"/>
-              </w:rPr>
-              <w:tab/>
-            </w:r>
-            <w:r>
-              <w:rPr>
-                <w:rStyle w:val="Hyperlink"/>
-              </w:rPr>
-              <w:t>Intro</w:t>
-            </w:r>
-            <w:r>
-              <w:rPr>
-                <w:webHidden/>
-              </w:rPr>
-              <w:tab/>
-            </w:r>
-            <w:r>
-              <w:rPr>
-                <w:webHidden/>
-              </w:rPr>
-              <w:fldChar w:fldCharType="begin"/>
-            </w:r>
-            <w:r>
-              <w:rPr>
-                <w:webHidden/>
-              </w:rPr>
-              <w:instrText xml:space="preserve"> PAGEREF _Toc382482660 \h </w:instrText>
-            </w:r>
-            <w:r>
-              <w:rPr>
-                <w:webHidden/>
-              </w:rPr>
-            </w:r>
-            <w:r>
-              <w:rPr>
-                <w:webHidden/>
-              </w:rPr>
-              <w:fldChar w:fldCharType="separate"/>
-            </w:r>
-            <w:r>
-              <w:rPr>
-                <w:webHidden/>
-              </w:rPr>
-              <w:t>15</w:t>
-            </w:r>
-            <w:r>
-              <w:rPr>
-                <w:webHidden/>
-              </w:rPr>
-              <w:fldChar w:fldCharType="end"/>
-            </w:r>
-          </w:hyperlink>
-        </w:p>
-        <w:p>
-          <w:pPr>
-            <w:pStyle w:val="TOC3"/>
-            <w:rPr>
-              <w:rFonts w:asciiTheme="minorHAnsi" w:hAnsiTheme="minorHAnsi"/>
-              <w:sz w:val="22"/>
-              <w:lang w:val="sv-SE"/>
-            </w:rPr>
-          </w:pPr>
-          <w:hyperlink w:anchor="_Toc382482661" w:history="1">
-            <w:r>
-              <w:rPr>
-                <w:rStyle w:val="Hyperlink"/>
-              </w:rPr>
-              <w:t>8.3</w:t>
-            </w:r>
-            <w:r>
-              <w:rPr>
-                <w:rFonts w:asciiTheme="minorHAnsi" w:hAnsiTheme="minorHAnsi"/>
-                <w:sz w:val="22"/>
-                <w:lang w:val="sv-SE"/>
-              </w:rPr>
-              <w:tab/>
-            </w:r>
-            <w:r>
-              <w:rPr>
-                <w:rStyle w:val="Hyperlink"/>
-              </w:rPr>
-              <w:t>Battles</w:t>
-            </w:r>
-            <w:r>
-              <w:rPr>
-                <w:webHidden/>
-              </w:rPr>
-              <w:tab/>
-            </w:r>
-            <w:r>
-              <w:rPr>
-                <w:webHidden/>
-              </w:rPr>
-              <w:fldChar w:fldCharType="begin"/>
-            </w:r>
-            <w:r>
-              <w:rPr>
-                <w:webHidden/>
-              </w:rPr>
-              <w:instrText xml:space="preserve"> PAGEREF _Toc382482661 \h </w:instrText>
-            </w:r>
-            <w:r>
-              <w:rPr>
-                <w:webHidden/>
-              </w:rPr>
-            </w:r>
-            <w:r>
-              <w:rPr>
-                <w:webHidden/>
-              </w:rPr>
-              <w:fldChar w:fldCharType="separate"/>
-            </w:r>
-            <w:r>
-              <w:rPr>
-                <w:webHidden/>
-              </w:rPr>
-              <w:t>16</w:t>
-            </w:r>
-            <w:r>
-              <w:rPr>
-                <w:webHidden/>
-              </w:rPr>
-              <w:fldChar w:fldCharType="end"/>
-            </w:r>
-          </w:hyperlink>
-        </w:p>
-        <w:p>
-          <w:pPr>
-            <w:pStyle w:val="TOC2"/>
-            <w:tabs>
-              <w:tab w:val="left" w:pos="660"/>
-              <w:tab w:val="right" w:leader="dot" w:pos="9062"/>
-            </w:tabs>
-            <w:rPr>
-              <w:rFonts w:asciiTheme="minorHAnsi" w:hAnsiTheme="minorHAnsi"/>
-              <w:noProof/>
-            </w:rPr>
-          </w:pPr>
-          <w:hyperlink w:anchor="_Toc382482662" w:history="1">
-            <w:r>
-              <w:rPr>
-                <w:rStyle w:val="Hyperlink"/>
-                <w:noProof/>
-                <w:lang w:val="en-GB"/>
-              </w:rPr>
-              <w:t>9.</w:t>
-            </w:r>
-            <w:r>
-              <w:rPr>
-                <w:rFonts w:asciiTheme="minorHAnsi" w:hAnsiTheme="minorHAnsi"/>
-                <w:noProof/>
-              </w:rPr>
-              <w:tab/>
-            </w:r>
-            <w:r>
-              <w:rPr>
-                <w:rStyle w:val="Hyperlink"/>
-                <w:noProof/>
-                <w:lang w:val="en-GB"/>
-              </w:rPr>
-              <w:t>Rules</w:t>
-            </w:r>
-            <w:r>
-              <w:rPr>
-                <w:noProof/>
-                <w:webHidden/>
-              </w:rPr>
-              <w:tab/>
-            </w:r>
-            <w:r>
-              <w:rPr>
-                <w:noProof/>
-                <w:webHidden/>
-              </w:rPr>
-              <w:fldChar w:fldCharType="begin"/>
-            </w:r>
-            <w:r>
-              <w:rPr>
-                <w:noProof/>
-                <w:webHidden/>
-              </w:rPr>
-              <w:instrText xml:space="preserve"> PAGEREF _Toc382482662 \h </w:instrText>
-            </w:r>
-            <w:r>
-              <w:rPr>
-                <w:noProof/>
-                <w:webHidden/>
-              </w:rPr>
-            </w:r>
-            <w:r>
-              <w:rPr>
-                <w:noProof/>
-                <w:webHidden/>
-              </w:rPr>
-              <w:fldChar w:fldCharType="separate"/>
-            </w:r>
-            <w:r>
-              <w:rPr>
-                <w:noProof/>
-                <w:webHidden/>
-              </w:rPr>
-              <w:t>17</w:t>
-            </w:r>
-            <w:r>
-              <w:rPr>
-                <w:noProof/>
-                <w:webHidden/>
-              </w:rPr>
-              <w:fldChar w:fldCharType="end"/>
-            </w:r>
-          </w:hyperlink>
-        </w:p>
-        <w:p>
-          <w:pPr>
-            <w:pStyle w:val="TOC3"/>
-            <w:rPr>
-              <w:rFonts w:asciiTheme="minorHAnsi" w:hAnsiTheme="minorHAnsi"/>
-              <w:sz w:val="22"/>
-              <w:lang w:val="sv-SE"/>
-            </w:rPr>
-          </w:pPr>
-          <w:hyperlink w:anchor="_Toc382482663" w:history="1">
-            <w:r>
-              <w:rPr>
-                <w:rStyle w:val="Hyperlink"/>
-              </w:rPr>
-              <w:t>9.1</w:t>
-            </w:r>
-            <w:r>
-              <w:rPr>
-                <w:rFonts w:asciiTheme="minorHAnsi" w:hAnsiTheme="minorHAnsi"/>
-                <w:sz w:val="22"/>
-                <w:lang w:val="sv-SE"/>
-              </w:rPr>
-              <w:tab/>
-            </w:r>
-            <w:r>
-              <w:rPr>
-                <w:rStyle w:val="Hyperlink"/>
-              </w:rPr>
-              <w:t>Elements</w:t>
-            </w:r>
-            <w:r>
-              <w:rPr>
-                <w:webHidden/>
-              </w:rPr>
-              <w:tab/>
-            </w:r>
-            <w:r>
-              <w:rPr>
-                <w:webHidden/>
-              </w:rPr>
-              <w:fldChar w:fldCharType="begin"/>
-            </w:r>
-            <w:r>
-              <w:rPr>
-                <w:webHidden/>
-              </w:rPr>
-              <w:instrText xml:space="preserve"> PAGEREF _Toc382482663 \h </w:instrText>
-            </w:r>
-            <w:r>
-              <w:rPr>
-                <w:webHidden/>
-              </w:rPr>
-            </w:r>
-            <w:r>
-              <w:rPr>
-                <w:webHidden/>
-              </w:rPr>
-              <w:fldChar w:fldCharType="separate"/>
-            </w:r>
-            <w:r>
-              <w:rPr>
-                <w:webHidden/>
-              </w:rPr>
-              <w:t>17</w:t>
+              <w:t>18</w:t>
             </w:r>
             <w:r>
               <w:rPr>
@@ -1875,7 +1922,7 @@
               <w:noProof/>
             </w:rPr>
           </w:pPr>
-          <w:hyperlink w:anchor="_Toc382482664" w:history="1">
+          <w:hyperlink w:anchor="_Toc382554745" w:history="1">
             <w:r>
               <w:rPr>
                 <w:rStyle w:val="Hyperlink"/>
@@ -1897,7 +1944,7 @@
                 <w:noProof/>
                 <w:lang w:val="en-GB"/>
               </w:rPr>
-              <w:t>Story</w:t>
+              <w:t>MDA</w:t>
             </w:r>
             <w:r>
               <w:rPr>
@@ -1918,7 +1965,7 @@
                 <w:noProof/>
                 <w:webHidden/>
               </w:rPr>
-              <w:instrText xml:space="preserve"> PAGEREF _Toc382482664 \h </w:instrText>
+              <w:instrText xml:space="preserve"> PAGEREF _Toc382554745 \h </w:instrText>
             </w:r>
             <w:r>
               <w:rPr>
@@ -1938,93 +1985,7 @@
                 <w:noProof/>
                 <w:webHidden/>
               </w:rPr>
-              <w:t>17</w:t>
-            </w:r>
-            <w:r>
-              <w:rPr>
-                <w:noProof/>
-                <w:webHidden/>
-              </w:rPr>
-              <w:fldChar w:fldCharType="end"/>
-            </w:r>
-          </w:hyperlink>
-        </w:p>
-        <w:p>
-          <w:pPr>
-            <w:pStyle w:val="TOC2"/>
-            <w:tabs>
-              <w:tab w:val="left" w:pos="880"/>
-              <w:tab w:val="right" w:leader="dot" w:pos="9062"/>
-            </w:tabs>
-            <w:rPr>
-              <w:rFonts w:asciiTheme="minorHAnsi" w:hAnsiTheme="minorHAnsi"/>
-              <w:noProof/>
-            </w:rPr>
-          </w:pPr>
-          <w:hyperlink w:anchor="_Toc382482665" w:history="1">
-            <w:r>
-              <w:rPr>
-                <w:rStyle w:val="Hyperlink"/>
-                <w:noProof/>
-                <w:lang w:val="en-GB"/>
-              </w:rPr>
-              <w:t>11.</w:t>
-            </w:r>
-            <w:r>
-              <w:rPr>
-                <w:rFonts w:asciiTheme="minorHAnsi" w:hAnsiTheme="minorHAnsi"/>
-                <w:noProof/>
-              </w:rPr>
-              <w:tab/>
-            </w:r>
-            <w:r>
-              <w:rPr>
-                <w:rStyle w:val="Hyperlink"/>
-                <w:noProof/>
-                <w:lang w:val="en-GB"/>
-              </w:rPr>
-              <w:t>MDA</w:t>
-            </w:r>
-            <w:r>
-              <w:rPr>
-                <w:noProof/>
-                <w:webHidden/>
-              </w:rPr>
-              <w:tab/>
-            </w:r>
-            <w:r>
-              <w:rPr>
-                <w:noProof/>
-                <w:webHidden/>
-              </w:rPr>
-              <w:fldChar w:fldCharType="begin"/>
-            </w:r>
-            <w:r>
-              <w:rPr>
-                <w:noProof/>
-                <w:webHidden/>
-              </w:rPr>
-              <w:instrText xml:space="preserve"> PAGEREF _Toc382482665 \h </w:instrText>
-            </w:r>
-            <w:r>
-              <w:rPr>
-                <w:noProof/>
-                <w:webHidden/>
-              </w:rPr>
-            </w:r>
-            <w:r>
-              <w:rPr>
-                <w:noProof/>
-                <w:webHidden/>
-              </w:rPr>
-              <w:fldChar w:fldCharType="separate"/>
-            </w:r>
-            <w:r>
-              <w:rPr>
-                <w:noProof/>
-                <w:webHidden/>
-              </w:rPr>
-              <w:t>17</w:t>
+              <w:t>19</w:t>
             </w:r>
             <w:r>
               <w:rPr>
@@ -2089,7 +2050,7 @@
           <w:lang w:val="en-GB"/>
         </w:rPr>
       </w:pPr>
-      <w:bookmarkStart w:id="0" w:name="_Toc382482646"/>
+      <w:bookmarkStart w:id="1" w:name="_Toc382554727"/>
       <w:r>
         <w:rPr>
           <w:lang w:val="en-GB"/>
@@ -2097,7 +2058,7 @@
         <w:lastRenderedPageBreak/>
         <w:t>General Game Overview</w:t>
       </w:r>
-      <w:bookmarkEnd w:id="0"/>
+      <w:bookmarkEnd w:id="1"/>
     </w:p>
     <w:p>
       <w:pPr>
@@ -2123,14 +2084,14 @@
           <w:lang w:val="en-GB"/>
         </w:rPr>
       </w:pPr>
-      <w:bookmarkStart w:id="1" w:name="_Toc382482647"/>
+      <w:bookmarkStart w:id="2" w:name="_Toc382554728"/>
       <w:r>
         <w:rPr>
           <w:lang w:val="en-GB"/>
         </w:rPr>
         <w:t>States &amp; Modes</w:t>
       </w:r>
-      <w:bookmarkEnd w:id="1"/>
+      <w:bookmarkEnd w:id="2"/>
     </w:p>
     <w:p>
       <w:pPr>
@@ -2287,7 +2248,7 @@
           <w:lang w:val="en-GB"/>
         </w:rPr>
       </w:pPr>
-      <w:bookmarkStart w:id="2" w:name="_Toc382482648"/>
+      <w:bookmarkStart w:id="3" w:name="_Toc382554729"/>
       <w:r>
         <w:rPr>
           <w:lang w:val="en-GB"/>
@@ -2295,7 +2256,7 @@
         <w:lastRenderedPageBreak/>
         <w:t>Graphical User Interface</w:t>
       </w:r>
-      <w:bookmarkEnd w:id="2"/>
+      <w:bookmarkEnd w:id="3"/>
     </w:p>
     <w:p>
       <w:pPr>
@@ -2825,14 +2786,14 @@
           <w:lang w:val="en-GB" w:eastAsia="en-US"/>
         </w:rPr>
       </w:pPr>
-      <w:bookmarkStart w:id="3" w:name="_Toc382482649"/>
+      <w:bookmarkStart w:id="4" w:name="_Toc382554730"/>
       <w:r>
         <w:rPr>
           <w:lang w:val="en-GB"/>
         </w:rPr>
         <w:t>Avatar</w:t>
       </w:r>
-      <w:bookmarkEnd w:id="3"/>
+      <w:bookmarkEnd w:id="4"/>
     </w:p>
     <w:p>
       <w:pPr>
@@ -3343,7 +3304,7 @@
           <w:lang w:val="en-GB" w:eastAsia="en-US"/>
         </w:rPr>
       </w:pPr>
-      <w:bookmarkStart w:id="4" w:name="_Toc382482650"/>
+      <w:bookmarkStart w:id="5" w:name="_Toc382554731"/>
       <w:r>
         <w:rPr>
           <w:lang w:val="en-GB"/>
@@ -3351,7 +3312,7 @@
         <w:lastRenderedPageBreak/>
         <w:t>Controls</w:t>
       </w:r>
-      <w:bookmarkEnd w:id="4"/>
+      <w:bookmarkEnd w:id="5"/>
     </w:p>
     <w:p>
       <w:pPr>
@@ -3581,14 +3542,14 @@
           <w:lang w:val="en-GB"/>
         </w:rPr>
       </w:pPr>
-      <w:bookmarkStart w:id="5" w:name="_Toc382482651"/>
+      <w:bookmarkStart w:id="6" w:name="_Toc382554732"/>
       <w:r>
         <w:rPr>
           <w:lang w:val="en-GB"/>
         </w:rPr>
         <w:t>Non-player Characters/Enemies</w:t>
       </w:r>
-      <w:bookmarkEnd w:id="5"/>
+      <w:bookmarkEnd w:id="6"/>
       <w:r>
         <w:rPr>
           <w:noProof/>
@@ -3610,7 +3571,7 @@
           <w:lang w:val="en-GB"/>
         </w:rPr>
       </w:pPr>
-      <w:bookmarkStart w:id="6" w:name="_Toc382482652"/>
+      <w:bookmarkStart w:id="7" w:name="_Toc382554733"/>
       <w:r>
         <w:rPr>
           <w:lang w:val="en-GB"/>
@@ -3623,7 +3584,7 @@
         </w:rPr>
         <w:t>Elemental Enemies</w:t>
       </w:r>
-      <w:bookmarkEnd w:id="6"/>
+      <w:bookmarkEnd w:id="7"/>
     </w:p>
     <w:p>
       <w:pPr>
@@ -4268,14 +4229,14 @@
           <w:lang w:val="en-GB"/>
         </w:rPr>
       </w:pPr>
-      <w:bookmarkStart w:id="7" w:name="_Toc382482653"/>
+      <w:bookmarkStart w:id="8" w:name="_Toc382554734"/>
       <w:r>
         <w:rPr>
           <w:lang w:val="en-GB"/>
         </w:rPr>
         <w:t>The End Game Boss</w:t>
       </w:r>
-      <w:bookmarkEnd w:id="7"/>
+      <w:bookmarkEnd w:id="8"/>
     </w:p>
     <w:p>
       <w:pPr>
@@ -4697,14 +4658,14 @@
           <w:lang w:val="en-GB"/>
         </w:rPr>
       </w:pPr>
-      <w:bookmarkStart w:id="8" w:name="_Toc382482654"/>
+      <w:bookmarkStart w:id="9" w:name="_Toc382554735"/>
       <w:r>
         <w:rPr>
           <w:lang w:val="en-GB"/>
         </w:rPr>
         <w:t>Resources</w:t>
       </w:r>
-      <w:bookmarkEnd w:id="8"/>
+      <w:bookmarkEnd w:id="9"/>
       <w:r>
         <w:rPr>
           <w:lang w:val="en-GB"/>
@@ -4813,14 +4774,14 @@
           <w:lang w:val="en-GB"/>
         </w:rPr>
       </w:pPr>
-      <w:bookmarkStart w:id="9" w:name="_Toc382482655"/>
+      <w:bookmarkStart w:id="10" w:name="_Toc382554736"/>
       <w:r>
         <w:rPr>
           <w:lang w:val="en-GB"/>
         </w:rPr>
         <w:t>Elemental Points</w:t>
       </w:r>
-      <w:bookmarkEnd w:id="9"/>
+      <w:bookmarkEnd w:id="10"/>
     </w:p>
     <w:p>
       <w:pPr>
@@ -4913,14 +4874,14 @@
           <w:lang w:val="en-GB"/>
         </w:rPr>
       </w:pPr>
-      <w:bookmarkStart w:id="10" w:name="_Toc382482656"/>
+      <w:bookmarkStart w:id="11" w:name="_Toc382554737"/>
       <w:r>
         <w:rPr>
           <w:lang w:val="en-GB"/>
         </w:rPr>
         <w:t>Lost souls</w:t>
       </w:r>
-      <w:bookmarkEnd w:id="10"/>
+      <w:bookmarkEnd w:id="11"/>
     </w:p>
     <w:p>
       <w:pPr>
@@ -5433,14 +5394,14 @@
           <w:lang w:val="en-GB"/>
         </w:rPr>
       </w:pPr>
-      <w:bookmarkStart w:id="11" w:name="_Toc382482657"/>
+      <w:bookmarkStart w:id="12" w:name="_Toc382554738"/>
       <w:r>
         <w:rPr>
           <w:lang w:val="en-GB"/>
         </w:rPr>
         <w:t>Karma</w:t>
       </w:r>
-      <w:bookmarkEnd w:id="11"/>
+      <w:bookmarkEnd w:id="12"/>
     </w:p>
     <w:p>
       <w:pPr>
@@ -5556,8 +5517,8 @@
           <w:lang w:val="en-GB"/>
         </w:rPr>
       </w:pPr>
-      <w:bookmarkStart w:id="12" w:name="_Toc379986262"/>
-      <w:bookmarkStart w:id="13" w:name="_Toc382482658"/>
+      <w:bookmarkStart w:id="13" w:name="_Toc379986262"/>
+      <w:bookmarkStart w:id="14" w:name="_Toc382554739"/>
       <w:r>
         <w:rPr>
           <w:lang w:val="en-GB"/>
@@ -5565,7 +5526,7 @@
         <w:lastRenderedPageBreak/>
         <w:t>Level Design</w:t>
       </w:r>
-      <w:bookmarkEnd w:id="13"/>
+      <w:bookmarkEnd w:id="14"/>
     </w:p>
     <w:p>
       <w:pPr>
@@ -5625,31 +5586,7 @@
         <w:rPr>
           <w:lang w:val="en-GB"/>
         </w:rPr>
-        <w:t xml:space="preserve">There is a </w:t>
-      </w:r>
-      <w:r>
-        <w:rPr>
-          <w:lang w:val="en-GB"/>
-        </w:rPr>
-        <w:t xml:space="preserve">parallax </w:t>
-      </w:r>
-      <w:r>
-        <w:rPr>
-          <w:lang w:val="en-GB"/>
-        </w:rPr>
-        <w:t>that has</w:t>
-      </w:r>
-      <w:r>
-        <w:rPr>
-          <w:lang w:val="en-GB"/>
-        </w:rPr>
-        <w:t xml:space="preserve"> several parts; clouds, mountains, the moon and the foreground.</w:t>
-      </w:r>
-      <w:r>
-        <w:rPr>
-          <w:lang w:val="en-GB"/>
-        </w:rPr>
-        <w:t xml:space="preserve"> </w:t>
+        <w:t xml:space="preserve">There is a parallax that has several parts; clouds, mountains, the moon and the foreground. </w:t>
       </w:r>
       <w:r>
         <w:rPr>
@@ -5757,14 +5694,14 @@
           <w:lang w:val="en-GB"/>
         </w:rPr>
       </w:pPr>
-      <w:bookmarkStart w:id="14" w:name="_Toc382482659"/>
+      <w:bookmarkStart w:id="15" w:name="_Toc382554740"/>
       <w:r>
         <w:rPr>
           <w:lang w:val="en-GB"/>
         </w:rPr>
         <w:t>Altars</w:t>
       </w:r>
-      <w:bookmarkEnd w:id="14"/>
+      <w:bookmarkEnd w:id="15"/>
     </w:p>
     <w:p>
       <w:pPr>
@@ -5969,6 +5906,7 @@
         </w:rPr>
       </w:pPr>
     </w:p>
+    <w:bookmarkEnd w:id="13"/>
     <w:p>
       <w:pPr>
         <w:rPr>
@@ -5979,8 +5917,6 @@
           <w:lang w:val="en-GB"/>
         </w:rPr>
       </w:pPr>
-      <w:bookmarkStart w:id="15" w:name="_Toc382482660"/>
-      <w:bookmarkEnd w:id="12"/>
       <w:r>
         <w:rPr>
           <w:lang w:val="en-GB"/>
@@ -6001,6 +5937,7 @@
           <w:lang w:val="en-GB"/>
         </w:rPr>
       </w:pPr>
+      <w:bookmarkStart w:id="16" w:name="_Toc382554741"/>
       <w:r>
         <w:rPr>
           <w:lang w:val="en-GB"/>
@@ -6008,7 +5945,7 @@
         <w:lastRenderedPageBreak/>
         <w:t>Intro</w:t>
       </w:r>
-      <w:bookmarkEnd w:id="15"/>
+      <w:bookmarkEnd w:id="16"/>
     </w:p>
     <w:p>
       <w:pPr>
@@ -6711,22 +6648,22 @@
           <w:lang w:val="en-GB"/>
         </w:rPr>
       </w:pPr>
-      <w:bookmarkStart w:id="16" w:name="_Toc379986263"/>
-      <w:bookmarkStart w:id="17" w:name="_Toc382482661"/>
+      <w:bookmarkStart w:id="17" w:name="_Toc379986263"/>
+      <w:bookmarkStart w:id="18" w:name="_Toc382554742"/>
       <w:r>
         <w:rPr>
           <w:lang w:val="en-GB"/>
         </w:rPr>
         <w:t>Battle</w:t>
       </w:r>
-      <w:bookmarkEnd w:id="16"/>
+      <w:bookmarkEnd w:id="17"/>
       <w:r>
         <w:rPr>
           <w:lang w:val="en-GB"/>
         </w:rPr>
         <w:t>s</w:t>
       </w:r>
-      <w:bookmarkEnd w:id="17"/>
+      <w:bookmarkEnd w:id="18"/>
     </w:p>
     <w:p>
       <w:pPr>
@@ -7260,7 +7197,7 @@
           <w:lang w:val="en-GB"/>
         </w:rPr>
       </w:pPr>
-      <w:bookmarkStart w:id="18" w:name="_Toc382482662"/>
+      <w:bookmarkStart w:id="19" w:name="_Toc382554743"/>
       <w:r>
         <w:rPr>
           <w:lang w:val="en-GB"/>
@@ -7268,7 +7205,7 @@
         <w:lastRenderedPageBreak/>
         <w:t>Rules</w:t>
       </w:r>
-      <w:bookmarkEnd w:id="18"/>
+      <w:bookmarkEnd w:id="19"/>
     </w:p>
     <w:p>
       <w:pPr>
@@ -7333,14 +7270,14 @@
           <w:lang w:val="en-GB"/>
         </w:rPr>
       </w:pPr>
-      <w:bookmarkStart w:id="19" w:name="_Toc382482663"/>
+      <w:bookmarkStart w:id="20" w:name="_Toc382554744"/>
       <w:r>
         <w:rPr>
           <w:lang w:val="en-GB"/>
         </w:rPr>
         <w:t>Elements</w:t>
       </w:r>
-      <w:bookmarkEnd w:id="19"/>
+      <w:bookmarkEnd w:id="20"/>
     </w:p>
     <w:p>
       <w:pPr>
@@ -7817,20 +7754,20 @@
           <w:lang w:val="en-GB"/>
         </w:rPr>
       </w:pPr>
-      <w:bookmarkStart w:id="20" w:name="_Toc382482665"/>
       <w:r>
         <w:rPr>
           <w:lang w:val="en-GB"/>
         </w:rPr>
         <w:t xml:space="preserve"> </w:t>
       </w:r>
+      <w:bookmarkStart w:id="21" w:name="_Toc382554745"/>
       <w:r>
         <w:rPr>
           <w:lang w:val="en-GB"/>
         </w:rPr>
         <w:t>MDA</w:t>
       </w:r>
-      <w:bookmarkEnd w:id="20"/>
+      <w:bookmarkEnd w:id="21"/>
     </w:p>
     <w:p>
       <w:pPr>
@@ -7914,19 +7851,7 @@
         <w:rPr>
           <w:lang w:val="en-GB"/>
         </w:rPr>
-        <w:t>Another mode of failure would be for the player to feel</w:t>
-      </w:r>
-      <w:r>
-        <w:rPr>
-          <w:lang w:val="en-GB"/>
-        </w:rPr>
-        <w:t xml:space="preserve"> as if the enemies are too</w:t>
-      </w:r>
-      <w:r>
-        <w:rPr>
-          <w:lang w:val="en-GB"/>
-        </w:rPr>
-        <w:t xml:space="preserve"> strong and that there is no chance for her to defeat them.</w:t>
+        <w:t>Another mode of failure would be for the player to feel as if the enemies are too strong and that there is no chance for her to defeat them.</w:t>
       </w:r>
     </w:p>
     <w:p>
@@ -7970,70 +7895,8 @@
         <w:rPr>
           <w:lang w:val="en-GB"/>
         </w:rPr>
-        <w:t xml:space="preserve">The influence of the aesthetics can be seen in the art style in the game. The colours are </w:t>
-      </w:r>
-      <w:r>
-        <w:rPr>
-          <w:lang w:val="en-GB"/>
-        </w:rPr>
-        <w:t>dark and grey-toned,</w:t>
-      </w:r>
-      <w:r>
-        <w:rPr>
-          <w:lang w:val="en-GB"/>
-        </w:rPr>
-        <w:t xml:space="preserve"> and </w:t>
-      </w:r>
-      <w:r>
-        <w:rPr>
-          <w:lang w:val="en-GB"/>
-        </w:rPr>
-        <w:t>the Asian theme</w:t>
-      </w:r>
-      <w:r>
-        <w:rPr>
-          <w:lang w:val="en-GB"/>
-        </w:rPr>
-        <w:t xml:space="preserve">d </w:t>
-      </w:r>
-      <w:r>
-        <w:rPr>
-          <w:lang w:val="en-GB"/>
-        </w:rPr>
-        <w:t>architecture</w:t>
-      </w:r>
-      <w:r>
-        <w:rPr>
-          <w:lang w:val="en-GB"/>
-        </w:rPr>
-        <w:t xml:space="preserve"> creates</w:t>
-      </w:r>
-      <w:r>
-        <w:rPr>
-          <w:lang w:val="en-GB"/>
-        </w:rPr>
-        <w:t xml:space="preserve"> </w:t>
-      </w:r>
-      <w:r>
-        <w:rPr>
-          <w:lang w:val="en-GB"/>
-        </w:rPr>
-        <w:t>a</w:t>
-      </w:r>
-      <w:r>
-        <w:rPr>
-          <w:lang w:val="en-GB"/>
-        </w:rPr>
-        <w:t xml:space="preserve"> mystical and dark feeling for the player.</w:t>
-      </w:r>
-      <w:r>
-        <w:rPr>
-          <w:lang w:val="en-GB"/>
-        </w:rPr>
-        <w:t xml:space="preserve"> The village that the player is walking through is in ruins, and the only creatures that she meets are the enemies. When focusing to achieve the aesthetic goals, the programmers focused more on coding the systems for the game, and there is an absence of content.  </w:t>
-      </w:r>
-      <w:bookmarkStart w:id="21" w:name="_GoBack"/>
-      <w:bookmarkEnd w:id="21"/>
+        <w:t xml:space="preserve">The influence of the aesthetics can be seen in the art style in the game. The colours are dark and grey-toned, and the Asian themed architecture creates a mystical and dark feeling for the player. The village that the player is walking through is in ruins, and the only creatures that she meets are the enemies. When focusing to achieve the aesthetic goals, the programmers focused more on coding the systems for the game, and there is an absence of content.  </w:t>
+      </w:r>
     </w:p>
     <w:sectPr>
       <w:footerReference w:type="default" r:id="rId33"/>
@@ -8085,6 +7948,7 @@
         <w:docPartUnique/>
       </w:docPartObj>
     </w:sdtPr>
+    <w:sdtEndPr/>
     <w:sdtContent>
       <w:p>
         <w:pPr>
@@ -8130,6 +7994,7 @@
         <w:docPartUnique/>
       </w:docPartObj>
     </w:sdtPr>
+    <w:sdtEndPr/>
     <w:sdtContent>
       <w:p>
         <w:pPr>
@@ -8175,6 +8040,7 @@
         <w:docPartUnique/>
       </w:docPartObj>
     </w:sdtPr>
+    <w:sdtEndPr/>
     <w:sdtContent>
       <w:p>
         <w:pPr>
@@ -8220,6 +8086,7 @@
         <w:docPartUnique/>
       </w:docPartObj>
     </w:sdtPr>
+    <w:sdtEndPr/>
     <w:sdtContent>
       <w:p>
         <w:pPr>
@@ -8265,6 +8132,7 @@
         <w:docPartUnique/>
       </w:docPartObj>
     </w:sdtPr>
+    <w:sdtEndPr/>
     <w:sdtContent>
       <w:p>
         <w:pPr>
@@ -8310,6 +8178,7 @@
         <w:docPartUnique/>
       </w:docPartObj>
     </w:sdtPr>
+    <w:sdtEndPr/>
     <w:sdtContent>
       <w:p>
         <w:pPr>
@@ -11217,7 +11086,7 @@
 </file>
 
 <file path=customXml/itemProps1.xml><?xml version="1.0" encoding="utf-8"?>
-<ds:datastoreItem xmlns:ds="http://schemas.openxmlformats.org/officeDocument/2006/customXml" ds:itemID="{DD692471-A568-4337-B200-CB499AA49539}">
+<ds:datastoreItem xmlns:ds="http://schemas.openxmlformats.org/officeDocument/2006/customXml" ds:itemID="{DA549BD5-D926-4C5B-B693-26328FFD63D9}">
   <ds:schemaRefs>
     <ds:schemaRef ds:uri="http://schemas.openxmlformats.org/officeDocument/2006/bibliography"/>
   </ds:schemaRefs>

</xml_diff>

<commit_message>
I don't know what all this is, Sorryyyy
Eeeek
</commit_message>
<xml_diff>
--- a/GDD/GameDesignDocument.docx
+++ b/GDD/GameDesignDocument.docx
@@ -48,7 +48,18 @@
           <w:sz w:val="96"/>
           <w:lang w:val="en-GB"/>
         </w:rPr>
-        <w:t>Possession</w:t>
+        <w:t>Posses</w:t>
+      </w:r>
+      <w:bookmarkStart w:id="0" w:name="_GoBack"/>
+      <w:bookmarkEnd w:id="0"/>
+      <w:r>
+        <w:rPr>
+          <w:rFonts w:cs="Times New Roman"/>
+          <w:b/>
+          <w:sz w:val="96"/>
+          <w:lang w:val="en-GB"/>
+        </w:rPr>
+        <w:t>sion</w:t>
       </w:r>
     </w:p>
     <w:p>
@@ -442,126 +453,79 @@
             </w:rPr>
             <w:fldChar w:fldCharType="separate"/>
           </w:r>
-          <w:bookmarkStart w:id="0" w:name="_GoBack"/>
-          <w:bookmarkEnd w:id="0"/>
-          <w:r>
-            <w:rPr>
-              <w:rStyle w:val="Hyperlink"/>
-              <w:noProof/>
-            </w:rPr>
-            <w:fldChar w:fldCharType="begin"/>
-          </w:r>
-          <w:r>
-            <w:rPr>
-              <w:rStyle w:val="Hyperlink"/>
-              <w:noProof/>
-            </w:rPr>
-            <w:instrText xml:space="preserve"> </w:instrText>
-          </w:r>
-          <w:r>
-            <w:rPr>
-              <w:noProof/>
-            </w:rPr>
-            <w:instrText>HYPERLINK \l "_Toc382554727"</w:instrText>
-          </w:r>
-          <w:r>
-            <w:rPr>
-              <w:rStyle w:val="Hyperlink"/>
-              <w:noProof/>
-            </w:rPr>
-            <w:instrText xml:space="preserve"> </w:instrText>
-          </w:r>
-          <w:r>
-            <w:rPr>
-              <w:rStyle w:val="Hyperlink"/>
-              <w:noProof/>
-            </w:rPr>
-          </w:r>
-          <w:r>
-            <w:rPr>
-              <w:rStyle w:val="Hyperlink"/>
-              <w:noProof/>
-            </w:rPr>
-            <w:fldChar w:fldCharType="separate"/>
-          </w:r>
-          <w:r>
-            <w:rPr>
-              <w:rStyle w:val="Hyperlink"/>
-              <w:noProof/>
-              <w:lang w:val="en-GB"/>
-            </w:rPr>
-            <w:t>1.</w:t>
-          </w:r>
-          <w:r>
-            <w:rPr>
-              <w:rFonts w:asciiTheme="minorHAnsi" w:hAnsiTheme="minorHAnsi"/>
-              <w:noProof/>
-            </w:rPr>
-            <w:tab/>
-          </w:r>
-          <w:r>
-            <w:rPr>
-              <w:rStyle w:val="Hyperlink"/>
-              <w:noProof/>
-              <w:lang w:val="en-GB"/>
-            </w:rPr>
-            <w:t>General Game Overview</w:t>
-          </w:r>
-          <w:r>
-            <w:rPr>
-              <w:noProof/>
-              <w:webHidden/>
-            </w:rPr>
-            <w:tab/>
-          </w:r>
-          <w:r>
-            <w:rPr>
-              <w:noProof/>
-              <w:webHidden/>
-            </w:rPr>
-            <w:fldChar w:fldCharType="begin"/>
-          </w:r>
-          <w:r>
-            <w:rPr>
-              <w:noProof/>
-              <w:webHidden/>
-            </w:rPr>
-            <w:instrText xml:space="preserve"> PAGEREF _Toc382554727 \h </w:instrText>
-          </w:r>
-          <w:r>
-            <w:rPr>
-              <w:noProof/>
-              <w:webHidden/>
-            </w:rPr>
-          </w:r>
-          <w:r>
-            <w:rPr>
-              <w:noProof/>
-              <w:webHidden/>
-            </w:rPr>
-            <w:fldChar w:fldCharType="separate"/>
-          </w:r>
-          <w:r>
-            <w:rPr>
-              <w:noProof/>
-              <w:webHidden/>
-            </w:rPr>
-            <w:t>3</w:t>
-          </w:r>
-          <w:r>
-            <w:rPr>
-              <w:noProof/>
-              <w:webHidden/>
-            </w:rPr>
-            <w:fldChar w:fldCharType="end"/>
-          </w:r>
-          <w:r>
-            <w:rPr>
-              <w:rStyle w:val="Hyperlink"/>
-              <w:noProof/>
-            </w:rPr>
-            <w:fldChar w:fldCharType="end"/>
-          </w:r>
+          <w:hyperlink w:anchor="_Toc382554727" w:history="1">
+            <w:r>
+              <w:rPr>
+                <w:rStyle w:val="Hyperlink"/>
+                <w:noProof/>
+                <w:lang w:val="en-GB"/>
+              </w:rPr>
+              <w:t>1.</w:t>
+            </w:r>
+            <w:r>
+              <w:rPr>
+                <w:rFonts w:asciiTheme="minorHAnsi" w:hAnsiTheme="minorHAnsi"/>
+                <w:noProof/>
+              </w:rPr>
+              <w:tab/>
+            </w:r>
+            <w:r>
+              <w:rPr>
+                <w:rStyle w:val="Hyperlink"/>
+                <w:noProof/>
+                <w:lang w:val="en-GB"/>
+              </w:rPr>
+              <w:t>General Game Overview</w:t>
+            </w:r>
+            <w:r>
+              <w:rPr>
+                <w:noProof/>
+                <w:webHidden/>
+              </w:rPr>
+              <w:tab/>
+            </w:r>
+            <w:r>
+              <w:rPr>
+                <w:noProof/>
+                <w:webHidden/>
+              </w:rPr>
+              <w:fldChar w:fldCharType="begin"/>
+            </w:r>
+            <w:r>
+              <w:rPr>
+                <w:noProof/>
+                <w:webHidden/>
+              </w:rPr>
+              <w:instrText xml:space="preserve"> PAGEREF _Toc382554727 \h </w:instrText>
+            </w:r>
+            <w:r>
+              <w:rPr>
+                <w:noProof/>
+                <w:webHidden/>
+              </w:rPr>
+            </w:r>
+            <w:r>
+              <w:rPr>
+                <w:noProof/>
+                <w:webHidden/>
+              </w:rPr>
+              <w:fldChar w:fldCharType="separate"/>
+            </w:r>
+            <w:r>
+              <w:rPr>
+                <w:noProof/>
+                <w:webHidden/>
+              </w:rPr>
+              <w:t>3</w:t>
+            </w:r>
+            <w:r>
+              <w:rPr>
+                <w:noProof/>
+                <w:webHidden/>
+              </w:rPr>
+              <w:fldChar w:fldCharType="end"/>
+            </w:r>
+          </w:hyperlink>
         </w:p>
         <w:p>
           <w:pPr>
@@ -1900,7 +1864,7 @@
               <w:rPr>
                 <w:webHidden/>
               </w:rPr>
-              <w:t>18</w:t>
+              <w:t>19</w:t>
             </w:r>
             <w:r>
               <w:rPr>
@@ -1985,7 +1949,7 @@
                 <w:noProof/>
                 <w:webHidden/>
               </w:rPr>
-              <w:t>19</w:t>
+              <w:t>20</w:t>
             </w:r>
             <w:r>
               <w:rPr>
@@ -5517,8 +5481,8 @@
           <w:lang w:val="en-GB"/>
         </w:rPr>
       </w:pPr>
-      <w:bookmarkStart w:id="13" w:name="_Toc379986262"/>
-      <w:bookmarkStart w:id="14" w:name="_Toc382554739"/>
+      <w:bookmarkStart w:id="13" w:name="_Toc382554739"/>
+      <w:bookmarkStart w:id="14" w:name="_Toc379986262"/>
       <w:r>
         <w:rPr>
           <w:lang w:val="en-GB"/>
@@ -5526,7 +5490,7 @@
         <w:lastRenderedPageBreak/>
         <w:t>Level Design</w:t>
       </w:r>
-      <w:bookmarkEnd w:id="14"/>
+      <w:bookmarkEnd w:id="13"/>
     </w:p>
     <w:p>
       <w:pPr>
@@ -5906,7 +5870,7 @@
         </w:rPr>
       </w:pPr>
     </w:p>
-    <w:bookmarkEnd w:id="13"/>
+    <w:bookmarkEnd w:id="14"/>
     <w:p>
       <w:pPr>
         <w:rPr>
@@ -7185,6 +7149,227 @@
           <w:docGrid w:linePitch="360"/>
         </w:sectPr>
       </w:pPr>
+      <w:r>
+        <w:rPr>
+          <w:rFonts w:eastAsiaTheme="majorEastAsia" w:cstheme="majorBidi"/>
+          <w:b/>
+          <w:bCs/>
+          <w:noProof/>
+          <w:sz w:val="28"/>
+          <w:szCs w:val="26"/>
+        </w:rPr>
+        <w:lastRenderedPageBreak/>
+        <w:drawing>
+          <wp:anchor distT="0" distB="0" distL="114300" distR="114300" simplePos="0" relativeHeight="251710464" behindDoc="1" locked="0" layoutInCell="1" allowOverlap="1" wp14:anchorId="4B15D151" wp14:editId="1F0BF3B5">
+            <wp:simplePos x="0" y="0"/>
+            <wp:positionH relativeFrom="column">
+              <wp:posOffset>-228600</wp:posOffset>
+            </wp:positionH>
+            <wp:positionV relativeFrom="paragraph">
+              <wp:posOffset>191135</wp:posOffset>
+            </wp:positionV>
+            <wp:extent cx="6529705" cy="4497070"/>
+            <wp:effectExtent l="0" t="0" r="4445" b="0"/>
+            <wp:wrapTight wrapText="bothSides">
+              <wp:wrapPolygon edited="0">
+                <wp:start x="0" y="0"/>
+                <wp:lineTo x="0" y="21502"/>
+                <wp:lineTo x="21552" y="21502"/>
+                <wp:lineTo x="21552" y="0"/>
+                <wp:lineTo x="0" y="0"/>
+              </wp:wrapPolygon>
+            </wp:wrapTight>
+            <wp:docPr id="11" name="Picture 11"/>
+            <wp:cNvGraphicFramePr>
+              <a:graphicFrameLocks xmlns:a="http://schemas.openxmlformats.org/drawingml/2006/main" noChangeAspect="1"/>
+            </wp:cNvGraphicFramePr>
+            <a:graphic xmlns:a="http://schemas.openxmlformats.org/drawingml/2006/main">
+              <a:graphicData uri="http://schemas.openxmlformats.org/drawingml/2006/picture">
+                <pic:pic xmlns:pic="http://schemas.openxmlformats.org/drawingml/2006/picture">
+                  <pic:nvPicPr>
+                    <pic:cNvPr id="0" name="leveldesign2.png"/>
+                    <pic:cNvPicPr/>
+                  </pic:nvPicPr>
+                  <pic:blipFill rotWithShape="1">
+                    <a:blip r:embed="rId33">
+                      <a:extLst>
+                        <a:ext uri="{28A0092B-C50C-407E-A947-70E740481C1C}">
+                          <a14:useLocalDpi xmlns:a14="http://schemas.microsoft.com/office/drawing/2010/main" val="0"/>
+                        </a:ext>
+                      </a:extLst>
+                    </a:blip>
+                    <a:srcRect l="4375" t="2723" r="2431" b="7422"/>
+                    <a:stretch/>
+                  </pic:blipFill>
+                  <pic:spPr bwMode="auto">
+                    <a:xfrm>
+                      <a:off x="0" y="0"/>
+                      <a:ext cx="6529705" cy="4497070"/>
+                    </a:xfrm>
+                    <a:prstGeom prst="rect">
+                      <a:avLst/>
+                    </a:prstGeom>
+                    <a:ln>
+                      <a:noFill/>
+                    </a:ln>
+                    <a:extLst>
+                      <a:ext uri="{53640926-AAD7-44D8-BBD7-CCE9431645EC}">
+                        <a14:shadowObscured xmlns:a14="http://schemas.microsoft.com/office/drawing/2010/main"/>
+                      </a:ext>
+                    </a:extLst>
+                  </pic:spPr>
+                </pic:pic>
+              </a:graphicData>
+            </a:graphic>
+            <wp14:sizeRelH relativeFrom="page">
+              <wp14:pctWidth>0</wp14:pctWidth>
+            </wp14:sizeRelH>
+            <wp14:sizeRelV relativeFrom="page">
+              <wp14:pctHeight>0</wp14:pctHeight>
+            </wp14:sizeRelV>
+          </wp:anchor>
+        </w:drawing>
+      </w:r>
+    </w:p>
+    <w:p>
+      <w:pPr>
+        <w:rPr>
+          <w:rFonts w:eastAsiaTheme="majorEastAsia" w:cstheme="majorBidi"/>
+          <w:b/>
+          <w:bCs/>
+          <w:sz w:val="28"/>
+          <w:szCs w:val="26"/>
+          <w:lang w:val="en-GB"/>
+        </w:rPr>
+      </w:pPr>
+      <w:bookmarkStart w:id="19" w:name="_Toc382554743"/>
+      <w:r>
+        <w:rPr>
+          <w:rFonts w:cs="Times New Roman"/>
+          <w:noProof/>
+        </w:rPr>
+        <mc:AlternateContent>
+          <mc:Choice Requires="wps">
+            <w:drawing>
+              <wp:anchor distT="0" distB="0" distL="114300" distR="114300" simplePos="0" relativeHeight="251712512" behindDoc="0" locked="0" layoutInCell="1" allowOverlap="1" wp14:anchorId="0CE6D779" wp14:editId="0EE50139">
+                <wp:simplePos x="0" y="0"/>
+                <wp:positionH relativeFrom="column">
+                  <wp:posOffset>-86697</wp:posOffset>
+                </wp:positionH>
+                <wp:positionV relativeFrom="paragraph">
+                  <wp:posOffset>-215692</wp:posOffset>
+                </wp:positionV>
+                <wp:extent cx="2705877" cy="307910"/>
+                <wp:effectExtent l="0" t="0" r="0" b="0"/>
+                <wp:wrapNone/>
+                <wp:docPr id="26" name="Rectangle 26"/>
+                <wp:cNvGraphicFramePr/>
+                <a:graphic xmlns:a="http://schemas.openxmlformats.org/drawingml/2006/main">
+                  <a:graphicData uri="http://schemas.microsoft.com/office/word/2010/wordprocessingShape">
+                    <wps:wsp>
+                      <wps:cNvSpPr/>
+                      <wps:spPr>
+                        <a:xfrm>
+                          <a:off x="0" y="0"/>
+                          <a:ext cx="2705877" cy="307910"/>
+                        </a:xfrm>
+                        <a:prstGeom prst="rect">
+                          <a:avLst/>
+                        </a:prstGeom>
+                        <a:ln>
+                          <a:noFill/>
+                        </a:ln>
+                      </wps:spPr>
+                      <wps:style>
+                        <a:lnRef idx="2">
+                          <a:schemeClr val="dk1"/>
+                        </a:lnRef>
+                        <a:fillRef idx="1">
+                          <a:schemeClr val="lt1"/>
+                        </a:fillRef>
+                        <a:effectRef idx="0">
+                          <a:schemeClr val="dk1"/>
+                        </a:effectRef>
+                        <a:fontRef idx="minor">
+                          <a:schemeClr val="dk1"/>
+                        </a:fontRef>
+                      </wps:style>
+                      <wps:txbx>
+                        <w:txbxContent>
+                          <w:p>
+                            <w:pPr>
+                              <w:rPr>
+                                <w:color w:val="7F7F7F" w:themeColor="text1" w:themeTint="80"/>
+                                <w:sz w:val="20"/>
+                                <w:szCs w:val="20"/>
+                                <w:lang w:val="en-GB"/>
+                              </w:rPr>
+                            </w:pPr>
+                            <w:proofErr w:type="gramStart"/>
+                            <w:r>
+                              <w:rPr>
+                                <w:color w:val="7F7F7F" w:themeColor="text1" w:themeTint="80"/>
+                                <w:sz w:val="20"/>
+                                <w:szCs w:val="20"/>
+                                <w:lang w:val="en-GB"/>
+                              </w:rPr>
+                              <w:t>A sketch of the level design.</w:t>
+                            </w:r>
+                            <w:proofErr w:type="gramEnd"/>
+                          </w:p>
+                        </w:txbxContent>
+                      </wps:txbx>
+                      <wps:bodyPr rot="0" spcFirstLastPara="0" vertOverflow="overflow" horzOverflow="overflow" vert="horz" wrap="square" lIns="91440" tIns="45720" rIns="91440" bIns="45720" numCol="1" spcCol="0" rtlCol="0" fromWordArt="0" anchor="ctr" anchorCtr="0" forceAA="0" compatLnSpc="1">
+                        <a:prstTxWarp prst="textNoShape">
+                          <a:avLst/>
+                        </a:prstTxWarp>
+                        <a:noAutofit/>
+                      </wps:bodyPr>
+                    </wps:wsp>
+                  </a:graphicData>
+                </a:graphic>
+                <wp14:sizeRelH relativeFrom="margin">
+                  <wp14:pctWidth>0</wp14:pctWidth>
+                </wp14:sizeRelH>
+                <wp14:sizeRelV relativeFrom="margin">
+                  <wp14:pctHeight>0</wp14:pctHeight>
+                </wp14:sizeRelV>
+              </wp:anchor>
+            </w:drawing>
+          </mc:Choice>
+          <mc:Fallback>
+            <w:pict>
+              <v:rect id="Rectangle 26" o:spid="_x0000_s1033" style="position:absolute;margin-left:-6.85pt;margin-top:-17pt;width:213.05pt;height:24.25pt;z-index:251712512;visibility:visible;mso-wrap-style:square;mso-width-percent:0;mso-height-percent:0;mso-wrap-distance-left:9pt;mso-wrap-distance-top:0;mso-wrap-distance-right:9pt;mso-wrap-distance-bottom:0;mso-position-horizontal:absolute;mso-position-horizontal-relative:text;mso-position-vertical:absolute;mso-position-vertical-relative:text;mso-width-percent:0;mso-height-percent:0;mso-width-relative:margin;mso-height-relative:margin;v-text-anchor:middle" o:gfxdata="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" fillcolor="white [3201]" stroked="f" strokeweight="2pt">
+                <v:textbox>
+                  <w:txbxContent>
+                    <w:p>
+                      <w:pPr>
+                        <w:rPr>
+                          <w:color w:val="7F7F7F" w:themeColor="text1" w:themeTint="80"/>
+                          <w:sz w:val="20"/>
+                          <w:szCs w:val="20"/>
+                          <w:lang w:val="en-GB"/>
+                        </w:rPr>
+                      </w:pPr>
+                      <w:proofErr w:type="gramStart"/>
+                      <w:r>
+                        <w:rPr>
+                          <w:color w:val="7F7F7F" w:themeColor="text1" w:themeTint="80"/>
+                          <w:sz w:val="20"/>
+                          <w:szCs w:val="20"/>
+                          <w:lang w:val="en-GB"/>
+                        </w:rPr>
+                        <w:t>A sketch of the level design.</w:t>
+                      </w:r>
+                      <w:proofErr w:type="gramEnd"/>
+                    </w:p>
+                  </w:txbxContent>
+                </v:textbox>
+              </v:rect>
+            </w:pict>
+          </mc:Fallback>
+        </mc:AlternateContent>
+      </w:r>
     </w:p>
     <w:p>
       <w:pPr>
@@ -7197,12 +7382,10 @@
           <w:lang w:val="en-GB"/>
         </w:rPr>
       </w:pPr>
-      <w:bookmarkStart w:id="19" w:name="_Toc382554743"/>
-      <w:r>
-        <w:rPr>
-          <w:lang w:val="en-GB"/>
-        </w:rPr>
-        <w:lastRenderedPageBreak/>
+      <w:r>
+        <w:rPr>
+          <w:lang w:val="en-GB"/>
+        </w:rPr>
         <w:t>Rules</w:t>
       </w:r>
       <w:bookmarkEnd w:id="19"/>
@@ -7256,6 +7439,19 @@
           <w:lang w:val="en-GB"/>
         </w:rPr>
         <w:t>When the boss is defeated and the game is won, the end screen shown to the player will depend on what karma she has. If the karma is positive, the end screen will show the player's avatar rebuilding the village with the help of happy looking lost souls. If the karma is negative however, the end screen will show the player's avatar standing in a triumphant pose on top of a pile of elemental enemies and in the background you can see the village in an even worse state than before.</w:t>
+      </w:r>
+    </w:p>
+    <w:p>
+      <w:pPr>
+        <w:rPr>
+          <w:lang w:val="en-GB"/>
+        </w:rPr>
+      </w:pPr>
+      <w:r>
+        <w:rPr>
+          <w:lang w:val="en-GB"/>
+        </w:rPr>
+        <w:br w:type="page"/>
       </w:r>
     </w:p>
     <w:p>
@@ -7275,6 +7471,7 @@
         <w:rPr>
           <w:lang w:val="en-GB"/>
         </w:rPr>
+        <w:lastRenderedPageBreak/>
         <w:t>Elements</w:t>
       </w:r>
       <w:bookmarkEnd w:id="20"/>
@@ -7797,7 +7994,19 @@
         <w:rPr>
           <w:lang w:val="en-GB"/>
         </w:rPr>
-        <w:t>We want the game to avoid the standard sensation of a shoot ‘em up. For the game to achieve the aesthetic goals, the player should notice that something is not quite right and reflect upon the situation of the village that she is in. If the player feels powerful</w:t>
+        <w:t xml:space="preserve">We want the game to avoid the standard sensation of a shoot ‘em up. For the game to achieve the aesthetic goals, the player should notice that something is not quite right and reflect upon the situation of the village that she is in. If the player feels </w:t>
+      </w:r>
+      <w:r>
+        <w:rPr>
+          <w:lang w:val="en-GB"/>
+        </w:rPr>
+        <w:t xml:space="preserve">too </w:t>
+      </w:r>
+      <w:r>
+        <w:rPr>
+          <w:lang w:val="en-GB"/>
+        </w:rPr>
+        <w:t>powerful</w:t>
       </w:r>
       <w:r>
         <w:rPr>
@@ -7856,6 +8065,240 @@
     </w:p>
     <w:p>
       <w:pPr>
+        <w:ind w:firstLine="360"/>
+        <w:rPr>
+          <w:u w:val="single"/>
+          <w:lang w:val="en-GB"/>
+        </w:rPr>
+      </w:pPr>
+      <w:r>
+        <w:rPr>
+          <w:u w:val="single"/>
+          <w:lang w:val="en-GB"/>
+        </w:rPr>
+        <w:t xml:space="preserve">Modes of </w:t>
+      </w:r>
+      <w:r>
+        <w:rPr>
+          <w:u w:val="single"/>
+          <w:lang w:val="en-GB"/>
+        </w:rPr>
+        <w:t>Success</w:t>
+      </w:r>
+    </w:p>
+    <w:p>
+      <w:pPr>
+        <w:pStyle w:val="ListParagraph"/>
+        <w:numPr>
+          <w:ilvl w:val="0"/>
+          <w:numId w:val="14"/>
+        </w:numPr>
+        <w:rPr>
+          <w:lang w:val="en-GB"/>
+        </w:rPr>
+      </w:pPr>
+      <w:r>
+        <w:rPr>
+          <w:lang w:val="en-GB"/>
+        </w:rPr>
+        <w:t>Saviour/C</w:t>
+      </w:r>
+      <w:r>
+        <w:rPr>
+          <w:lang w:val="en-GB"/>
+        </w:rPr>
+        <w:t>onqueror</w:t>
+      </w:r>
+    </w:p>
+    <w:p>
+      <w:pPr>
+        <w:pStyle w:val="ListParagraph"/>
+        <w:numPr>
+          <w:ilvl w:val="0"/>
+          <w:numId w:val="14"/>
+        </w:numPr>
+        <w:rPr>
+          <w:lang w:val="en-GB"/>
+        </w:rPr>
+      </w:pPr>
+      <w:r>
+        <w:rPr>
+          <w:lang w:val="en-GB"/>
+        </w:rPr>
+        <w:t>V</w:t>
+      </w:r>
+      <w:r>
+        <w:rPr>
+          <w:lang w:val="en-GB"/>
+        </w:rPr>
+        <w:t>ulnerable</w:t>
+      </w:r>
+    </w:p>
+    <w:p>
+      <w:pPr>
+        <w:pStyle w:val="ListParagraph"/>
+        <w:numPr>
+          <w:ilvl w:val="0"/>
+          <w:numId w:val="14"/>
+        </w:numPr>
+        <w:rPr>
+          <w:lang w:val="en-GB"/>
+        </w:rPr>
+      </w:pPr>
+      <w:r>
+        <w:rPr>
+          <w:lang w:val="en-GB"/>
+        </w:rPr>
+        <w:t>Lone</w:t>
+      </w:r>
+      <w:r>
+        <w:rPr>
+          <w:lang w:val="en-GB"/>
+        </w:rPr>
+        <w:t>ly</w:t>
+      </w:r>
+    </w:p>
+    <w:p>
+      <w:pPr>
+        <w:pStyle w:val="ListParagraph"/>
+        <w:numPr>
+          <w:ilvl w:val="0"/>
+          <w:numId w:val="14"/>
+        </w:numPr>
+        <w:rPr>
+          <w:lang w:val="en-GB"/>
+        </w:rPr>
+      </w:pPr>
+      <w:r>
+        <w:rPr>
+          <w:lang w:val="en-GB"/>
+        </w:rPr>
+        <w:t>Atmosphere lowers pace of progress</w:t>
+      </w:r>
+    </w:p>
+    <w:p>
+      <w:pPr>
+        <w:rPr>
+          <w:lang w:val="en-GB"/>
+        </w:rPr>
+      </w:pPr>
+    </w:p>
+    <w:p>
+      <w:pPr>
+        <w:ind w:firstLine="360"/>
+        <w:rPr>
+          <w:u w:val="single"/>
+          <w:lang w:val="en-GB"/>
+        </w:rPr>
+      </w:pPr>
+      <w:r>
+        <w:rPr>
+          <w:u w:val="single"/>
+          <w:lang w:val="en-GB"/>
+        </w:rPr>
+        <w:t xml:space="preserve">Modes of </w:t>
+      </w:r>
+      <w:r>
+        <w:rPr>
+          <w:u w:val="single"/>
+          <w:lang w:val="en-GB"/>
+        </w:rPr>
+        <w:t>Failure</w:t>
+      </w:r>
+    </w:p>
+    <w:p>
+      <w:pPr>
+        <w:pStyle w:val="ListParagraph"/>
+        <w:numPr>
+          <w:ilvl w:val="0"/>
+          <w:numId w:val="15"/>
+        </w:numPr>
+        <w:rPr>
+          <w:lang w:val="en-GB"/>
+        </w:rPr>
+      </w:pPr>
+      <w:r>
+        <w:rPr>
+          <w:lang w:val="en-GB"/>
+        </w:rPr>
+        <w:t>Overpowered</w:t>
+      </w:r>
+    </w:p>
+    <w:p>
+      <w:pPr>
+        <w:pStyle w:val="ListParagraph"/>
+        <w:numPr>
+          <w:ilvl w:val="0"/>
+          <w:numId w:val="15"/>
+        </w:numPr>
+        <w:rPr>
+          <w:lang w:val="en-GB"/>
+        </w:rPr>
+      </w:pPr>
+      <w:r>
+        <w:rPr>
+          <w:lang w:val="en-GB"/>
+        </w:rPr>
+        <w:t>M</w:t>
+      </w:r>
+      <w:r>
+        <w:rPr>
+          <w:lang w:val="en-GB"/>
+        </w:rPr>
+        <w:t>onotone gameplay</w:t>
+      </w:r>
+    </w:p>
+    <w:p>
+      <w:pPr>
+        <w:pStyle w:val="ListParagraph"/>
+        <w:numPr>
+          <w:ilvl w:val="0"/>
+          <w:numId w:val="15"/>
+        </w:numPr>
+        <w:rPr>
+          <w:lang w:val="en-GB"/>
+        </w:rPr>
+      </w:pPr>
+      <w:r>
+        <w:rPr>
+          <w:lang w:val="en-GB"/>
+        </w:rPr>
+        <w:t>Feels like a classic</w:t>
+      </w:r>
+      <w:r>
+        <w:rPr>
+          <w:lang w:val="en-GB"/>
+        </w:rPr>
+        <w:t xml:space="preserve"> space shooter</w:t>
+      </w:r>
+    </w:p>
+    <w:p>
+      <w:pPr>
+        <w:pStyle w:val="ListParagraph"/>
+        <w:numPr>
+          <w:ilvl w:val="0"/>
+          <w:numId w:val="15"/>
+        </w:numPr>
+        <w:rPr>
+          <w:lang w:val="en-GB"/>
+        </w:rPr>
+      </w:pPr>
+      <w:r>
+        <w:rPr>
+          <w:lang w:val="en-GB"/>
+        </w:rPr>
+        <w:t>Atmosphere fails to leave an impact</w:t>
+      </w:r>
+    </w:p>
+    <w:p>
+      <w:pPr>
+        <w:rPr>
+          <w:lang w:val="en-GB"/>
+        </w:rPr>
+      </w:pPr>
+    </w:p>
+    <w:p>
+      <w:pPr>
         <w:rPr>
           <w:lang w:val="en-GB"/>
         </w:rPr>
@@ -7899,9 +8342,9 @@
       </w:r>
     </w:p>
     <w:sectPr>
-      <w:footerReference w:type="default" r:id="rId33"/>
-      <w:headerReference w:type="first" r:id="rId34"/>
-      <w:footerReference w:type="first" r:id="rId35"/>
+      <w:footerReference w:type="default" r:id="rId34"/>
+      <w:headerReference w:type="first" r:id="rId35"/>
+      <w:footerReference w:type="first" r:id="rId36"/>
       <w:type w:val="continuous"/>
       <w:pgSz w:w="11906" w:h="16838"/>
       <w:pgMar w:top="1417" w:right="1417" w:bottom="1417" w:left="1417" w:header="708" w:footer="708" w:gutter="0"/>
@@ -8152,7 +8595,7 @@
           <w:rPr>
             <w:noProof/>
           </w:rPr>
-          <w:t>19</w:t>
+          <w:t>20</w:t>
         </w:r>
         <w:r>
           <w:fldChar w:fldCharType="end"/>
@@ -9632,6 +10075,119 @@
     </w:lvl>
   </w:abstractNum>
   <w:abstractNum w:abstractNumId="12">
+    <w:nsid w:val="6AAD31D4"/>
+    <w:multiLevelType w:val="hybridMultilevel"/>
+    <w:tmpl w:val="88F23362"/>
+    <w:lvl w:ilvl="0" w:tplc="041D0001">
+      <w:start w:val="1"/>
+      <w:numFmt w:val="bullet"/>
+      <w:lvlText w:val=""/>
+      <w:lvlJc w:val="left"/>
+      <w:pPr>
+        <w:ind w:left="720" w:hanging="360"/>
+      </w:pPr>
+      <w:rPr>
+        <w:rFonts w:ascii="Symbol" w:hAnsi="Symbol" w:hint="default"/>
+      </w:rPr>
+    </w:lvl>
+    <w:lvl w:ilvl="1" w:tplc="041D0003" w:tentative="1">
+      <w:start w:val="1"/>
+      <w:numFmt w:val="bullet"/>
+      <w:lvlText w:val="o"/>
+      <w:lvlJc w:val="left"/>
+      <w:pPr>
+        <w:ind w:left="1440" w:hanging="360"/>
+      </w:pPr>
+      <w:rPr>
+        <w:rFonts w:ascii="Courier New" w:hAnsi="Courier New" w:cs="Courier New" w:hint="default"/>
+      </w:rPr>
+    </w:lvl>
+    <w:lvl w:ilvl="2" w:tplc="041D0005" w:tentative="1">
+      <w:start w:val="1"/>
+      <w:numFmt w:val="bullet"/>
+      <w:lvlText w:val=""/>
+      <w:lvlJc w:val="left"/>
+      <w:pPr>
+        <w:ind w:left="2160" w:hanging="360"/>
+      </w:pPr>
+      <w:rPr>
+        <w:rFonts w:ascii="Wingdings" w:hAnsi="Wingdings" w:hint="default"/>
+      </w:rPr>
+    </w:lvl>
+    <w:lvl w:ilvl="3" w:tplc="041D0001" w:tentative="1">
+      <w:start w:val="1"/>
+      <w:numFmt w:val="bullet"/>
+      <w:lvlText w:val=""/>
+      <w:lvlJc w:val="left"/>
+      <w:pPr>
+        <w:ind w:left="2880" w:hanging="360"/>
+      </w:pPr>
+      <w:rPr>
+        <w:rFonts w:ascii="Symbol" w:hAnsi="Symbol" w:hint="default"/>
+      </w:rPr>
+    </w:lvl>
+    <w:lvl w:ilvl="4" w:tplc="041D0003" w:tentative="1">
+      <w:start w:val="1"/>
+      <w:numFmt w:val="bullet"/>
+      <w:lvlText w:val="o"/>
+      <w:lvlJc w:val="left"/>
+      <w:pPr>
+        <w:ind w:left="3600" w:hanging="360"/>
+      </w:pPr>
+      <w:rPr>
+        <w:rFonts w:ascii="Courier New" w:hAnsi="Courier New" w:cs="Courier New" w:hint="default"/>
+      </w:rPr>
+    </w:lvl>
+    <w:lvl w:ilvl="5" w:tplc="041D0005" w:tentative="1">
+      <w:start w:val="1"/>
+      <w:numFmt w:val="bullet"/>
+      <w:lvlText w:val=""/>
+      <w:lvlJc w:val="left"/>
+      <w:pPr>
+        <w:ind w:left="4320" w:hanging="360"/>
+      </w:pPr>
+      <w:rPr>
+        <w:rFonts w:ascii="Wingdings" w:hAnsi="Wingdings" w:hint="default"/>
+      </w:rPr>
+    </w:lvl>
+    <w:lvl w:ilvl="6" w:tplc="041D0001" w:tentative="1">
+      <w:start w:val="1"/>
+      <w:numFmt w:val="bullet"/>
+      <w:lvlText w:val=""/>
+      <w:lvlJc w:val="left"/>
+      <w:pPr>
+        <w:ind w:left="5040" w:hanging="360"/>
+      </w:pPr>
+      <w:rPr>
+        <w:rFonts w:ascii="Symbol" w:hAnsi="Symbol" w:hint="default"/>
+      </w:rPr>
+    </w:lvl>
+    <w:lvl w:ilvl="7" w:tplc="041D0003" w:tentative="1">
+      <w:start w:val="1"/>
+      <w:numFmt w:val="bullet"/>
+      <w:lvlText w:val="o"/>
+      <w:lvlJc w:val="left"/>
+      <w:pPr>
+        <w:ind w:left="5760" w:hanging="360"/>
+      </w:pPr>
+      <w:rPr>
+        <w:rFonts w:ascii="Courier New" w:hAnsi="Courier New" w:cs="Courier New" w:hint="default"/>
+      </w:rPr>
+    </w:lvl>
+    <w:lvl w:ilvl="8" w:tplc="041D0005" w:tentative="1">
+      <w:start w:val="1"/>
+      <w:numFmt w:val="bullet"/>
+      <w:lvlText w:val=""/>
+      <w:lvlJc w:val="left"/>
+      <w:pPr>
+        <w:ind w:left="6480" w:hanging="360"/>
+      </w:pPr>
+      <w:rPr>
+        <w:rFonts w:ascii="Wingdings" w:hAnsi="Wingdings" w:hint="default"/>
+      </w:rPr>
+    </w:lvl>
+  </w:abstractNum>
+  <w:abstractNum w:abstractNumId="13">
     <w:nsid w:val="6BF857CC"/>
     <w:multiLevelType w:val="hybridMultilevel"/>
     <w:tmpl w:val="C65C5C64"/>
@@ -9718,6 +10274,119 @@
       <w:pPr>
         <w:ind w:left="6480" w:hanging="180"/>
       </w:pPr>
+    </w:lvl>
+  </w:abstractNum>
+  <w:abstractNum w:abstractNumId="14">
+    <w:nsid w:val="7AA6732D"/>
+    <w:multiLevelType w:val="hybridMultilevel"/>
+    <w:tmpl w:val="BF5CA9D0"/>
+    <w:lvl w:ilvl="0" w:tplc="041D0001">
+      <w:start w:val="1"/>
+      <w:numFmt w:val="bullet"/>
+      <w:lvlText w:val=""/>
+      <w:lvlJc w:val="left"/>
+      <w:pPr>
+        <w:ind w:left="720" w:hanging="360"/>
+      </w:pPr>
+      <w:rPr>
+        <w:rFonts w:ascii="Symbol" w:hAnsi="Symbol" w:hint="default"/>
+      </w:rPr>
+    </w:lvl>
+    <w:lvl w:ilvl="1" w:tplc="041D0003" w:tentative="1">
+      <w:start w:val="1"/>
+      <w:numFmt w:val="bullet"/>
+      <w:lvlText w:val="o"/>
+      <w:lvlJc w:val="left"/>
+      <w:pPr>
+        <w:ind w:left="1440" w:hanging="360"/>
+      </w:pPr>
+      <w:rPr>
+        <w:rFonts w:ascii="Courier New" w:hAnsi="Courier New" w:cs="Courier New" w:hint="default"/>
+      </w:rPr>
+    </w:lvl>
+    <w:lvl w:ilvl="2" w:tplc="041D0005" w:tentative="1">
+      <w:start w:val="1"/>
+      <w:numFmt w:val="bullet"/>
+      <w:lvlText w:val=""/>
+      <w:lvlJc w:val="left"/>
+      <w:pPr>
+        <w:ind w:left="2160" w:hanging="360"/>
+      </w:pPr>
+      <w:rPr>
+        <w:rFonts w:ascii="Wingdings" w:hAnsi="Wingdings" w:hint="default"/>
+      </w:rPr>
+    </w:lvl>
+    <w:lvl w:ilvl="3" w:tplc="041D0001" w:tentative="1">
+      <w:start w:val="1"/>
+      <w:numFmt w:val="bullet"/>
+      <w:lvlText w:val=""/>
+      <w:lvlJc w:val="left"/>
+      <w:pPr>
+        <w:ind w:left="2880" w:hanging="360"/>
+      </w:pPr>
+      <w:rPr>
+        <w:rFonts w:ascii="Symbol" w:hAnsi="Symbol" w:hint="default"/>
+      </w:rPr>
+    </w:lvl>
+    <w:lvl w:ilvl="4" w:tplc="041D0003" w:tentative="1">
+      <w:start w:val="1"/>
+      <w:numFmt w:val="bullet"/>
+      <w:lvlText w:val="o"/>
+      <w:lvlJc w:val="left"/>
+      <w:pPr>
+        <w:ind w:left="3600" w:hanging="360"/>
+      </w:pPr>
+      <w:rPr>
+        <w:rFonts w:ascii="Courier New" w:hAnsi="Courier New" w:cs="Courier New" w:hint="default"/>
+      </w:rPr>
+    </w:lvl>
+    <w:lvl w:ilvl="5" w:tplc="041D0005" w:tentative="1">
+      <w:start w:val="1"/>
+      <w:numFmt w:val="bullet"/>
+      <w:lvlText w:val=""/>
+      <w:lvlJc w:val="left"/>
+      <w:pPr>
+        <w:ind w:left="4320" w:hanging="360"/>
+      </w:pPr>
+      <w:rPr>
+        <w:rFonts w:ascii="Wingdings" w:hAnsi="Wingdings" w:hint="default"/>
+      </w:rPr>
+    </w:lvl>
+    <w:lvl w:ilvl="6" w:tplc="041D0001" w:tentative="1">
+      <w:start w:val="1"/>
+      <w:numFmt w:val="bullet"/>
+      <w:lvlText w:val=""/>
+      <w:lvlJc w:val="left"/>
+      <w:pPr>
+        <w:ind w:left="5040" w:hanging="360"/>
+      </w:pPr>
+      <w:rPr>
+        <w:rFonts w:ascii="Symbol" w:hAnsi="Symbol" w:hint="default"/>
+      </w:rPr>
+    </w:lvl>
+    <w:lvl w:ilvl="7" w:tplc="041D0003" w:tentative="1">
+      <w:start w:val="1"/>
+      <w:numFmt w:val="bullet"/>
+      <w:lvlText w:val="o"/>
+      <w:lvlJc w:val="left"/>
+      <w:pPr>
+        <w:ind w:left="5760" w:hanging="360"/>
+      </w:pPr>
+      <w:rPr>
+        <w:rFonts w:ascii="Courier New" w:hAnsi="Courier New" w:cs="Courier New" w:hint="default"/>
+      </w:rPr>
+    </w:lvl>
+    <w:lvl w:ilvl="8" w:tplc="041D0005" w:tentative="1">
+      <w:start w:val="1"/>
+      <w:numFmt w:val="bullet"/>
+      <w:lvlText w:val=""/>
+      <w:lvlJc w:val="left"/>
+      <w:pPr>
+        <w:ind w:left="6480" w:hanging="360"/>
+      </w:pPr>
+      <w:rPr>
+        <w:rFonts w:ascii="Wingdings" w:hAnsi="Wingdings" w:hint="default"/>
+      </w:rPr>
     </w:lvl>
   </w:abstractNum>
   <w:num w:numId="1">
@@ -9745,7 +10414,7 @@
     <w:abstractNumId w:val="5"/>
   </w:num>
   <w:num w:numId="9">
-    <w:abstractNumId w:val="12"/>
+    <w:abstractNumId w:val="13"/>
   </w:num>
   <w:num w:numId="10">
     <w:abstractNumId w:val="8"/>
@@ -9758,6 +10427,12 @@
   </w:num>
   <w:num w:numId="13">
     <w:abstractNumId w:val="3"/>
+  </w:num>
+  <w:num w:numId="14">
+    <w:abstractNumId w:val="14"/>
+  </w:num>
+  <w:num w:numId="15">
+    <w:abstractNumId w:val="12"/>
   </w:num>
 </w:numbering>
 </file>
@@ -11086,7 +11761,7 @@
 </file>
 
 <file path=customXml/itemProps1.xml><?xml version="1.0" encoding="utf-8"?>
-<ds:datastoreItem xmlns:ds="http://schemas.openxmlformats.org/officeDocument/2006/customXml" ds:itemID="{DA549BD5-D926-4C5B-B693-26328FFD63D9}">
+<ds:datastoreItem xmlns:ds="http://schemas.openxmlformats.org/officeDocument/2006/customXml" ds:itemID="{3176AB11-D2AE-4A15-A1C3-1151CA44EF23}">
   <ds:schemaRefs>
     <ds:schemaRef ds:uri="http://schemas.openxmlformats.org/officeDocument/2006/bibliography"/>
   </ds:schemaRefs>

</xml_diff>